<commit_message>
Documentação Update + PDF
</commit_message>
<xml_diff>
--- a/Documentação/Fraude de Transações Bancarias - Documentação.docx
+++ b/Documentação/Fraude de Transações Bancarias - Documentação.docx
@@ -1,11 +1,11 @@
 
 <file path=word/document.xml><?xml version="1.0" encoding="utf-8"?>
-<w:document xmlns:wpc="http://schemas.microsoft.com/office/word/2010/wordprocessingCanvas" xmlns:cx="http://schemas.microsoft.com/office/drawing/2014/chartex" xmlns:cx1="http://schemas.microsoft.com/office/drawing/2015/9/8/chartex" xmlns:mc="http://schemas.openxmlformats.org/markup-compatibility/2006" xmlns:o="urn:schemas-microsoft-com:office:office" xmlns:r="http://schemas.openxmlformats.org/officeDocument/2006/relationships" xmlns:m="http://schemas.openxmlformats.org/officeDocument/2006/math" xmlns:v="urn:schemas-microsoft-com:vml" xmlns:wp14="http://schemas.microsoft.com/office/word/2010/wordprocessingDrawing" xmlns:wp="http://schemas.openxmlformats.org/drawingml/2006/wordprocessingDrawing" xmlns:w10="urn:schemas-microsoft-com:office:word" xmlns:w="http://schemas.openxmlformats.org/wordprocessingml/2006/main" xmlns:w14="http://schemas.microsoft.com/office/word/2010/wordml" xmlns:w15="http://schemas.microsoft.com/office/word/2012/wordml" xmlns:w16se="http://schemas.microsoft.com/office/word/2015/wordml/symex" xmlns:wpg="http://schemas.microsoft.com/office/word/2010/wordprocessingGroup" xmlns:wpi="http://schemas.microsoft.com/office/word/2010/wordprocessingInk" xmlns:wne="http://schemas.microsoft.com/office/word/2006/wordml" xmlns:wps="http://schemas.microsoft.com/office/word/2010/wordprocessingShape" mc:Ignorable="w14 w15 w16se wp14">
+<w:document xmlns:wpc="http://schemas.microsoft.com/office/word/2010/wordprocessingCanvas" xmlns:cx="http://schemas.microsoft.com/office/drawing/2014/chartex" xmlns:cx1="http://schemas.microsoft.com/office/drawing/2015/9/8/chartex" xmlns:mc="http://schemas.openxmlformats.org/markup-compatibility/2006" xmlns:o="urn:schemas-microsoft-com:office:office" xmlns:r="http://schemas.openxmlformats.org/officeDocument/2006/relationships" xmlns:m="http://schemas.openxmlformats.org/officeDocument/2006/math" xmlns:v="urn:schemas-microsoft-com:vml" xmlns:wp14="http://schemas.microsoft.com/office/word/2010/wordprocessingDrawing" xmlns:wp="http://schemas.openxmlformats.org/drawingml/2006/wordprocessingDrawing" xmlns:w10="urn:schemas-microsoft-com:office:word" xmlns:w="http://schemas.openxmlformats.org/wordprocessingml/2006/main" xmlns:w14="http://schemas.microsoft.com/office/word/2010/wordml" xmlns:w15="http://schemas.microsoft.com/office/word/2012/wordml" xmlns:w16se="http://schemas.microsoft.com/office/word/2015/wordml/symex" xmlns:wpg="http://schemas.microsoft.com/office/word/2010/wordprocessingGroup" xmlns:wpi="http://schemas.microsoft.com/office/word/2010/wordprocessingInk" xmlns:wne="http://schemas.microsoft.com/office/word/2006/wordml" xmlns:wps="http://schemas.microsoft.com/office/word/2010/wordprocessingShape" xmlns:a="http://schemas.openxmlformats.org/drawingml/2006/main" xmlns:pic="http://schemas.openxmlformats.org/drawingml/2006/picture" xmlns:a14="http://schemas.microsoft.com/office/drawing/2010/main" mc:Ignorable="w14 w15 w16se wp14">
   <w:body>
-    <w:p>
+    <w:p xmlns:wp14="http://schemas.microsoft.com/office/word/2010/wordml" wp14:textId="77777777" wp14:noSpellErr="1">
       <w:pPr>
         <w:pStyle w:val="paragraph"/>
-        <w:spacing w:before="0" w:beforeAutospacing="0" w:after="0" w:afterAutospacing="0"/>
+        <w:spacing w:before="0" w:beforeAutospacing="off" w:after="0" w:afterAutospacing="off"/>
         <w:textAlignment w:val="baseline"/>
         <w:rPr>
           <w:rFonts w:ascii="Segoe UI" w:hAnsi="Segoe UI" w:cs="Segoe UI"/>
@@ -15,78 +15,74 @@
       </w:pPr>
       <w:r>
         <w:rPr>
-          <w:rFonts w:asciiTheme="minorHAnsi" w:eastAsiaTheme="minorHAnsi" w:hAnsiTheme="minorHAnsi" w:cstheme="minorBidi"/>
-          <w:noProof/>
-          <w:sz w:val="22"/>
-          <w:szCs w:val="22"/>
-        </w:rPr>
+          <w:rStyle w:val="eop"/>
+          <w:sz w:val="28"/>
+          <w:szCs w:val="28"/>
+        </w:rPr>
+        <w:t> </w:t>
+      </w:r>
+    </w:p>
+    <w:p xmlns:wp14="http://schemas.microsoft.com/office/word/2010/wordml" wp14:textId="48967BEB">
+      <w:pPr>
+        <w:pStyle w:val="paragraph"/>
+        <w:spacing w:before="0" w:beforeAutospacing="off" w:after="0" w:afterAutospacing="off"/>
+        <w:jc w:val="center"/>
+        <w:textAlignment w:val="baseline"/>
+        <w:rPr>
+          <w:rStyle w:val="eop"/>
+          <w:sz w:val="28"/>
+          <w:szCs w:val="28"/>
+        </w:rPr>
+      </w:pPr>
+      <w:r>
         <w:drawing>
-          <wp:anchor distT="0" distB="0" distL="114300" distR="114300" simplePos="0" relativeHeight="251658240" behindDoc="0" locked="0" layoutInCell="1" allowOverlap="1">
-            <wp:simplePos x="0" y="0"/>
-            <wp:positionH relativeFrom="column">
-              <wp:posOffset>1834515</wp:posOffset>
-            </wp:positionH>
-            <wp:positionV relativeFrom="paragraph">
-              <wp:posOffset>116205</wp:posOffset>
-            </wp:positionV>
+          <wp:inline xmlns:wp14="http://schemas.microsoft.com/office/word/2010/wordprocessingDrawing" wp14:editId="03037DB4" wp14:anchorId="6A76E897">
             <wp:extent cx="1901190" cy="1901190"/>
             <wp:effectExtent l="0" t="0" r="3810" b="3810"/>
-            <wp:wrapTopAndBottom/>
-            <wp:docPr id="2" name="Imagem 2" descr="C:\Users\BlueShift\AppData\Local\Microsoft\Windows\INetCache\Content.MSO\8AAC641A.tmp"/>
+            <wp:docPr id="243974559" name="Imagem 2" descr="C:\Users\BlueShift\AppData\Local\Microsoft\Windows\INetCache\Content.MSO\8AAC641A.tmp" title=""/>
             <wp:cNvGraphicFramePr>
-              <a:graphicFrameLocks xmlns:a="http://schemas.openxmlformats.org/drawingml/2006/main" noChangeAspect="1"/>
+              <a:graphicFrameLocks noChangeAspect="1"/>
             </wp:cNvGraphicFramePr>
-            <a:graphic xmlns:a="http://schemas.openxmlformats.org/drawingml/2006/main">
+            <a:graphic>
               <a:graphicData uri="http://schemas.openxmlformats.org/drawingml/2006/picture">
-                <pic:pic xmlns:pic="http://schemas.openxmlformats.org/drawingml/2006/picture">
+                <pic:pic>
                   <pic:nvPicPr>
-                    <pic:cNvPr id="0" name="Picture 50" descr="C:\Users\BlueShift\AppData\Local\Microsoft\Windows\INetCache\Content.MSO\8AAC641A.tmp"/>
-                    <pic:cNvPicPr>
-                      <a:picLocks noChangeAspect="1" noChangeArrowheads="1"/>
-                    </pic:cNvPicPr>
+                    <pic:cNvPr id="0" name="Imagem 2"/>
+                    <pic:cNvPicPr/>
                   </pic:nvPicPr>
                   <pic:blipFill>
-                    <a:blip r:embed="rId8">
-                      <a:extLst>
+                    <a:blip r:embed="R2e70b71975824b17">
+                      <a:extLst xmlns:a="http://schemas.openxmlformats.org/drawingml/2006/main">
                         <a:ext uri="{28A0092B-C50C-407E-A947-70E740481C1C}">
                           <a14:useLocalDpi xmlns:a14="http://schemas.microsoft.com/office/drawing/2010/main" val="0"/>
                         </a:ext>
                       </a:extLst>
                     </a:blip>
-                    <a:srcRect/>
                     <a:stretch>
                       <a:fillRect/>
                     </a:stretch>
                   </pic:blipFill>
-                  <pic:spPr bwMode="auto">
-                    <a:xfrm>
+                  <pic:spPr xmlns:pic="http://schemas.openxmlformats.org/drawingml/2006/picture" bwMode="auto">
+                    <a:xfrm xmlns:a="http://schemas.openxmlformats.org/drawingml/2006/main" rot="0" flipH="0" flipV="0">
                       <a:off x="0" y="0"/>
                       <a:ext cx="1901190" cy="1901190"/>
                     </a:xfrm>
-                    <a:prstGeom prst="rect">
+                    <a:prstGeom xmlns:a="http://schemas.openxmlformats.org/drawingml/2006/main" prst="rect">
                       <a:avLst/>
                     </a:prstGeom>
-                    <a:noFill/>
-                    <a:ln>
+                    <a:noFill xmlns:a="http://schemas.openxmlformats.org/drawingml/2006/main"/>
+                    <a:ln xmlns:a="http://schemas.openxmlformats.org/drawingml/2006/main">
                       <a:noFill/>
                     </a:ln>
                   </pic:spPr>
                 </pic:pic>
               </a:graphicData>
             </a:graphic>
-          </wp:anchor>
+          </wp:inline>
         </w:drawing>
       </w:r>
-      <w:r>
-        <w:rPr>
-          <w:rStyle w:val="eop"/>
-          <w:sz w:val="28"/>
-          <w:szCs w:val="28"/>
-        </w:rPr>
-        <w:t> </w:t>
-      </w:r>
-    </w:p>
-    <w:p>
+    </w:p>
+    <w:p xmlns:wp14="http://schemas.microsoft.com/office/word/2010/wordml" wp14:textId="77777777">
       <w:pPr>
         <w:pStyle w:val="paragraph"/>
         <w:spacing w:before="0" w:beforeAutospacing="0" w:after="0" w:afterAutospacing="0"/>
@@ -98,8 +94,16 @@
           <w:szCs w:val="18"/>
         </w:rPr>
       </w:pPr>
-    </w:p>
-    <w:p>
+      <w:r>
+        <w:rPr>
+          <w:rStyle w:val="eop"/>
+          <w:sz w:val="28"/>
+          <w:szCs w:val="28"/>
+        </w:rPr>
+        <w:t> </w:t>
+      </w:r>
+    </w:p>
+    <w:p xmlns:wp14="http://schemas.microsoft.com/office/word/2010/wordml" wp14:textId="77777777">
       <w:pPr>
         <w:pStyle w:val="paragraph"/>
         <w:spacing w:before="0" w:beforeAutospacing="0" w:after="0" w:afterAutospacing="0"/>
@@ -120,28 +124,29 @@
         <w:t> </w:t>
       </w:r>
     </w:p>
-    <w:p>
+    <w:p xmlns:wp14="http://schemas.microsoft.com/office/word/2010/wordml" wp14:textId="77777777">
       <w:pPr>
         <w:pStyle w:val="paragraph"/>
         <w:spacing w:before="0" w:beforeAutospacing="0" w:after="0" w:afterAutospacing="0"/>
         <w:jc w:val="center"/>
         <w:textAlignment w:val="baseline"/>
-        <w:rPr>
-          <w:rFonts w:ascii="Segoe UI" w:hAnsi="Segoe UI" w:cs="Segoe UI"/>
-          <w:sz w:val="18"/>
-          <w:szCs w:val="18"/>
-        </w:rPr>
-      </w:pPr>
+      </w:pPr>
+      <w:r>
+        <w:rPr>
+          <w:rStyle w:val="normaltextrun"/>
+          <w:b/>
+          <w:bCs/>
+        </w:rPr>
+        <w:t>Projeto Integrado I</w:t>
+      </w:r>
       <w:r>
         <w:rPr>
           <w:rStyle w:val="eop"/>
-          <w:sz w:val="28"/>
-          <w:szCs w:val="28"/>
         </w:rPr>
         <w:t> </w:t>
       </w:r>
     </w:p>
-    <w:p>
+    <w:p xmlns:wp14="http://schemas.microsoft.com/office/word/2010/wordml" wp14:textId="77777777">
       <w:pPr>
         <w:pStyle w:val="paragraph"/>
         <w:spacing w:before="0" w:beforeAutospacing="0" w:after="0" w:afterAutospacing="0"/>
@@ -150,59 +155,57 @@
       </w:pPr>
       <w:r>
         <w:rPr>
-          <w:rStyle w:val="normaltextrun"/>
-          <w:b/>
-          <w:bCs/>
-        </w:rPr>
-        <w:t>Projeto Integrado I</w:t>
-      </w:r>
-      <w:r>
-        <w:rPr>
           <w:rStyle w:val="eop"/>
         </w:rPr>
         <w:t> </w:t>
       </w:r>
     </w:p>
-    <w:p>
+    <w:p xmlns:wp14="http://schemas.microsoft.com/office/word/2010/wordml" wp14:textId="77777777">
       <w:pPr>
         <w:pStyle w:val="paragraph"/>
         <w:spacing w:before="0" w:beforeAutospacing="0" w:after="0" w:afterAutospacing="0"/>
         <w:jc w:val="center"/>
         <w:textAlignment w:val="baseline"/>
-      </w:pPr>
-      <w:r>
         <w:rPr>
           <w:rStyle w:val="eop"/>
         </w:rPr>
+      </w:pPr>
+      <w:r>
+        <w:rPr>
+          <w:rStyle w:val="eop"/>
+        </w:rPr>
         <w:t> </w:t>
       </w:r>
     </w:p>
-    <w:p>
+    <w:p xmlns:wp14="http://schemas.microsoft.com/office/word/2010/wordml" wp14:textId="77777777">
       <w:pPr>
         <w:pStyle w:val="paragraph"/>
         <w:spacing w:before="0" w:beforeAutospacing="0" w:after="0" w:afterAutospacing="0"/>
         <w:jc w:val="center"/>
         <w:textAlignment w:val="baseline"/>
-        <w:rPr>
-          <w:rStyle w:val="eop"/>
-        </w:rPr>
-      </w:pPr>
-      <w:r>
-        <w:rPr>
-          <w:rStyle w:val="eop"/>
-        </w:rPr>
-        <w:t> </w:t>
-      </w:r>
-    </w:p>
-    <w:p>
+      </w:pPr>
+    </w:p>
+    <w:p xmlns:wp14="http://schemas.microsoft.com/office/word/2010/wordml" wp14:textId="77777777">
       <w:pPr>
         <w:pStyle w:val="paragraph"/>
         <w:spacing w:before="0" w:beforeAutospacing="0" w:after="0" w:afterAutospacing="0"/>
         <w:jc w:val="center"/>
         <w:textAlignment w:val="baseline"/>
       </w:pPr>
-    </w:p>
-    <w:p>
+      <w:r>
+        <w:rPr>
+          <w:rStyle w:val="normaltextrun"/>
+        </w:rPr>
+        <w:t>Título: Detecção de Fraudes em Transações Bancárias</w:t>
+      </w:r>
+      <w:r>
+        <w:rPr>
+          <w:rStyle w:val="eop"/>
+        </w:rPr>
+        <w:t> </w:t>
+      </w:r>
+    </w:p>
+    <w:p xmlns:wp14="http://schemas.microsoft.com/office/word/2010/wordml" wp14:textId="77777777">
       <w:pPr>
         <w:pStyle w:val="paragraph"/>
         <w:spacing w:before="0" w:beforeAutospacing="0" w:after="0" w:afterAutospacing="0"/>
@@ -211,18 +214,12 @@
       </w:pPr>
       <w:r>
         <w:rPr>
-          <w:rStyle w:val="normaltextrun"/>
-        </w:rPr>
-        <w:t>Título: Detecção de Fraudes em Transações Bancárias</w:t>
-      </w:r>
-      <w:r>
-        <w:rPr>
           <w:rStyle w:val="eop"/>
         </w:rPr>
         <w:t> </w:t>
       </w:r>
     </w:p>
-    <w:p>
+    <w:p xmlns:wp14="http://schemas.microsoft.com/office/word/2010/wordml" wp14:textId="77777777">
       <w:pPr>
         <w:pStyle w:val="paragraph"/>
         <w:spacing w:before="0" w:beforeAutospacing="0" w:after="0" w:afterAutospacing="0"/>
@@ -236,7 +233,166 @@
         <w:t> </w:t>
       </w:r>
     </w:p>
-    <w:p>
+    <w:p xmlns:wp14="http://schemas.microsoft.com/office/word/2010/wordml" wp14:textId="77777777">
+      <w:pPr>
+        <w:pStyle w:val="paragraph"/>
+        <w:spacing w:before="0" w:beforeAutospacing="0" w:after="0" w:afterAutospacing="0"/>
+        <w:jc w:val="right"/>
+        <w:textAlignment w:val="baseline"/>
+        <w:rPr>
+          <w:rStyle w:val="eop"/>
+        </w:rPr>
+      </w:pPr>
+    </w:p>
+    <w:p xmlns:wp14="http://schemas.microsoft.com/office/word/2010/wordml" wp14:textId="77777777">
+      <w:pPr>
+        <w:pStyle w:val="paragraph"/>
+        <w:spacing w:before="0" w:beforeAutospacing="0" w:after="0" w:afterAutospacing="0"/>
+        <w:jc w:val="right"/>
+        <w:textAlignment w:val="baseline"/>
+        <w:rPr>
+          <w:rStyle w:val="eop"/>
+        </w:rPr>
+      </w:pPr>
+    </w:p>
+    <w:p xmlns:wp14="http://schemas.microsoft.com/office/word/2010/wordml" wp14:textId="77777777">
+      <w:pPr>
+        <w:pStyle w:val="paragraph"/>
+        <w:spacing w:before="0" w:beforeAutospacing="0" w:after="0" w:afterAutospacing="0"/>
+        <w:jc w:val="right"/>
+        <w:textAlignment w:val="baseline"/>
+        <w:rPr>
+          <w:rStyle w:val="eop"/>
+        </w:rPr>
+      </w:pPr>
+    </w:p>
+    <w:p xmlns:wp14="http://schemas.microsoft.com/office/word/2010/wordml" wp14:textId="77777777">
+      <w:pPr>
+        <w:pStyle w:val="paragraph"/>
+        <w:spacing w:before="0" w:beforeAutospacing="0" w:after="0" w:afterAutospacing="0"/>
+        <w:jc w:val="right"/>
+        <w:textAlignment w:val="baseline"/>
+        <w:rPr>
+          <w:rStyle w:val="eop"/>
+        </w:rPr>
+      </w:pPr>
+    </w:p>
+    <w:p xmlns:wp14="http://schemas.microsoft.com/office/word/2010/wordml" wp14:textId="77777777">
+      <w:pPr>
+        <w:pStyle w:val="paragraph"/>
+        <w:spacing w:before="0" w:beforeAutospacing="0" w:after="0" w:afterAutospacing="0"/>
+        <w:jc w:val="right"/>
+        <w:textAlignment w:val="baseline"/>
+        <w:rPr>
+          <w:rStyle w:val="eop"/>
+        </w:rPr>
+      </w:pPr>
+    </w:p>
+    <w:p xmlns:wp14="http://schemas.microsoft.com/office/word/2010/wordml" wp14:textId="77777777">
+      <w:pPr>
+        <w:pStyle w:val="paragraph"/>
+        <w:spacing w:before="0" w:beforeAutospacing="0" w:after="0" w:afterAutospacing="0"/>
+        <w:jc w:val="right"/>
+        <w:textAlignment w:val="baseline"/>
+        <w:rPr>
+          <w:rStyle w:val="eop"/>
+        </w:rPr>
+      </w:pPr>
+    </w:p>
+    <w:p xmlns:wp14="http://schemas.microsoft.com/office/word/2010/wordml" wp14:textId="77777777">
+      <w:pPr>
+        <w:pStyle w:val="paragraph"/>
+        <w:spacing w:before="0" w:beforeAutospacing="0" w:after="0" w:afterAutospacing="0"/>
+        <w:jc w:val="right"/>
+        <w:textAlignment w:val="baseline"/>
+        <w:rPr>
+          <w:rStyle w:val="eop"/>
+        </w:rPr>
+      </w:pPr>
+    </w:p>
+    <w:p xmlns:wp14="http://schemas.microsoft.com/office/word/2010/wordml" wp14:textId="77777777">
+      <w:pPr>
+        <w:pStyle w:val="paragraph"/>
+        <w:spacing w:before="0" w:beforeAutospacing="0" w:after="0" w:afterAutospacing="0"/>
+        <w:jc w:val="right"/>
+        <w:textAlignment w:val="baseline"/>
+        <w:rPr>
+          <w:rStyle w:val="eop"/>
+        </w:rPr>
+      </w:pPr>
+    </w:p>
+    <w:p xmlns:wp14="http://schemas.microsoft.com/office/word/2010/wordml" wp14:textId="77777777">
+      <w:pPr>
+        <w:pStyle w:val="paragraph"/>
+        <w:spacing w:before="0" w:beforeAutospacing="0" w:after="0" w:afterAutospacing="0"/>
+        <w:jc w:val="right"/>
+        <w:textAlignment w:val="baseline"/>
+        <w:rPr>
+          <w:rStyle w:val="eop"/>
+        </w:rPr>
+      </w:pPr>
+    </w:p>
+    <w:p xmlns:wp14="http://schemas.microsoft.com/office/word/2010/wordml" wp14:textId="77777777">
+      <w:pPr>
+        <w:pStyle w:val="paragraph"/>
+        <w:spacing w:before="0" w:beforeAutospacing="0" w:after="0" w:afterAutospacing="0"/>
+        <w:jc w:val="right"/>
+        <w:textAlignment w:val="baseline"/>
+        <w:rPr>
+          <w:rStyle w:val="eop"/>
+        </w:rPr>
+      </w:pPr>
+    </w:p>
+    <w:p xmlns:wp14="http://schemas.microsoft.com/office/word/2010/wordml" wp14:textId="77777777">
+      <w:pPr>
+        <w:pStyle w:val="paragraph"/>
+        <w:spacing w:before="0" w:beforeAutospacing="0" w:after="0" w:afterAutospacing="0"/>
+        <w:textAlignment w:val="baseline"/>
+        <w:rPr>
+          <w:rStyle w:val="eop"/>
+        </w:rPr>
+      </w:pPr>
+    </w:p>
+    <w:p xmlns:wp14="http://schemas.microsoft.com/office/word/2010/wordml" wp14:textId="77777777">
+      <w:pPr>
+        <w:pStyle w:val="paragraph"/>
+        <w:spacing w:before="0" w:beforeAutospacing="0" w:after="0" w:afterAutospacing="0"/>
+        <w:jc w:val="right"/>
+        <w:textAlignment w:val="baseline"/>
+        <w:rPr>
+          <w:rStyle w:val="eop"/>
+        </w:rPr>
+      </w:pPr>
+    </w:p>
+    <w:p xmlns:wp14="http://schemas.microsoft.com/office/word/2010/wordml" wp14:textId="77777777">
+      <w:pPr>
+        <w:pStyle w:val="paragraph"/>
+        <w:spacing w:before="0" w:beforeAutospacing="0" w:after="0" w:afterAutospacing="0"/>
+        <w:jc w:val="right"/>
+        <w:textAlignment w:val="baseline"/>
+      </w:pPr>
+      <w:r>
+        <w:rPr>
+          <w:rStyle w:val="eop"/>
+        </w:rPr>
+        <w:t> </w:t>
+      </w:r>
+    </w:p>
+    <w:p xmlns:wp14="http://schemas.microsoft.com/office/word/2010/wordml" wp14:textId="77777777">
+      <w:pPr>
+        <w:pStyle w:val="paragraph"/>
+        <w:spacing w:before="0" w:beforeAutospacing="0" w:after="0" w:afterAutospacing="0"/>
+        <w:jc w:val="right"/>
+        <w:textAlignment w:val="baseline"/>
+      </w:pPr>
+      <w:r>
+        <w:rPr>
+          <w:rStyle w:val="eop"/>
+        </w:rPr>
+        <w:t>  </w:t>
+      </w:r>
+    </w:p>
+    <w:p xmlns:wp14="http://schemas.microsoft.com/office/word/2010/wordml" wp14:textId="77777777">
       <w:pPr>
         <w:pStyle w:val="paragraph"/>
         <w:spacing w:before="0" w:beforeAutospacing="0" w:after="0" w:afterAutospacing="0"/>
@@ -245,171 +401,34 @@
       </w:pPr>
       <w:r>
         <w:rPr>
-          <w:rStyle w:val="eop"/>
-        </w:rPr>
-        <w:t> </w:t>
-      </w:r>
-    </w:p>
-    <w:p>
+          <w:rStyle w:val="normaltextrun"/>
+          <w:b/>
+          <w:bCs/>
+        </w:rPr>
+        <w:t>Equipe</w:t>
+      </w:r>
+      <w:r>
+        <w:rPr>
+          <w:rStyle w:val="normaltextrun"/>
+        </w:rPr>
+        <w:t>: Daniel – Danillo – Matheus</w:t>
+      </w:r>
+    </w:p>
+    <w:p xmlns:wp14="http://schemas.microsoft.com/office/word/2010/wordml" wp14:textId="77777777">
       <w:pPr>
         <w:pStyle w:val="paragraph"/>
         <w:spacing w:before="0" w:beforeAutospacing="0" w:after="0" w:afterAutospacing="0"/>
         <w:jc w:val="right"/>
         <w:textAlignment w:val="baseline"/>
+      </w:pPr>
+      <w:r>
         <w:rPr>
           <w:rStyle w:val="eop"/>
         </w:rPr>
-      </w:pPr>
-    </w:p>
-    <w:p>
-      <w:pPr>
-        <w:pStyle w:val="paragraph"/>
-        <w:spacing w:before="0" w:beforeAutospacing="0" w:after="0" w:afterAutospacing="0"/>
-        <w:jc w:val="right"/>
-        <w:textAlignment w:val="baseline"/>
-        <w:rPr>
-          <w:rStyle w:val="eop"/>
-        </w:rPr>
-      </w:pPr>
-    </w:p>
-    <w:p>
-      <w:pPr>
-        <w:pStyle w:val="paragraph"/>
-        <w:spacing w:before="0" w:beforeAutospacing="0" w:after="0" w:afterAutospacing="0"/>
-        <w:jc w:val="right"/>
-        <w:textAlignment w:val="baseline"/>
-        <w:rPr>
-          <w:rStyle w:val="eop"/>
-        </w:rPr>
-      </w:pPr>
-    </w:p>
-    <w:p>
-      <w:pPr>
-        <w:pStyle w:val="paragraph"/>
-        <w:spacing w:before="0" w:beforeAutospacing="0" w:after="0" w:afterAutospacing="0"/>
-        <w:jc w:val="right"/>
-        <w:textAlignment w:val="baseline"/>
-        <w:rPr>
-          <w:rStyle w:val="eop"/>
-        </w:rPr>
-      </w:pPr>
-    </w:p>
-    <w:p>
-      <w:pPr>
-        <w:pStyle w:val="paragraph"/>
-        <w:spacing w:before="0" w:beforeAutospacing="0" w:after="0" w:afterAutospacing="0"/>
-        <w:jc w:val="right"/>
-        <w:textAlignment w:val="baseline"/>
-        <w:rPr>
-          <w:rStyle w:val="eop"/>
-        </w:rPr>
-      </w:pPr>
-    </w:p>
-    <w:p>
-      <w:pPr>
-        <w:pStyle w:val="paragraph"/>
-        <w:spacing w:before="0" w:beforeAutospacing="0" w:after="0" w:afterAutospacing="0"/>
-        <w:jc w:val="right"/>
-        <w:textAlignment w:val="baseline"/>
-        <w:rPr>
-          <w:rStyle w:val="eop"/>
-        </w:rPr>
-      </w:pPr>
-    </w:p>
-    <w:p>
-      <w:pPr>
-        <w:pStyle w:val="paragraph"/>
-        <w:spacing w:before="0" w:beforeAutospacing="0" w:after="0" w:afterAutospacing="0"/>
-        <w:jc w:val="right"/>
-        <w:textAlignment w:val="baseline"/>
-        <w:rPr>
-          <w:rStyle w:val="eop"/>
-        </w:rPr>
-      </w:pPr>
-    </w:p>
-    <w:p>
-      <w:pPr>
-        <w:pStyle w:val="paragraph"/>
-        <w:spacing w:before="0" w:beforeAutospacing="0" w:after="0" w:afterAutospacing="0"/>
-        <w:jc w:val="right"/>
-        <w:textAlignment w:val="baseline"/>
-        <w:rPr>
-          <w:rStyle w:val="eop"/>
-        </w:rPr>
-      </w:pPr>
-    </w:p>
-    <w:p>
-      <w:pPr>
-        <w:pStyle w:val="paragraph"/>
-        <w:spacing w:before="0" w:beforeAutospacing="0" w:after="0" w:afterAutospacing="0"/>
-        <w:jc w:val="right"/>
-        <w:textAlignment w:val="baseline"/>
-        <w:rPr>
-          <w:rStyle w:val="eop"/>
-        </w:rPr>
-      </w:pPr>
-    </w:p>
-    <w:p>
-      <w:pPr>
-        <w:pStyle w:val="paragraph"/>
-        <w:spacing w:before="0" w:beforeAutospacing="0" w:after="0" w:afterAutospacing="0"/>
-        <w:jc w:val="right"/>
-        <w:textAlignment w:val="baseline"/>
-        <w:rPr>
-          <w:rStyle w:val="eop"/>
-        </w:rPr>
-      </w:pPr>
-    </w:p>
-    <w:p>
-      <w:pPr>
-        <w:pStyle w:val="paragraph"/>
-        <w:spacing w:before="0" w:beforeAutospacing="0" w:after="0" w:afterAutospacing="0"/>
-        <w:textAlignment w:val="baseline"/>
-        <w:rPr>
-          <w:rStyle w:val="eop"/>
-        </w:rPr>
-      </w:pPr>
-    </w:p>
-    <w:p>
-      <w:pPr>
-        <w:pStyle w:val="paragraph"/>
-        <w:spacing w:before="0" w:beforeAutospacing="0" w:after="0" w:afterAutospacing="0"/>
-        <w:jc w:val="right"/>
-        <w:textAlignment w:val="baseline"/>
-        <w:rPr>
-          <w:rStyle w:val="eop"/>
-        </w:rPr>
-      </w:pPr>
-    </w:p>
-    <w:p>
-      <w:pPr>
-        <w:pStyle w:val="paragraph"/>
-        <w:spacing w:before="0" w:beforeAutospacing="0" w:after="0" w:afterAutospacing="0"/>
-        <w:jc w:val="right"/>
-        <w:textAlignment w:val="baseline"/>
-      </w:pPr>
-      <w:r>
-        <w:rPr>
-          <w:rStyle w:val="eop"/>
-        </w:rPr>
         <w:t> </w:t>
       </w:r>
     </w:p>
-    <w:p>
-      <w:pPr>
-        <w:pStyle w:val="paragraph"/>
-        <w:spacing w:before="0" w:beforeAutospacing="0" w:after="0" w:afterAutospacing="0"/>
-        <w:jc w:val="right"/>
-        <w:textAlignment w:val="baseline"/>
-      </w:pPr>
-      <w:r>
-        <w:rPr>
-          <w:rStyle w:val="eop"/>
-        </w:rPr>
-        <w:t>  </w:t>
-      </w:r>
-    </w:p>
-    <w:p>
+    <w:p xmlns:wp14="http://schemas.microsoft.com/office/word/2010/wordml" wp14:textId="77777777">
       <w:pPr>
         <w:pStyle w:val="paragraph"/>
         <w:spacing w:before="0" w:beforeAutospacing="0" w:after="0" w:afterAutospacing="0"/>
@@ -418,34 +437,12 @@
       </w:pPr>
       <w:r>
         <w:rPr>
-          <w:rStyle w:val="normaltextrun"/>
-          <w:b/>
-          <w:bCs/>
-        </w:rPr>
-        <w:t>Equipe</w:t>
-      </w:r>
-      <w:r>
-        <w:rPr>
-          <w:rStyle w:val="normaltextrun"/>
-        </w:rPr>
-        <w:t>: Daniel – Danillo – Matheus</w:t>
-      </w:r>
-    </w:p>
-    <w:p>
-      <w:pPr>
-        <w:pStyle w:val="paragraph"/>
-        <w:spacing w:before="0" w:beforeAutospacing="0" w:after="0" w:afterAutospacing="0"/>
-        <w:jc w:val="right"/>
-        <w:textAlignment w:val="baseline"/>
-      </w:pPr>
-      <w:r>
-        <w:rPr>
           <w:rStyle w:val="eop"/>
         </w:rPr>
         <w:t> </w:t>
       </w:r>
     </w:p>
-    <w:p>
+    <w:p xmlns:wp14="http://schemas.microsoft.com/office/word/2010/wordml" wp14:textId="77777777">
       <w:pPr>
         <w:pStyle w:val="paragraph"/>
         <w:spacing w:before="0" w:beforeAutospacing="0" w:after="0" w:afterAutospacing="0"/>
@@ -459,21 +456,24 @@
         <w:t> </w:t>
       </w:r>
     </w:p>
-    <w:p>
+    <w:p xmlns:wp14="http://schemas.microsoft.com/office/word/2010/wordml" wp14:textId="77777777">
       <w:pPr>
         <w:pStyle w:val="paragraph"/>
         <w:spacing w:before="0" w:beforeAutospacing="0" w:after="0" w:afterAutospacing="0"/>
         <w:jc w:val="center"/>
         <w:textAlignment w:val="baseline"/>
-      </w:pPr>
-      <w:r>
         <w:rPr>
           <w:rStyle w:val="eop"/>
         </w:rPr>
+      </w:pPr>
+      <w:r>
+        <w:rPr>
+          <w:rStyle w:val="eop"/>
+        </w:rPr>
         <w:t> </w:t>
       </w:r>
     </w:p>
-    <w:p>
+    <w:p xmlns:wp14="http://schemas.microsoft.com/office/word/2010/wordml" wp14:textId="77777777">
       <w:pPr>
         <w:pStyle w:val="paragraph"/>
         <w:spacing w:before="0" w:beforeAutospacing="0" w:after="0" w:afterAutospacing="0"/>
@@ -483,14 +483,8 @@
           <w:rStyle w:val="eop"/>
         </w:rPr>
       </w:pPr>
-      <w:r>
-        <w:rPr>
-          <w:rStyle w:val="eop"/>
-        </w:rPr>
-        <w:t> </w:t>
-      </w:r>
-    </w:p>
-    <w:p>
+    </w:p>
+    <w:p xmlns:wp14="http://schemas.microsoft.com/office/word/2010/wordml" wp14:textId="77777777">
       <w:pPr>
         <w:pStyle w:val="paragraph"/>
         <w:spacing w:before="0" w:beforeAutospacing="0" w:after="0" w:afterAutospacing="0"/>
@@ -501,7 +495,7 @@
         </w:rPr>
       </w:pPr>
     </w:p>
-    <w:p>
+    <w:p xmlns:wp14="http://schemas.microsoft.com/office/word/2010/wordml" wp14:textId="77777777">
       <w:pPr>
         <w:pStyle w:val="paragraph"/>
         <w:spacing w:before="0" w:beforeAutospacing="0" w:after="0" w:afterAutospacing="0"/>
@@ -512,7 +506,7 @@
         </w:rPr>
       </w:pPr>
     </w:p>
-    <w:p>
+    <w:p xmlns:wp14="http://schemas.microsoft.com/office/word/2010/wordml" wp14:textId="77777777">
       <w:pPr>
         <w:pStyle w:val="paragraph"/>
         <w:spacing w:before="0" w:beforeAutospacing="0" w:after="0" w:afterAutospacing="0"/>
@@ -523,31 +517,52 @@
         </w:rPr>
       </w:pPr>
     </w:p>
-    <w:p>
+    <w:p xmlns:wp14="http://schemas.microsoft.com/office/word/2010/wordml" wp14:textId="77777777">
       <w:pPr>
         <w:pStyle w:val="paragraph"/>
         <w:spacing w:before="0" w:beforeAutospacing="0" w:after="0" w:afterAutospacing="0"/>
         <w:jc w:val="center"/>
         <w:textAlignment w:val="baseline"/>
+      </w:pPr>
+    </w:p>
+    <w:p xmlns:wp14="http://schemas.microsoft.com/office/word/2010/wordml" wp14:textId="77777777">
+      <w:pPr>
+        <w:pStyle w:val="paragraph"/>
+        <w:spacing w:before="0" w:beforeAutospacing="0" w:after="0" w:afterAutospacing="0"/>
+        <w:textAlignment w:val="baseline"/>
+      </w:pPr>
+      <w:r>
         <w:rPr>
           <w:rStyle w:val="eop"/>
         </w:rPr>
-      </w:pPr>
-    </w:p>
-    <w:p>
+        <w:t> </w:t>
+      </w:r>
+    </w:p>
+    <w:p xmlns:wp14="http://schemas.microsoft.com/office/word/2010/wordml" wp14:textId="77777777">
       <w:pPr>
         <w:pStyle w:val="paragraph"/>
         <w:spacing w:before="0" w:beforeAutospacing="0" w:after="0" w:afterAutospacing="0"/>
         <w:jc w:val="center"/>
         <w:textAlignment w:val="baseline"/>
       </w:pPr>
-    </w:p>
-    <w:p>
-      <w:pPr>
-        <w:pStyle w:val="paragraph"/>
-        <w:spacing w:before="0" w:beforeAutospacing="0" w:after="0" w:afterAutospacing="0"/>
-        <w:textAlignment w:val="baseline"/>
-      </w:pPr>
+      <w:r>
+        <w:rPr>
+          <w:rStyle w:val="normaltextrun"/>
+          <w:b/>
+          <w:bCs/>
+        </w:rPr>
+        <w:t xml:space="preserve">BlueShift </w:t>
+      </w:r>
+      <w:proofErr w:type="spellStart"/>
+      <w:r>
+        <w:rPr>
+          <w:rStyle w:val="normaltextrun"/>
+          <w:b/>
+          <w:bCs/>
+        </w:rPr>
+        <w:t>Academy</w:t>
+      </w:r>
+      <w:proofErr w:type="spellEnd"/>
       <w:r>
         <w:rPr>
           <w:rStyle w:val="eop"/>
@@ -555,12 +570,15 @@
         <w:t> </w:t>
       </w:r>
     </w:p>
-    <w:p>
+    <w:p xmlns:wp14="http://schemas.microsoft.com/office/word/2010/wordml" wp14:textId="77777777">
       <w:pPr>
         <w:pStyle w:val="paragraph"/>
         <w:spacing w:before="0" w:beforeAutospacing="0" w:after="0" w:afterAutospacing="0"/>
         <w:jc w:val="center"/>
         <w:textAlignment w:val="baseline"/>
+        <w:rPr>
+          <w:rStyle w:val="eop"/>
+        </w:rPr>
       </w:pPr>
       <w:r>
         <w:rPr>
@@ -568,26 +586,16 @@
           <w:b/>
           <w:bCs/>
         </w:rPr>
-        <w:t xml:space="preserve">BlueShift </w:t>
-      </w:r>
-      <w:proofErr w:type="spellStart"/>
-      <w:r>
-        <w:rPr>
-          <w:rStyle w:val="normaltextrun"/>
-          <w:b/>
-          <w:bCs/>
-        </w:rPr>
-        <w:t>Academy</w:t>
-      </w:r>
-      <w:proofErr w:type="spellEnd"/>
+        <w:t>2024</w:t>
+      </w:r>
       <w:r>
         <w:rPr>
           <w:rStyle w:val="eop"/>
         </w:rPr>
-        <w:t> </w:t>
-      </w:r>
-    </w:p>
-    <w:p>
+        <w:br w:type="page"/>
+      </w:r>
+    </w:p>
+    <w:p xmlns:wp14="http://schemas.microsoft.com/office/word/2010/wordml" wp14:textId="77777777">
       <w:pPr>
         <w:pStyle w:val="paragraph"/>
         <w:spacing w:before="0" w:beforeAutospacing="0" w:after="0" w:afterAutospacing="0"/>
@@ -595,24 +603,18 @@
         <w:textAlignment w:val="baseline"/>
         <w:rPr>
           <w:rStyle w:val="eop"/>
-        </w:rPr>
-      </w:pPr>
-      <w:r>
-        <w:rPr>
-          <w:rStyle w:val="normaltextrun"/>
           <w:b/>
-          <w:bCs/>
-        </w:rPr>
-        <w:t>2024</w:t>
-      </w:r>
+        </w:rPr>
+      </w:pPr>
       <w:r>
         <w:rPr>
           <w:rStyle w:val="eop"/>
-        </w:rPr>
-        <w:br w:type="page"/>
-      </w:r>
-    </w:p>
-    <w:p>
+          <w:b/>
+        </w:rPr>
+        <w:t>SUMÁRIO</w:t>
+      </w:r>
+    </w:p>
+    <w:p xmlns:wp14="http://schemas.microsoft.com/office/word/2010/wordml" wp14:textId="77777777">
       <w:pPr>
         <w:pStyle w:val="paragraph"/>
         <w:spacing w:before="0" w:beforeAutospacing="0" w:after="0" w:afterAutospacing="0"/>
@@ -620,1164 +622,506 @@
         <w:textAlignment w:val="baseline"/>
         <w:rPr>
           <w:rStyle w:val="eop"/>
-          <w:b/>
-        </w:rPr>
-      </w:pPr>
-      <w:r>
-        <w:rPr>
-          <w:rStyle w:val="eop"/>
-          <w:b/>
-        </w:rPr>
-        <w:lastRenderedPageBreak/>
-        <w:t>SUMÁRIO</w:t>
-      </w:r>
-    </w:p>
-    <w:p>
-      <w:pPr>
-        <w:pStyle w:val="paragraph"/>
-        <w:spacing w:before="0" w:beforeAutospacing="0" w:after="0" w:afterAutospacing="0"/>
-        <w:jc w:val="center"/>
-        <w:textAlignment w:val="baseline"/>
-        <w:rPr>
-          <w:rStyle w:val="eop"/>
         </w:rPr>
       </w:pPr>
     </w:p>
     <w:sdt>
       <w:sdtPr>
-        <w:id w:val="1429386446"/>
+        <w:id w:val="916063424"/>
         <w:docPartObj>
           <w:docPartGallery w:val="Table of Contents"/>
           <w:docPartUnique/>
         </w:docPartObj>
       </w:sdtPr>
-      <w:sdtEndPr>
-        <w:rPr>
-          <w:rFonts w:asciiTheme="minorHAnsi" w:eastAsiaTheme="minorHAnsi" w:hAnsiTheme="minorHAnsi" w:cstheme="minorBidi"/>
-          <w:b/>
-          <w:bCs/>
-          <w:color w:val="auto"/>
-          <w:sz w:val="22"/>
-          <w:szCs w:val="22"/>
-          <w:lang w:eastAsia="en-US"/>
-        </w:rPr>
-      </w:sdtEndPr>
       <w:sdtContent>
-        <w:p>
+        <w:p xmlns:wp14="http://schemas.microsoft.com/office/word/2010/wordml" wp14:textId="77777777" wp14:noSpellErr="1">
           <w:pPr>
             <w:pStyle w:val="CabealhodoSumrio"/>
           </w:pPr>
         </w:p>
-        <w:p>
+        <w:p xmlns:wp14="http://schemas.microsoft.com/office/word/2010/wordml" wp14:textId="42FD597F">
           <w:pPr>
             <w:pStyle w:val="Sumrio2"/>
             <w:tabs>
-              <w:tab w:val="right" w:leader="dot" w:pos="8494"/>
+              <w:tab w:val="right" w:leader="dot" w:pos="8490"/>
             </w:tabs>
             <w:spacing w:line="360" w:lineRule="auto"/>
-            <w:jc w:val="both"/>
             <w:rPr>
-              <w:rFonts w:ascii="Times New Roman" w:hAnsi="Times New Roman"/>
+              <w:rStyle w:val="Hyperlink"/>
               <w:noProof/>
-              <w:sz w:val="24"/>
-              <w:szCs w:val="24"/>
             </w:rPr>
           </w:pPr>
           <w:r>
-            <w:rPr>
-              <w:rFonts w:ascii="Times New Roman" w:hAnsi="Times New Roman"/>
-              <w:sz w:val="24"/>
-              <w:szCs w:val="24"/>
-            </w:rPr>
             <w:fldChar w:fldCharType="begin"/>
           </w:r>
           <w:r>
-            <w:rPr>
-              <w:rFonts w:ascii="Times New Roman" w:hAnsi="Times New Roman"/>
-              <w:sz w:val="24"/>
-              <w:szCs w:val="24"/>
-            </w:rPr>
-            <w:instrText xml:space="preserve"> TOC \o "1-3" \h \z \u </w:instrText>
+            <w:instrText xml:space="preserve">TOC \o "1-3" \z \u \h</w:instrText>
           </w:r>
           <w:r>
-            <w:rPr>
-              <w:rFonts w:ascii="Times New Roman" w:hAnsi="Times New Roman"/>
-              <w:sz w:val="24"/>
-              <w:szCs w:val="24"/>
-            </w:rPr>
             <w:fldChar w:fldCharType="separate"/>
           </w:r>
-          <w:hyperlink w:anchor="_Toc183695079" w:history="1">
+          <w:hyperlink w:anchor="_Toc1444520781">
             <w:r>
               <w:rPr>
                 <w:rStyle w:val="Hyperlink"/>
-                <w:rFonts w:ascii="Times New Roman" w:hAnsi="Times New Roman"/>
-                <w:noProof/>
-                <w:sz w:val="24"/>
-                <w:szCs w:val="24"/>
               </w:rPr>
               <w:t>1. Introdução</w:t>
             </w:r>
             <w:r>
-              <w:rPr>
-                <w:rFonts w:ascii="Times New Roman" w:hAnsi="Times New Roman"/>
-                <w:noProof/>
-                <w:webHidden/>
-                <w:sz w:val="24"/>
-                <w:szCs w:val="24"/>
-              </w:rPr>
               <w:tab/>
             </w:r>
             <w:r>
-              <w:rPr>
-                <w:rFonts w:ascii="Times New Roman" w:hAnsi="Times New Roman"/>
-                <w:noProof/>
-                <w:webHidden/>
-                <w:sz w:val="24"/>
-                <w:szCs w:val="24"/>
-              </w:rPr>
               <w:fldChar w:fldCharType="begin"/>
             </w:r>
             <w:r>
-              <w:rPr>
-                <w:rFonts w:ascii="Times New Roman" w:hAnsi="Times New Roman"/>
-                <w:noProof/>
-                <w:webHidden/>
-                <w:sz w:val="24"/>
-                <w:szCs w:val="24"/>
-              </w:rPr>
-              <w:instrText xml:space="preserve"> PAGEREF _Toc183695079 \h </w:instrText>
+              <w:instrText xml:space="preserve">PAGEREF _Toc1444520781 \h</w:instrText>
             </w:r>
             <w:r>
-              <w:rPr>
-                <w:rFonts w:ascii="Times New Roman" w:hAnsi="Times New Roman"/>
-                <w:noProof/>
-                <w:webHidden/>
-                <w:sz w:val="24"/>
-                <w:szCs w:val="24"/>
-              </w:rPr>
-            </w:r>
-            <w:r>
-              <w:rPr>
-                <w:rFonts w:ascii="Times New Roman" w:hAnsi="Times New Roman"/>
-                <w:noProof/>
-                <w:webHidden/>
-                <w:sz w:val="24"/>
-                <w:szCs w:val="24"/>
-              </w:rPr>
               <w:fldChar w:fldCharType="separate"/>
             </w:r>
             <w:r>
               <w:rPr>
-                <w:rFonts w:ascii="Times New Roman" w:hAnsi="Times New Roman"/>
-                <w:noProof/>
-                <w:webHidden/>
-                <w:sz w:val="24"/>
-                <w:szCs w:val="24"/>
+                <w:rStyle w:val="Hyperlink"/>
+              </w:rPr>
+              <w:t>2</w:t>
+            </w:r>
+            <w:r>
+              <w:fldChar w:fldCharType="end"/>
+            </w:r>
+          </w:hyperlink>
+        </w:p>
+        <w:p xmlns:wp14="http://schemas.microsoft.com/office/word/2010/wordml" wp14:textId="4B5E2BBE">
+          <w:pPr>
+            <w:pStyle w:val="Sumrio2"/>
+            <w:tabs>
+              <w:tab w:val="right" w:leader="dot" w:pos="8490"/>
+            </w:tabs>
+            <w:spacing w:line="360" w:lineRule="auto"/>
+            <w:rPr>
+              <w:rStyle w:val="Hyperlink"/>
+              <w:noProof/>
+            </w:rPr>
+          </w:pPr>
+          <w:hyperlink w:anchor="_Toc339468986">
+            <w:r>
+              <w:rPr>
+                <w:rStyle w:val="Hyperlink"/>
+              </w:rPr>
+              <w:t>2. Desenvolvimento</w:t>
+            </w:r>
+            <w:r>
+              <w:tab/>
+            </w:r>
+            <w:r>
+              <w:fldChar w:fldCharType="begin"/>
+            </w:r>
+            <w:r>
+              <w:instrText xml:space="preserve">PAGEREF _Toc339468986 \h</w:instrText>
+            </w:r>
+            <w:r>
+              <w:fldChar w:fldCharType="separate"/>
+            </w:r>
+            <w:r>
+              <w:rPr>
+                <w:rStyle w:val="Hyperlink"/>
+              </w:rPr>
+              <w:t>3</w:t>
+            </w:r>
+            <w:r>
+              <w:fldChar w:fldCharType="end"/>
+            </w:r>
+          </w:hyperlink>
+        </w:p>
+        <w:p xmlns:wp14="http://schemas.microsoft.com/office/word/2010/wordml" wp14:textId="58A064C0">
+          <w:pPr>
+            <w:pStyle w:val="Sumrio3"/>
+            <w:tabs>
+              <w:tab w:val="right" w:leader="dot" w:pos="8490"/>
+            </w:tabs>
+            <w:spacing w:line="360" w:lineRule="auto"/>
+            <w:rPr>
+              <w:rStyle w:val="Hyperlink"/>
+              <w:noProof/>
+            </w:rPr>
+          </w:pPr>
+          <w:hyperlink w:anchor="_Toc1146422083">
+            <w:r>
+              <w:rPr>
+                <w:rStyle w:val="Hyperlink"/>
+              </w:rPr>
+              <w:t>2.1. Requisitos</w:t>
+            </w:r>
+            <w:r>
+              <w:tab/>
+            </w:r>
+            <w:r>
+              <w:fldChar w:fldCharType="begin"/>
+            </w:r>
+            <w:r>
+              <w:instrText xml:space="preserve">PAGEREF _Toc1146422083 \h</w:instrText>
+            </w:r>
+            <w:r>
+              <w:fldChar w:fldCharType="separate"/>
+            </w:r>
+            <w:r>
+              <w:rPr>
+                <w:rStyle w:val="Hyperlink"/>
+              </w:rPr>
+              <w:t>3</w:t>
+            </w:r>
+            <w:r>
+              <w:fldChar w:fldCharType="end"/>
+            </w:r>
+          </w:hyperlink>
+        </w:p>
+        <w:p xmlns:wp14="http://schemas.microsoft.com/office/word/2010/wordml" wp14:textId="70BEBF8C">
+          <w:pPr>
+            <w:pStyle w:val="Sumrio2"/>
+            <w:tabs>
+              <w:tab w:val="right" w:leader="dot" w:pos="8490"/>
+            </w:tabs>
+            <w:spacing w:line="360" w:lineRule="auto"/>
+            <w:rPr>
+              <w:rStyle w:val="Hyperlink"/>
+              <w:noProof/>
+            </w:rPr>
+          </w:pPr>
+          <w:hyperlink w:anchor="_Toc431798768">
+            <w:r>
+              <w:rPr>
+                <w:rStyle w:val="Hyperlink"/>
+              </w:rPr>
+              <w:t>3. Arquitetura Utilizada</w:t>
+            </w:r>
+            <w:r>
+              <w:tab/>
+            </w:r>
+            <w:r>
+              <w:fldChar w:fldCharType="begin"/>
+            </w:r>
+            <w:r>
+              <w:instrText xml:space="preserve">PAGEREF _Toc431798768 \h</w:instrText>
+            </w:r>
+            <w:r>
+              <w:fldChar w:fldCharType="separate"/>
+            </w:r>
+            <w:r>
+              <w:rPr>
+                <w:rStyle w:val="Hyperlink"/>
               </w:rPr>
               <w:t>4</w:t>
             </w:r>
             <w:r>
-              <w:rPr>
-                <w:rFonts w:ascii="Times New Roman" w:hAnsi="Times New Roman"/>
-                <w:noProof/>
-                <w:webHidden/>
-                <w:sz w:val="24"/>
-                <w:szCs w:val="24"/>
-              </w:rPr>
               <w:fldChar w:fldCharType="end"/>
             </w:r>
           </w:hyperlink>
         </w:p>
-        <w:p>
+        <w:p xmlns:wp14="http://schemas.microsoft.com/office/word/2010/wordml" wp14:textId="0D779CA5">
           <w:pPr>
             <w:pStyle w:val="Sumrio2"/>
             <w:tabs>
-              <w:tab w:val="right" w:leader="dot" w:pos="8494"/>
+              <w:tab w:val="right" w:leader="dot" w:pos="8490"/>
             </w:tabs>
             <w:spacing w:line="360" w:lineRule="auto"/>
-            <w:jc w:val="both"/>
             <w:rPr>
-              <w:rFonts w:ascii="Times New Roman" w:hAnsi="Times New Roman"/>
+              <w:rStyle w:val="Hyperlink"/>
               <w:noProof/>
-              <w:sz w:val="24"/>
-              <w:szCs w:val="24"/>
             </w:rPr>
           </w:pPr>
-          <w:hyperlink w:anchor="_Toc183695080" w:history="1">
+          <w:hyperlink w:anchor="_Toc1009633487">
             <w:r>
               <w:rPr>
                 <w:rStyle w:val="Hyperlink"/>
-                <w:rFonts w:ascii="Times New Roman" w:hAnsi="Times New Roman"/>
-                <w:noProof/>
-                <w:sz w:val="24"/>
-                <w:szCs w:val="24"/>
               </w:rPr>
-              <w:t>2. Desenvolvimento</w:t>
+              <w:t>4. Objetivos</w:t>
             </w:r>
             <w:r>
-              <w:rPr>
-                <w:rFonts w:ascii="Times New Roman" w:hAnsi="Times New Roman"/>
-                <w:noProof/>
-                <w:webHidden/>
-                <w:sz w:val="24"/>
-                <w:szCs w:val="24"/>
-              </w:rPr>
               <w:tab/>
             </w:r>
             <w:r>
-              <w:rPr>
-                <w:rFonts w:ascii="Times New Roman" w:hAnsi="Times New Roman"/>
-                <w:noProof/>
-                <w:webHidden/>
-                <w:sz w:val="24"/>
-                <w:szCs w:val="24"/>
-              </w:rPr>
               <w:fldChar w:fldCharType="begin"/>
             </w:r>
             <w:r>
-              <w:rPr>
-                <w:rFonts w:ascii="Times New Roman" w:hAnsi="Times New Roman"/>
-                <w:noProof/>
-                <w:webHidden/>
-                <w:sz w:val="24"/>
-                <w:szCs w:val="24"/>
-              </w:rPr>
-              <w:instrText xml:space="preserve"> PAGEREF _Toc183695080 \h </w:instrText>
+              <w:instrText xml:space="preserve">PAGEREF _Toc1009633487 \h</w:instrText>
             </w:r>
             <w:r>
-              <w:rPr>
-                <w:rFonts w:ascii="Times New Roman" w:hAnsi="Times New Roman"/>
-                <w:noProof/>
-                <w:webHidden/>
-                <w:sz w:val="24"/>
-                <w:szCs w:val="24"/>
-              </w:rPr>
-            </w:r>
-            <w:r>
-              <w:rPr>
-                <w:rFonts w:ascii="Times New Roman" w:hAnsi="Times New Roman"/>
-                <w:noProof/>
-                <w:webHidden/>
-                <w:sz w:val="24"/>
-                <w:szCs w:val="24"/>
-              </w:rPr>
               <w:fldChar w:fldCharType="separate"/>
             </w:r>
             <w:r>
               <w:rPr>
-                <w:rFonts w:ascii="Times New Roman" w:hAnsi="Times New Roman"/>
-                <w:noProof/>
-                <w:webHidden/>
-                <w:sz w:val="24"/>
-                <w:szCs w:val="24"/>
+                <w:rStyle w:val="Hyperlink"/>
               </w:rPr>
-              <w:t>4</w:t>
+              <w:t>6</w:t>
             </w:r>
             <w:r>
-              <w:rPr>
-                <w:rFonts w:ascii="Times New Roman" w:hAnsi="Times New Roman"/>
-                <w:noProof/>
-                <w:webHidden/>
-                <w:sz w:val="24"/>
-                <w:szCs w:val="24"/>
-              </w:rPr>
               <w:fldChar w:fldCharType="end"/>
             </w:r>
           </w:hyperlink>
         </w:p>
-        <w:p>
+        <w:p xmlns:wp14="http://schemas.microsoft.com/office/word/2010/wordml" wp14:textId="52FAA183">
           <w:pPr>
             <w:pStyle w:val="Sumrio3"/>
             <w:tabs>
-              <w:tab w:val="right" w:leader="dot" w:pos="8494"/>
+              <w:tab w:val="right" w:leader="dot" w:pos="8490"/>
             </w:tabs>
             <w:spacing w:line="360" w:lineRule="auto"/>
-            <w:jc w:val="both"/>
             <w:rPr>
-              <w:rFonts w:ascii="Times New Roman" w:hAnsi="Times New Roman"/>
+              <w:rStyle w:val="Hyperlink"/>
               <w:noProof/>
-              <w:sz w:val="24"/>
-              <w:szCs w:val="24"/>
             </w:rPr>
           </w:pPr>
-          <w:hyperlink w:anchor="_Toc183695081" w:history="1">
+          <w:hyperlink w:anchor="_Toc2069628781">
             <w:r>
               <w:rPr>
                 <w:rStyle w:val="Hyperlink"/>
-                <w:rFonts w:ascii="Times New Roman" w:hAnsi="Times New Roman"/>
-                <w:noProof/>
-                <w:sz w:val="24"/>
-                <w:szCs w:val="24"/>
               </w:rPr>
-              <w:t>2.1. Requisitos</w:t>
+              <w:t>4.1. Objetivo Geral</w:t>
             </w:r>
             <w:r>
-              <w:rPr>
-                <w:rFonts w:ascii="Times New Roman" w:hAnsi="Times New Roman"/>
-                <w:noProof/>
-                <w:webHidden/>
-                <w:sz w:val="24"/>
-                <w:szCs w:val="24"/>
-              </w:rPr>
               <w:tab/>
             </w:r>
             <w:r>
-              <w:rPr>
-                <w:rFonts w:ascii="Times New Roman" w:hAnsi="Times New Roman"/>
-                <w:noProof/>
-                <w:webHidden/>
-                <w:sz w:val="24"/>
-                <w:szCs w:val="24"/>
-              </w:rPr>
               <w:fldChar w:fldCharType="begin"/>
             </w:r>
             <w:r>
-              <w:rPr>
-                <w:rFonts w:ascii="Times New Roman" w:hAnsi="Times New Roman"/>
-                <w:noProof/>
-                <w:webHidden/>
-                <w:sz w:val="24"/>
-                <w:szCs w:val="24"/>
-              </w:rPr>
-              <w:instrText xml:space="preserve"> PAGEREF _Toc183695081 \h </w:instrText>
+              <w:instrText xml:space="preserve">PAGEREF _Toc2069628781 \h</w:instrText>
             </w:r>
             <w:r>
-              <w:rPr>
-                <w:rFonts w:ascii="Times New Roman" w:hAnsi="Times New Roman"/>
-                <w:noProof/>
-                <w:webHidden/>
-                <w:sz w:val="24"/>
-                <w:szCs w:val="24"/>
-              </w:rPr>
-            </w:r>
-            <w:r>
-              <w:rPr>
-                <w:rFonts w:ascii="Times New Roman" w:hAnsi="Times New Roman"/>
-                <w:noProof/>
-                <w:webHidden/>
-                <w:sz w:val="24"/>
-                <w:szCs w:val="24"/>
-              </w:rPr>
               <w:fldChar w:fldCharType="separate"/>
             </w:r>
             <w:r>
               <w:rPr>
-                <w:rFonts w:ascii="Times New Roman" w:hAnsi="Times New Roman"/>
-                <w:noProof/>
-                <w:webHidden/>
-                <w:sz w:val="24"/>
-                <w:szCs w:val="24"/>
+                <w:rStyle w:val="Hyperlink"/>
               </w:rPr>
-              <w:t>4</w:t>
+              <w:t>6</w:t>
             </w:r>
             <w:r>
-              <w:rPr>
-                <w:rFonts w:ascii="Times New Roman" w:hAnsi="Times New Roman"/>
-                <w:noProof/>
-                <w:webHidden/>
-                <w:sz w:val="24"/>
-                <w:szCs w:val="24"/>
-              </w:rPr>
               <w:fldChar w:fldCharType="end"/>
             </w:r>
           </w:hyperlink>
         </w:p>
-        <w:p>
+        <w:p xmlns:wp14="http://schemas.microsoft.com/office/word/2010/wordml" wp14:textId="25EC117F">
           <w:pPr>
-            <w:pStyle w:val="Sumrio2"/>
+            <w:pStyle w:val="Sumrio3"/>
             <w:tabs>
-              <w:tab w:val="right" w:leader="dot" w:pos="8494"/>
+              <w:tab w:val="right" w:leader="dot" w:pos="8490"/>
             </w:tabs>
             <w:spacing w:line="360" w:lineRule="auto"/>
-            <w:jc w:val="both"/>
             <w:rPr>
-              <w:rFonts w:ascii="Times New Roman" w:hAnsi="Times New Roman"/>
+              <w:rStyle w:val="Hyperlink"/>
               <w:noProof/>
-              <w:sz w:val="24"/>
-              <w:szCs w:val="24"/>
             </w:rPr>
           </w:pPr>
-          <w:hyperlink w:anchor="_Toc183695082" w:history="1">
+          <w:hyperlink w:anchor="_Toc1214983159">
             <w:r>
               <w:rPr>
                 <w:rStyle w:val="Hyperlink"/>
-                <w:rFonts w:ascii="Times New Roman" w:hAnsi="Times New Roman"/>
-                <w:noProof/>
-                <w:sz w:val="24"/>
-                <w:szCs w:val="24"/>
               </w:rPr>
-              <w:t>3. Arquitetura Utilizada</w:t>
+              <w:t>4.2. Objetivos Específicos</w:t>
             </w:r>
             <w:r>
-              <w:rPr>
-                <w:rFonts w:ascii="Times New Roman" w:hAnsi="Times New Roman"/>
-                <w:noProof/>
-                <w:webHidden/>
-                <w:sz w:val="24"/>
-                <w:szCs w:val="24"/>
-              </w:rPr>
               <w:tab/>
             </w:r>
             <w:r>
-              <w:rPr>
-                <w:rFonts w:ascii="Times New Roman" w:hAnsi="Times New Roman"/>
-                <w:noProof/>
-                <w:webHidden/>
-                <w:sz w:val="24"/>
-                <w:szCs w:val="24"/>
-              </w:rPr>
               <w:fldChar w:fldCharType="begin"/>
             </w:r>
             <w:r>
-              <w:rPr>
-                <w:rFonts w:ascii="Times New Roman" w:hAnsi="Times New Roman"/>
-                <w:noProof/>
-                <w:webHidden/>
-                <w:sz w:val="24"/>
-                <w:szCs w:val="24"/>
-              </w:rPr>
-              <w:instrText xml:space="preserve"> PAGEREF _Toc183695082 \h </w:instrText>
+              <w:instrText xml:space="preserve">PAGEREF _Toc1214983159 \h</w:instrText>
             </w:r>
             <w:r>
-              <w:rPr>
-                <w:rFonts w:ascii="Times New Roman" w:hAnsi="Times New Roman"/>
-                <w:noProof/>
-                <w:webHidden/>
-                <w:sz w:val="24"/>
-                <w:szCs w:val="24"/>
-              </w:rPr>
-            </w:r>
-            <w:r>
-              <w:rPr>
-                <w:rFonts w:ascii="Times New Roman" w:hAnsi="Times New Roman"/>
-                <w:noProof/>
-                <w:webHidden/>
-                <w:sz w:val="24"/>
-                <w:szCs w:val="24"/>
-              </w:rPr>
               <w:fldChar w:fldCharType="separate"/>
             </w:r>
             <w:r>
               <w:rPr>
-                <w:rFonts w:ascii="Times New Roman" w:hAnsi="Times New Roman"/>
-                <w:noProof/>
-                <w:webHidden/>
-                <w:sz w:val="24"/>
-                <w:szCs w:val="24"/>
+                <w:rStyle w:val="Hyperlink"/>
               </w:rPr>
-              <w:t>4</w:t>
+              <w:t>6</w:t>
             </w:r>
             <w:r>
-              <w:rPr>
-                <w:rFonts w:ascii="Times New Roman" w:hAnsi="Times New Roman"/>
-                <w:noProof/>
-                <w:webHidden/>
-                <w:sz w:val="24"/>
-                <w:szCs w:val="24"/>
-              </w:rPr>
               <w:fldChar w:fldCharType="end"/>
             </w:r>
           </w:hyperlink>
         </w:p>
-        <w:p>
+        <w:p xmlns:wp14="http://schemas.microsoft.com/office/word/2010/wordml" wp14:textId="660B6EDF">
           <w:pPr>
             <w:pStyle w:val="Sumrio2"/>
             <w:tabs>
-              <w:tab w:val="right" w:leader="dot" w:pos="8494"/>
+              <w:tab w:val="right" w:leader="dot" w:pos="8490"/>
             </w:tabs>
             <w:spacing w:line="360" w:lineRule="auto"/>
-            <w:jc w:val="both"/>
             <w:rPr>
-              <w:rFonts w:ascii="Times New Roman" w:hAnsi="Times New Roman"/>
+              <w:rStyle w:val="Hyperlink"/>
               <w:noProof/>
-              <w:sz w:val="24"/>
-              <w:szCs w:val="24"/>
             </w:rPr>
           </w:pPr>
-          <w:hyperlink w:anchor="_Toc183695083" w:history="1">
+          <w:hyperlink w:anchor="_Toc2073597347">
             <w:r>
               <w:rPr>
                 <w:rStyle w:val="Hyperlink"/>
-                <w:rFonts w:ascii="Times New Roman" w:hAnsi="Times New Roman"/>
-                <w:noProof/>
-                <w:sz w:val="24"/>
-                <w:szCs w:val="24"/>
               </w:rPr>
-              <w:t>4. Objetivos</w:t>
+              <w:t>5. Materiais e Métodos</w:t>
             </w:r>
             <w:r>
-              <w:rPr>
-                <w:rFonts w:ascii="Times New Roman" w:hAnsi="Times New Roman"/>
-                <w:noProof/>
-                <w:webHidden/>
-                <w:sz w:val="24"/>
-                <w:szCs w:val="24"/>
-              </w:rPr>
               <w:tab/>
             </w:r>
             <w:r>
-              <w:rPr>
-                <w:rFonts w:ascii="Times New Roman" w:hAnsi="Times New Roman"/>
-                <w:noProof/>
-                <w:webHidden/>
-                <w:sz w:val="24"/>
-                <w:szCs w:val="24"/>
-              </w:rPr>
               <w:fldChar w:fldCharType="begin"/>
             </w:r>
             <w:r>
-              <w:rPr>
-                <w:rFonts w:ascii="Times New Roman" w:hAnsi="Times New Roman"/>
-                <w:noProof/>
-                <w:webHidden/>
-                <w:sz w:val="24"/>
-                <w:szCs w:val="24"/>
-              </w:rPr>
-              <w:instrText xml:space="preserve"> PAGEREF _Toc183695083 \h </w:instrText>
+              <w:instrText xml:space="preserve">PAGEREF _Toc2073597347 \h</w:instrText>
             </w:r>
             <w:r>
-              <w:rPr>
-                <w:rFonts w:ascii="Times New Roman" w:hAnsi="Times New Roman"/>
-                <w:noProof/>
-                <w:webHidden/>
-                <w:sz w:val="24"/>
-                <w:szCs w:val="24"/>
-              </w:rPr>
-            </w:r>
-            <w:r>
-              <w:rPr>
-                <w:rFonts w:ascii="Times New Roman" w:hAnsi="Times New Roman"/>
-                <w:noProof/>
-                <w:webHidden/>
-                <w:sz w:val="24"/>
-                <w:szCs w:val="24"/>
-              </w:rPr>
               <w:fldChar w:fldCharType="separate"/>
             </w:r>
             <w:r>
               <w:rPr>
-                <w:rFonts w:ascii="Times New Roman" w:hAnsi="Times New Roman"/>
-                <w:noProof/>
-                <w:webHidden/>
-                <w:sz w:val="24"/>
-                <w:szCs w:val="24"/>
+                <w:rStyle w:val="Hyperlink"/>
               </w:rPr>
-              <w:t>5</w:t>
+              <w:t>6</w:t>
             </w:r>
             <w:r>
-              <w:rPr>
-                <w:rFonts w:ascii="Times New Roman" w:hAnsi="Times New Roman"/>
-                <w:noProof/>
-                <w:webHidden/>
-                <w:sz w:val="24"/>
-                <w:szCs w:val="24"/>
-              </w:rPr>
               <w:fldChar w:fldCharType="end"/>
             </w:r>
           </w:hyperlink>
         </w:p>
-        <w:p>
+        <w:p xmlns:wp14="http://schemas.microsoft.com/office/word/2010/wordml" wp14:textId="19966F95">
           <w:pPr>
             <w:pStyle w:val="Sumrio3"/>
             <w:tabs>
-              <w:tab w:val="right" w:leader="dot" w:pos="8494"/>
+              <w:tab w:val="right" w:leader="dot" w:pos="8490"/>
             </w:tabs>
             <w:spacing w:line="360" w:lineRule="auto"/>
-            <w:jc w:val="both"/>
             <w:rPr>
-              <w:rFonts w:ascii="Times New Roman" w:hAnsi="Times New Roman"/>
+              <w:rStyle w:val="Hyperlink"/>
               <w:noProof/>
-              <w:sz w:val="24"/>
-              <w:szCs w:val="24"/>
             </w:rPr>
           </w:pPr>
-          <w:hyperlink w:anchor="_Toc183695084" w:history="1">
+          <w:hyperlink w:anchor="_Toc811164213">
             <w:r>
               <w:rPr>
                 <w:rStyle w:val="Hyperlink"/>
-                <w:rFonts w:ascii="Times New Roman" w:hAnsi="Times New Roman"/>
-                <w:noProof/>
-                <w:sz w:val="24"/>
-                <w:szCs w:val="24"/>
               </w:rPr>
-              <w:t>4.1. Objetivo Geral</w:t>
+              <w:t>5.1. Descrição das Tecnologias Utilizadas</w:t>
             </w:r>
             <w:r>
-              <w:rPr>
-                <w:rFonts w:ascii="Times New Roman" w:hAnsi="Times New Roman"/>
-                <w:noProof/>
-                <w:webHidden/>
-                <w:sz w:val="24"/>
-                <w:szCs w:val="24"/>
-              </w:rPr>
               <w:tab/>
             </w:r>
             <w:r>
-              <w:rPr>
-                <w:rFonts w:ascii="Times New Roman" w:hAnsi="Times New Roman"/>
-                <w:noProof/>
-                <w:webHidden/>
-                <w:sz w:val="24"/>
-                <w:szCs w:val="24"/>
-              </w:rPr>
               <w:fldChar w:fldCharType="begin"/>
             </w:r>
             <w:r>
-              <w:rPr>
-                <w:rFonts w:ascii="Times New Roman" w:hAnsi="Times New Roman"/>
-                <w:noProof/>
-                <w:webHidden/>
-                <w:sz w:val="24"/>
-                <w:szCs w:val="24"/>
-              </w:rPr>
-              <w:instrText xml:space="preserve"> PAGEREF _Toc183695084 \h </w:instrText>
+              <w:instrText xml:space="preserve">PAGEREF _Toc811164213 \h</w:instrText>
             </w:r>
             <w:r>
-              <w:rPr>
-                <w:rFonts w:ascii="Times New Roman" w:hAnsi="Times New Roman"/>
-                <w:noProof/>
-                <w:webHidden/>
-                <w:sz w:val="24"/>
-                <w:szCs w:val="24"/>
-              </w:rPr>
-            </w:r>
-            <w:r>
-              <w:rPr>
-                <w:rFonts w:ascii="Times New Roman" w:hAnsi="Times New Roman"/>
-                <w:noProof/>
-                <w:webHidden/>
-                <w:sz w:val="24"/>
-                <w:szCs w:val="24"/>
-              </w:rPr>
               <w:fldChar w:fldCharType="separate"/>
             </w:r>
             <w:r>
               <w:rPr>
-                <w:rFonts w:ascii="Times New Roman" w:hAnsi="Times New Roman"/>
-                <w:noProof/>
-                <w:webHidden/>
-                <w:sz w:val="24"/>
-                <w:szCs w:val="24"/>
+                <w:rStyle w:val="Hyperlink"/>
               </w:rPr>
-              <w:t>5</w:t>
+              <w:t>6</w:t>
             </w:r>
             <w:r>
-              <w:rPr>
-                <w:rFonts w:ascii="Times New Roman" w:hAnsi="Times New Roman"/>
-                <w:noProof/>
-                <w:webHidden/>
-                <w:sz w:val="24"/>
-                <w:szCs w:val="24"/>
-              </w:rPr>
               <w:fldChar w:fldCharType="end"/>
             </w:r>
           </w:hyperlink>
         </w:p>
-        <w:p>
+        <w:p xmlns:wp14="http://schemas.microsoft.com/office/word/2010/wordml" wp14:textId="0B192E16">
           <w:pPr>
-            <w:pStyle w:val="Sumrio3"/>
+            <w:pStyle w:val="Sumrio2"/>
             <w:tabs>
-              <w:tab w:val="right" w:leader="dot" w:pos="8494"/>
+              <w:tab w:val="right" w:leader="dot" w:pos="8490"/>
             </w:tabs>
             <w:spacing w:line="360" w:lineRule="auto"/>
-            <w:jc w:val="both"/>
             <w:rPr>
-              <w:rFonts w:ascii="Times New Roman" w:hAnsi="Times New Roman"/>
+              <w:rStyle w:val="Hyperlink"/>
               <w:noProof/>
-              <w:sz w:val="24"/>
-              <w:szCs w:val="24"/>
             </w:rPr>
           </w:pPr>
-          <w:hyperlink w:anchor="_Toc183695085" w:history="1">
+          <w:hyperlink w:anchor="_Toc438476587">
             <w:r>
               <w:rPr>
                 <w:rStyle w:val="Hyperlink"/>
-                <w:rFonts w:ascii="Times New Roman" w:hAnsi="Times New Roman"/>
-                <w:noProof/>
-                <w:sz w:val="24"/>
-                <w:szCs w:val="24"/>
               </w:rPr>
-              <w:t>4.2. Objetivos Específicos</w:t>
+              <w:t>6. Conclusão</w:t>
             </w:r>
             <w:r>
-              <w:rPr>
-                <w:rFonts w:ascii="Times New Roman" w:hAnsi="Times New Roman"/>
-                <w:noProof/>
-                <w:webHidden/>
-                <w:sz w:val="24"/>
-                <w:szCs w:val="24"/>
-              </w:rPr>
               <w:tab/>
             </w:r>
             <w:r>
-              <w:rPr>
-                <w:rFonts w:ascii="Times New Roman" w:hAnsi="Times New Roman"/>
-                <w:noProof/>
-                <w:webHidden/>
-                <w:sz w:val="24"/>
-                <w:szCs w:val="24"/>
-              </w:rPr>
               <w:fldChar w:fldCharType="begin"/>
             </w:r>
             <w:r>
-              <w:rPr>
-                <w:rFonts w:ascii="Times New Roman" w:hAnsi="Times New Roman"/>
-                <w:noProof/>
-                <w:webHidden/>
-                <w:sz w:val="24"/>
-                <w:szCs w:val="24"/>
-              </w:rPr>
-              <w:instrText xml:space="preserve"> PAGEREF _Toc183695085 \h </w:instrText>
+              <w:instrText xml:space="preserve">PAGEREF _Toc438476587 \h</w:instrText>
             </w:r>
             <w:r>
-              <w:rPr>
-                <w:rFonts w:ascii="Times New Roman" w:hAnsi="Times New Roman"/>
-                <w:noProof/>
-                <w:webHidden/>
-                <w:sz w:val="24"/>
-                <w:szCs w:val="24"/>
-              </w:rPr>
-            </w:r>
-            <w:r>
-              <w:rPr>
-                <w:rFonts w:ascii="Times New Roman" w:hAnsi="Times New Roman"/>
-                <w:noProof/>
-                <w:webHidden/>
-                <w:sz w:val="24"/>
-                <w:szCs w:val="24"/>
-              </w:rPr>
               <w:fldChar w:fldCharType="separate"/>
             </w:r>
             <w:r>
               <w:rPr>
-                <w:rFonts w:ascii="Times New Roman" w:hAnsi="Times New Roman"/>
-                <w:noProof/>
-                <w:webHidden/>
-                <w:sz w:val="24"/>
-                <w:szCs w:val="24"/>
+                <w:rStyle w:val="Hyperlink"/>
               </w:rPr>
-              <w:t>5</w:t>
+              <w:t>8</w:t>
             </w:r>
             <w:r>
-              <w:rPr>
-                <w:rFonts w:ascii="Times New Roman" w:hAnsi="Times New Roman"/>
-                <w:noProof/>
-                <w:webHidden/>
-                <w:sz w:val="24"/>
-                <w:szCs w:val="24"/>
-              </w:rPr>
               <w:fldChar w:fldCharType="end"/>
             </w:r>
           </w:hyperlink>
         </w:p>
-        <w:p>
+        <w:p xmlns:wp14="http://schemas.microsoft.com/office/word/2010/wordml" wp14:textId="0E4E2336">
           <w:pPr>
             <w:pStyle w:val="Sumrio2"/>
             <w:tabs>
-              <w:tab w:val="right" w:leader="dot" w:pos="8494"/>
+              <w:tab w:val="right" w:leader="dot" w:pos="8490"/>
             </w:tabs>
             <w:spacing w:line="360" w:lineRule="auto"/>
-            <w:jc w:val="both"/>
             <w:rPr>
-              <w:rFonts w:ascii="Times New Roman" w:hAnsi="Times New Roman"/>
+              <w:rStyle w:val="Hyperlink"/>
               <w:noProof/>
-              <w:sz w:val="24"/>
-              <w:szCs w:val="24"/>
             </w:rPr>
           </w:pPr>
-          <w:hyperlink w:anchor="_Toc183695086" w:history="1">
+          <w:hyperlink w:anchor="_Toc693709075">
             <w:r>
               <w:rPr>
                 <w:rStyle w:val="Hyperlink"/>
-                <w:rFonts w:ascii="Times New Roman" w:hAnsi="Times New Roman"/>
-                <w:noProof/>
-                <w:sz w:val="24"/>
-                <w:szCs w:val="24"/>
               </w:rPr>
-              <w:t>5. Materiais e Métodos</w:t>
+              <w:t>7. Referências</w:t>
             </w:r>
             <w:r>
-              <w:rPr>
-                <w:rFonts w:ascii="Times New Roman" w:hAnsi="Times New Roman"/>
-                <w:noProof/>
-                <w:webHidden/>
-                <w:sz w:val="24"/>
-                <w:szCs w:val="24"/>
-              </w:rPr>
               <w:tab/>
             </w:r>
             <w:r>
-              <w:rPr>
-                <w:rFonts w:ascii="Times New Roman" w:hAnsi="Times New Roman"/>
-                <w:noProof/>
-                <w:webHidden/>
-                <w:sz w:val="24"/>
-                <w:szCs w:val="24"/>
-              </w:rPr>
               <w:fldChar w:fldCharType="begin"/>
             </w:r>
             <w:r>
-              <w:rPr>
-                <w:rFonts w:ascii="Times New Roman" w:hAnsi="Times New Roman"/>
-                <w:noProof/>
-                <w:webHidden/>
-                <w:sz w:val="24"/>
-                <w:szCs w:val="24"/>
-              </w:rPr>
-              <w:instrText xml:space="preserve"> PAGEREF _Toc183695086 \h </w:instrText>
+              <w:instrText xml:space="preserve">PAGEREF _Toc693709075 \h</w:instrText>
             </w:r>
             <w:r>
-              <w:rPr>
-                <w:rFonts w:ascii="Times New Roman" w:hAnsi="Times New Roman"/>
-                <w:noProof/>
-                <w:webHidden/>
-                <w:sz w:val="24"/>
-                <w:szCs w:val="24"/>
-              </w:rPr>
-            </w:r>
-            <w:r>
-              <w:rPr>
-                <w:rFonts w:ascii="Times New Roman" w:hAnsi="Times New Roman"/>
-                <w:noProof/>
-                <w:webHidden/>
-                <w:sz w:val="24"/>
-                <w:szCs w:val="24"/>
-              </w:rPr>
               <w:fldChar w:fldCharType="separate"/>
             </w:r>
             <w:r>
               <w:rPr>
-                <w:rFonts w:ascii="Times New Roman" w:hAnsi="Times New Roman"/>
-                <w:noProof/>
-                <w:webHidden/>
-                <w:sz w:val="24"/>
-                <w:szCs w:val="24"/>
+                <w:rStyle w:val="Hyperlink"/>
               </w:rPr>
-              <w:t>6</w:t>
+              <w:t>8</w:t>
             </w:r>
             <w:r>
-              <w:rPr>
-                <w:rFonts w:ascii="Times New Roman" w:hAnsi="Times New Roman"/>
-                <w:noProof/>
-                <w:webHidden/>
-                <w:sz w:val="24"/>
-                <w:szCs w:val="24"/>
-              </w:rPr>
               <w:fldChar w:fldCharType="end"/>
             </w:r>
           </w:hyperlink>
-        </w:p>
-        <w:p>
-          <w:pPr>
-            <w:pStyle w:val="Sumrio3"/>
-            <w:tabs>
-              <w:tab w:val="right" w:leader="dot" w:pos="8494"/>
-            </w:tabs>
-            <w:spacing w:line="360" w:lineRule="auto"/>
-            <w:jc w:val="both"/>
-            <w:rPr>
-              <w:rFonts w:ascii="Times New Roman" w:hAnsi="Times New Roman"/>
-              <w:noProof/>
-              <w:sz w:val="24"/>
-              <w:szCs w:val="24"/>
-            </w:rPr>
-          </w:pPr>
-          <w:hyperlink w:anchor="_Toc183695087" w:history="1">
-            <w:r>
-              <w:rPr>
-                <w:rStyle w:val="Hyperlink"/>
-                <w:rFonts w:ascii="Times New Roman" w:hAnsi="Times New Roman"/>
-                <w:noProof/>
-                <w:sz w:val="24"/>
-                <w:szCs w:val="24"/>
-              </w:rPr>
-              <w:t>5.1. Descrição das Tecnologias Utilizadas</w:t>
-            </w:r>
-            <w:r>
-              <w:rPr>
-                <w:rFonts w:ascii="Times New Roman" w:hAnsi="Times New Roman"/>
-                <w:noProof/>
-                <w:webHidden/>
-                <w:sz w:val="24"/>
-                <w:szCs w:val="24"/>
-              </w:rPr>
-              <w:tab/>
-            </w:r>
-            <w:r>
-              <w:rPr>
-                <w:rFonts w:ascii="Times New Roman" w:hAnsi="Times New Roman"/>
-                <w:noProof/>
-                <w:webHidden/>
-                <w:sz w:val="24"/>
-                <w:szCs w:val="24"/>
-              </w:rPr>
-              <w:fldChar w:fldCharType="begin"/>
-            </w:r>
-            <w:r>
-              <w:rPr>
-                <w:rFonts w:ascii="Times New Roman" w:hAnsi="Times New Roman"/>
-                <w:noProof/>
-                <w:webHidden/>
-                <w:sz w:val="24"/>
-                <w:szCs w:val="24"/>
-              </w:rPr>
-              <w:instrText xml:space="preserve"> PAGEREF _Toc183695087 \h </w:instrText>
-            </w:r>
-            <w:r>
-              <w:rPr>
-                <w:rFonts w:ascii="Times New Roman" w:hAnsi="Times New Roman"/>
-                <w:noProof/>
-                <w:webHidden/>
-                <w:sz w:val="24"/>
-                <w:szCs w:val="24"/>
-              </w:rPr>
-            </w:r>
-            <w:r>
-              <w:rPr>
-                <w:rFonts w:ascii="Times New Roman" w:hAnsi="Times New Roman"/>
-                <w:noProof/>
-                <w:webHidden/>
-                <w:sz w:val="24"/>
-                <w:szCs w:val="24"/>
-              </w:rPr>
-              <w:fldChar w:fldCharType="separate"/>
-            </w:r>
-            <w:r>
-              <w:rPr>
-                <w:rFonts w:ascii="Times New Roman" w:hAnsi="Times New Roman"/>
-                <w:noProof/>
-                <w:webHidden/>
-                <w:sz w:val="24"/>
-                <w:szCs w:val="24"/>
-              </w:rPr>
-              <w:t>6</w:t>
-            </w:r>
-            <w:r>
-              <w:rPr>
-                <w:rFonts w:ascii="Times New Roman" w:hAnsi="Times New Roman"/>
-                <w:noProof/>
-                <w:webHidden/>
-                <w:sz w:val="24"/>
-                <w:szCs w:val="24"/>
-              </w:rPr>
-              <w:fldChar w:fldCharType="end"/>
-            </w:r>
-          </w:hyperlink>
-        </w:p>
-        <w:p>
-          <w:pPr>
-            <w:pStyle w:val="Sumrio2"/>
-            <w:tabs>
-              <w:tab w:val="right" w:leader="dot" w:pos="8494"/>
-            </w:tabs>
-            <w:spacing w:line="360" w:lineRule="auto"/>
-            <w:jc w:val="both"/>
-            <w:rPr>
-              <w:rFonts w:ascii="Times New Roman" w:hAnsi="Times New Roman"/>
-              <w:noProof/>
-              <w:sz w:val="24"/>
-              <w:szCs w:val="24"/>
-            </w:rPr>
-          </w:pPr>
-          <w:hyperlink w:anchor="_Toc183695088" w:history="1">
-            <w:r>
-              <w:rPr>
-                <w:rStyle w:val="Hyperlink"/>
-                <w:rFonts w:ascii="Times New Roman" w:hAnsi="Times New Roman"/>
-                <w:noProof/>
-                <w:sz w:val="24"/>
-                <w:szCs w:val="24"/>
-              </w:rPr>
-              <w:t>6. Conclusão</w:t>
-            </w:r>
-            <w:r>
-              <w:rPr>
-                <w:rFonts w:ascii="Times New Roman" w:hAnsi="Times New Roman"/>
-                <w:noProof/>
-                <w:webHidden/>
-                <w:sz w:val="24"/>
-                <w:szCs w:val="24"/>
-              </w:rPr>
-              <w:tab/>
-            </w:r>
-            <w:r>
-              <w:rPr>
-                <w:rFonts w:ascii="Times New Roman" w:hAnsi="Times New Roman"/>
-                <w:noProof/>
-                <w:webHidden/>
-                <w:sz w:val="24"/>
-                <w:szCs w:val="24"/>
-              </w:rPr>
-              <w:fldChar w:fldCharType="begin"/>
-            </w:r>
-            <w:r>
-              <w:rPr>
-                <w:rFonts w:ascii="Times New Roman" w:hAnsi="Times New Roman"/>
-                <w:noProof/>
-                <w:webHidden/>
-                <w:sz w:val="24"/>
-                <w:szCs w:val="24"/>
-              </w:rPr>
-              <w:instrText xml:space="preserve"> PAGEREF _Toc183695088 \h </w:instrText>
-            </w:r>
-            <w:r>
-              <w:rPr>
-                <w:rFonts w:ascii="Times New Roman" w:hAnsi="Times New Roman"/>
-                <w:noProof/>
-                <w:webHidden/>
-                <w:sz w:val="24"/>
-                <w:szCs w:val="24"/>
-              </w:rPr>
-            </w:r>
-            <w:r>
-              <w:rPr>
-                <w:rFonts w:ascii="Times New Roman" w:hAnsi="Times New Roman"/>
-                <w:noProof/>
-                <w:webHidden/>
-                <w:sz w:val="24"/>
-                <w:szCs w:val="24"/>
-              </w:rPr>
-              <w:fldChar w:fldCharType="separate"/>
-            </w:r>
-            <w:r>
-              <w:rPr>
-                <w:rFonts w:ascii="Times New Roman" w:hAnsi="Times New Roman"/>
-                <w:noProof/>
-                <w:webHidden/>
-                <w:sz w:val="24"/>
-                <w:szCs w:val="24"/>
-              </w:rPr>
-              <w:t>7</w:t>
-            </w:r>
-            <w:r>
-              <w:rPr>
-                <w:rFonts w:ascii="Times New Roman" w:hAnsi="Times New Roman"/>
-                <w:noProof/>
-                <w:webHidden/>
-                <w:sz w:val="24"/>
-                <w:szCs w:val="24"/>
-              </w:rPr>
-              <w:fldChar w:fldCharType="end"/>
-            </w:r>
-          </w:hyperlink>
-        </w:p>
-        <w:p>
-          <w:pPr>
-            <w:pStyle w:val="Sumrio2"/>
-            <w:tabs>
-              <w:tab w:val="right" w:leader="dot" w:pos="8494"/>
-            </w:tabs>
-            <w:spacing w:line="360" w:lineRule="auto"/>
-            <w:jc w:val="both"/>
-            <w:rPr>
-              <w:rFonts w:ascii="Times New Roman" w:hAnsi="Times New Roman"/>
-              <w:noProof/>
-              <w:sz w:val="24"/>
-              <w:szCs w:val="24"/>
-            </w:rPr>
-          </w:pPr>
-          <w:hyperlink w:anchor="_Toc183695089" w:history="1">
-            <w:r>
-              <w:rPr>
-                <w:rStyle w:val="Hyperlink"/>
-                <w:rFonts w:ascii="Times New Roman" w:hAnsi="Times New Roman"/>
-                <w:noProof/>
-                <w:sz w:val="24"/>
-                <w:szCs w:val="24"/>
-              </w:rPr>
-              <w:t>7. Referências</w:t>
-            </w:r>
-            <w:r>
-              <w:rPr>
-                <w:rFonts w:ascii="Times New Roman" w:hAnsi="Times New Roman"/>
-                <w:noProof/>
-                <w:webHidden/>
-                <w:sz w:val="24"/>
-                <w:szCs w:val="24"/>
-              </w:rPr>
-              <w:tab/>
-            </w:r>
-            <w:r>
-              <w:rPr>
-                <w:rFonts w:ascii="Times New Roman" w:hAnsi="Times New Roman"/>
-                <w:noProof/>
-                <w:webHidden/>
-                <w:sz w:val="24"/>
-                <w:szCs w:val="24"/>
-              </w:rPr>
-              <w:fldChar w:fldCharType="begin"/>
-            </w:r>
-            <w:r>
-              <w:rPr>
-                <w:rFonts w:ascii="Times New Roman" w:hAnsi="Times New Roman"/>
-                <w:noProof/>
-                <w:webHidden/>
-                <w:sz w:val="24"/>
-                <w:szCs w:val="24"/>
-              </w:rPr>
-              <w:instrText xml:space="preserve"> PAGEREF _Toc183695089 \h </w:instrText>
-            </w:r>
-            <w:r>
-              <w:rPr>
-                <w:rFonts w:ascii="Times New Roman" w:hAnsi="Times New Roman"/>
-                <w:noProof/>
-                <w:webHidden/>
-                <w:sz w:val="24"/>
-                <w:szCs w:val="24"/>
-              </w:rPr>
-            </w:r>
-            <w:r>
-              <w:rPr>
-                <w:rFonts w:ascii="Times New Roman" w:hAnsi="Times New Roman"/>
-                <w:noProof/>
-                <w:webHidden/>
-                <w:sz w:val="24"/>
-                <w:szCs w:val="24"/>
-              </w:rPr>
-              <w:fldChar w:fldCharType="separate"/>
-            </w:r>
-            <w:r>
-              <w:rPr>
-                <w:rFonts w:ascii="Times New Roman" w:hAnsi="Times New Roman"/>
-                <w:noProof/>
-                <w:webHidden/>
-                <w:sz w:val="24"/>
-                <w:szCs w:val="24"/>
-              </w:rPr>
-              <w:t>7</w:t>
-            </w:r>
-            <w:r>
-              <w:rPr>
-                <w:rFonts w:ascii="Times New Roman" w:hAnsi="Times New Roman"/>
-                <w:noProof/>
-                <w:webHidden/>
-                <w:sz w:val="24"/>
-                <w:szCs w:val="24"/>
-              </w:rPr>
-              <w:fldChar w:fldCharType="end"/>
-            </w:r>
-          </w:hyperlink>
-        </w:p>
-        <w:p>
-          <w:pPr>
-            <w:spacing w:line="360" w:lineRule="auto"/>
-            <w:jc w:val="both"/>
-          </w:pPr>
           <w:r>
-            <w:rPr>
-              <w:rFonts w:ascii="Times New Roman" w:hAnsi="Times New Roman" w:cs="Times New Roman"/>
-              <w:b/>
-              <w:bCs/>
-              <w:sz w:val="24"/>
-              <w:szCs w:val="24"/>
-            </w:rPr>
             <w:fldChar w:fldCharType="end"/>
           </w:r>
         </w:p>
       </w:sdtContent>
     </w:sdt>
-    <w:p>
+    <w:p xmlns:wp14="http://schemas.microsoft.com/office/word/2010/wordml" wp14:textId="77777777" wp14:noSpellErr="1">
+      <w:pPr>
+        <w:spacing w:line="360" w:lineRule="auto"/>
+        <w:jc w:val="both"/>
+      </w:pPr>
+    </w:p>
+    <w:p xmlns:wp14="http://schemas.microsoft.com/office/word/2010/wordml" wp14:textId="77777777">
       <w:pPr>
         <w:pStyle w:val="paragraph"/>
         <w:spacing w:before="0" w:beforeAutospacing="0" w:after="0" w:afterAutospacing="0"/>
@@ -1788,7 +1132,7 @@
         </w:rPr>
       </w:pPr>
     </w:p>
-    <w:p>
+    <w:p xmlns:wp14="http://schemas.microsoft.com/office/word/2010/wordml" wp14:textId="77777777">
       <w:pPr>
         <w:rPr>
           <w:rFonts w:ascii="Times New Roman" w:hAnsi="Times New Roman" w:cs="Times New Roman"/>
@@ -1803,7 +1147,7 @@
         <w:br w:type="page"/>
       </w:r>
     </w:p>
-    <w:p>
+    <w:p xmlns:wp14="http://schemas.microsoft.com/office/word/2010/wordml" wp14:textId="77777777" wp14:noSpellErr="1">
       <w:pPr>
         <w:pStyle w:val="Ttulo2"/>
         <w:spacing w:line="360" w:lineRule="auto"/>
@@ -1814,22 +1158,20 @@
           <w:szCs w:val="24"/>
         </w:rPr>
       </w:pPr>
-      <w:bookmarkStart w:id="0" w:name="_Toc183695079"/>
-      <w:r>
-        <w:rPr>
-          <w:rStyle w:val="Forte"/>
-          <w:rFonts w:ascii="Times New Roman" w:hAnsi="Times New Roman" w:cs="Times New Roman"/>
-          <w:bCs w:val="0"/>
+      <w:bookmarkStart w:name="_Toc1444520781" w:id="365167568"/>
+      <w:r>
+        <w:rPr>
+          <w:rStyle w:val="Forte"/>
+          <w:rFonts w:ascii="Times New Roman" w:hAnsi="Times New Roman" w:cs="Times New Roman"/>
           <w:color w:val="auto"/>
           <w:sz w:val="24"/>
           <w:szCs w:val="24"/>
         </w:rPr>
-        <w:lastRenderedPageBreak/>
         <w:t>1. Introdução</w:t>
       </w:r>
-      <w:bookmarkEnd w:id="0"/>
-    </w:p>
-    <w:p>
+      <w:bookmarkEnd w:id="365167568"/>
+    </w:p>
+    <w:p xmlns:wp14="http://schemas.microsoft.com/office/word/2010/wordml" wp14:textId="77777777">
       <w:pPr>
         <w:pStyle w:val="NormalWeb"/>
         <w:spacing w:after="0" w:afterAutospacing="0" w:line="360" w:lineRule="auto"/>
@@ -1843,7 +1185,7 @@
         <w:t xml:space="preserve">etecção de fraudes financeiras é um dos principais desafios na área de segurança bancária e financeira. Com o aumento das transações digitais, torna-se essencial desenvolver modelos que possam identificar padrões fraudulentos em tempo real. </w:t>
       </w:r>
     </w:p>
-    <w:p>
+    <w:p xmlns:wp14="http://schemas.microsoft.com/office/word/2010/wordml" wp14:textId="77777777">
       <w:pPr>
         <w:pStyle w:val="NormalWeb"/>
         <w:spacing w:line="360" w:lineRule="auto"/>
@@ -1860,7 +1202,7 @@
         <w:t>incluem SQL Server, Power BI e Python.</w:t>
       </w:r>
     </w:p>
-    <w:p>
+    <w:p xmlns:wp14="http://schemas.microsoft.com/office/word/2010/wordml" wp14:textId="77777777" wp14:noSpellErr="1">
       <w:pPr>
         <w:pStyle w:val="Ttulo2"/>
         <w:spacing w:line="360" w:lineRule="auto"/>
@@ -1871,21 +1213,20 @@
           <w:szCs w:val="24"/>
         </w:rPr>
       </w:pPr>
-      <w:bookmarkStart w:id="1" w:name="_Toc183695080"/>
-      <w:r>
-        <w:rPr>
-          <w:rStyle w:val="Forte"/>
-          <w:rFonts w:ascii="Times New Roman" w:hAnsi="Times New Roman" w:cs="Times New Roman"/>
-          <w:bCs w:val="0"/>
+      <w:bookmarkStart w:name="_Toc339468986" w:id="1907116256"/>
+      <w:r>
+        <w:rPr>
+          <w:rStyle w:val="Forte"/>
+          <w:rFonts w:ascii="Times New Roman" w:hAnsi="Times New Roman" w:cs="Times New Roman"/>
           <w:color w:val="auto"/>
           <w:sz w:val="24"/>
           <w:szCs w:val="24"/>
         </w:rPr>
         <w:t>2. Desenvolvimento</w:t>
       </w:r>
-      <w:bookmarkEnd w:id="1"/>
-    </w:p>
-    <w:p>
+      <w:bookmarkEnd w:id="1907116256"/>
+    </w:p>
+    <w:p xmlns:wp14="http://schemas.microsoft.com/office/word/2010/wordml" wp14:textId="77777777" wp14:noSpellErr="1">
       <w:pPr>
         <w:pStyle w:val="Ttulo3"/>
         <w:spacing w:line="360" w:lineRule="auto"/>
@@ -1894,20 +1235,20 @@
           <w:szCs w:val="24"/>
         </w:rPr>
       </w:pPr>
-      <w:bookmarkStart w:id="2" w:name="_Toc183695081"/>
-      <w:r>
-        <w:rPr>
-          <w:rStyle w:val="Forte"/>
-          <w:b/>
-          <w:bCs/>
+      <w:bookmarkStart w:name="_Toc1146422083" w:id="705728576"/>
+      <w:r>
+        <w:rPr>
+          <w:rStyle w:val="Forte"/>
+          <w:b w:val="1"/>
+          <w:bCs w:val="1"/>
           <w:sz w:val="24"/>
           <w:szCs w:val="24"/>
         </w:rPr>
         <w:t>2.1. Requisitos</w:t>
       </w:r>
-      <w:bookmarkEnd w:id="2"/>
-    </w:p>
-    <w:p>
+      <w:bookmarkEnd w:id="705728576"/>
+    </w:p>
+    <w:p xmlns:wp14="http://schemas.microsoft.com/office/word/2010/wordml" wp14:textId="77777777">
       <w:pPr>
         <w:pStyle w:val="NormalWeb"/>
         <w:spacing w:line="360" w:lineRule="auto"/>
@@ -1917,7 +1258,7 @@
         <w:t>Para a execução deste projeto, foram utilizados os seguintes requisitos:</w:t>
       </w:r>
     </w:p>
-    <w:p>
+    <w:p xmlns:wp14="http://schemas.microsoft.com/office/word/2010/wordml" wp14:textId="77777777">
       <w:pPr>
         <w:numPr>
           <w:ilvl w:val="0"/>
@@ -1974,7 +1315,7 @@
         <w:t xml:space="preserve"> análise e manipulação de dados;</w:t>
       </w:r>
     </w:p>
-    <w:p>
+    <w:p xmlns:wp14="http://schemas.microsoft.com/office/word/2010/wordml" wp14:textId="77777777">
       <w:pPr>
         <w:numPr>
           <w:ilvl w:val="0"/>
@@ -2023,7 +1364,7 @@
         <w:t>dados e realização de consultas;</w:t>
       </w:r>
     </w:p>
-    <w:p>
+    <w:p xmlns:wp14="http://schemas.microsoft.com/office/word/2010/wordml" wp14:textId="77777777">
       <w:pPr>
         <w:numPr>
           <w:ilvl w:val="0"/>
@@ -2072,7 +1413,7 @@
         <w:t>ativa dos resultados da análise; e</w:t>
       </w:r>
     </w:p>
-    <w:p>
+    <w:p xmlns:wp14="http://schemas.microsoft.com/office/word/2010/wordml" wp14:textId="77777777">
       <w:pPr>
         <w:numPr>
           <w:ilvl w:val="0"/>
@@ -2195,7 +1536,7 @@
         <w:t xml:space="preserve"> para gerenciamento e segurança de dados.</w:t>
       </w:r>
     </w:p>
-    <w:p>
+    <w:p xmlns:wp14="http://schemas.microsoft.com/office/word/2010/wordml" wp14:textId="77777777">
       <w:pPr>
         <w:spacing w:before="100" w:beforeAutospacing="1" w:after="100" w:afterAutospacing="1" w:line="360" w:lineRule="auto"/>
         <w:jc w:val="both"/>
@@ -2229,7 +1570,7 @@
         <w:t xml:space="preserve"> CRUD</w:t>
       </w:r>
     </w:p>
-    <w:p>
+    <w:p xmlns:wp14="http://schemas.microsoft.com/office/word/2010/wordml" wp14:textId="77777777">
       <w:pPr>
         <w:pStyle w:val="NormalWeb"/>
         <w:numPr>
@@ -2245,7 +1586,7 @@
         <w:t>ndo todas as colunas relevantes;</w:t>
       </w:r>
     </w:p>
-    <w:p>
+    <w:p xmlns:wp14="http://schemas.microsoft.com/office/word/2010/wordml" wp14:textId="77777777">
       <w:pPr>
         <w:pStyle w:val="NormalWeb"/>
         <w:numPr>
@@ -2264,7 +1605,7 @@
         <w:t>Implementar um recurso para identificar e corrigir valores "estratosféricos" em transações marcadas como fraudulentas, garantindo maior integridade nos dados.</w:t>
       </w:r>
     </w:p>
-    <w:p>
+    <w:p xmlns:wp14="http://schemas.microsoft.com/office/word/2010/wordml" wp14:textId="77777777">
       <w:pPr>
         <w:pStyle w:val="NormalWeb"/>
         <w:numPr>
@@ -2277,7 +1618,7 @@
         <w:t>Criar relatórios que agrupem transações por tipo (Tipo), como saques, transferências, etc., destacando as mais propensas a fraudes.</w:t>
       </w:r>
     </w:p>
-    <w:p>
+    <w:p xmlns:wp14="http://schemas.microsoft.com/office/word/2010/wordml" wp14:textId="77777777">
       <w:pPr>
         <w:pStyle w:val="NormalWeb"/>
         <w:numPr>
@@ -2322,11 +1663,10 @@
         <w:t xml:space="preserve"> para identificar possíveis falhas no </w:t>
       </w:r>
       <w:r>
-        <w:lastRenderedPageBreak/>
         <w:t>sistema ou comportamentos suspeitos.</w:t>
       </w:r>
     </w:p>
-    <w:p>
+    <w:p xmlns:wp14="http://schemas.microsoft.com/office/word/2010/wordml" wp14:textId="77777777">
       <w:pPr>
         <w:pStyle w:val="NormalWeb"/>
         <w:numPr>
@@ -2339,7 +1679,7 @@
         <w:t>Desenvolver filtros para listar transações acima de um determinado valor, tanto fraudulentas quanto não fraudulentas.</w:t>
       </w:r>
     </w:p>
-    <w:p>
+    <w:p xmlns:wp14="http://schemas.microsoft.com/office/word/2010/wordml" wp14:textId="77777777">
       <w:pPr>
         <w:pStyle w:val="NormalWeb"/>
         <w:numPr>
@@ -2352,34 +1692,32 @@
         <w:t>Permitir consultas detalhadas de todas as transações realizadas por uma conta específica (origem ou destino), incluindo fraudes associadas.</w:t>
       </w:r>
     </w:p>
-    <w:p>
+    <w:p xmlns:wp14="http://schemas.microsoft.com/office/word/2010/wordml" wp14:textId="77777777" wp14:noSpellErr="1">
       <w:pPr>
         <w:pStyle w:val="Ttulo2"/>
         <w:spacing w:line="360" w:lineRule="auto"/>
         <w:rPr>
           <w:rStyle w:val="Forte"/>
           <w:rFonts w:ascii="Times New Roman" w:hAnsi="Times New Roman" w:cs="Times New Roman"/>
-          <w:bCs w:val="0"/>
           <w:color w:val="auto"/>
           <w:sz w:val="24"/>
           <w:szCs w:val="24"/>
         </w:rPr>
       </w:pPr>
-      <w:bookmarkStart w:id="3" w:name="_Toc183695082"/>
-      <w:r>
-        <w:rPr>
-          <w:rStyle w:val="Forte"/>
-          <w:rFonts w:ascii="Times New Roman" w:hAnsi="Times New Roman" w:cs="Times New Roman"/>
-          <w:bCs w:val="0"/>
+      <w:bookmarkStart w:name="_Toc431798768" w:id="1123417059"/>
+      <w:r>
+        <w:rPr>
+          <w:rStyle w:val="Forte"/>
+          <w:rFonts w:ascii="Times New Roman" w:hAnsi="Times New Roman" w:cs="Times New Roman"/>
           <w:color w:val="auto"/>
           <w:sz w:val="24"/>
           <w:szCs w:val="24"/>
         </w:rPr>
         <w:t>3. Arquitetura Utilizada</w:t>
       </w:r>
-      <w:bookmarkEnd w:id="3"/>
-    </w:p>
-    <w:p>
+      <w:bookmarkEnd w:id="1123417059"/>
+    </w:p>
+    <w:p xmlns:wp14="http://schemas.microsoft.com/office/word/2010/wordml" wp14:textId="77777777">
       <w:pPr>
         <w:spacing w:line="360" w:lineRule="auto"/>
         <w:rPr>
@@ -2389,7 +1727,7 @@
         </w:rPr>
       </w:pPr>
     </w:p>
-    <w:p>
+    <w:p xmlns:wp14="http://schemas.microsoft.com/office/word/2010/wordml" wp14:textId="77777777">
       <w:pPr>
         <w:spacing w:line="360" w:lineRule="auto"/>
         <w:rPr>
@@ -2407,7 +1745,7 @@
           <w:lang w:eastAsia="pt-BR"/>
         </w:rPr>
         <w:drawing>
-          <wp:inline distT="0" distB="0" distL="0" distR="0">
+          <wp:inline xmlns:wp14="http://schemas.microsoft.com/office/word/2010/wordprocessingDrawing" distT="0" distB="0" distL="0" distR="0" wp14:anchorId="234773AA" wp14:editId="7777777">
             <wp:extent cx="5400040" cy="3310376"/>
             <wp:effectExtent l="0" t="0" r="0" b="4445"/>
             <wp:docPr id="1" name="Imagem 1"/>
@@ -2449,7 +1787,7 @@
         </w:drawing>
       </w:r>
     </w:p>
-    <w:p>
+    <w:p xmlns:wp14="http://schemas.microsoft.com/office/word/2010/wordml" wp14:textId="77777777">
       <w:pPr>
         <w:pStyle w:val="NormalWeb"/>
         <w:spacing w:line="360" w:lineRule="auto"/>
@@ -2483,7 +1821,7 @@
         <w:t>. Estes dados incluem informações detalhadas das transações, essenciais para detectar padrões fraudulentos.</w:t>
       </w:r>
     </w:p>
-    <w:p>
+    <w:p xmlns:wp14="http://schemas.microsoft.com/office/word/2010/wordml" wp14:textId="77777777">
       <w:pPr>
         <w:pStyle w:val="NormalWeb"/>
         <w:spacing w:line="360" w:lineRule="auto"/>
@@ -2503,7 +1841,7 @@
         <w:t>)</w:t>
       </w:r>
     </w:p>
-    <w:p>
+    <w:p xmlns:wp14="http://schemas.microsoft.com/office/word/2010/wordml" wp14:textId="77777777">
       <w:pPr>
         <w:pStyle w:val="NormalWeb"/>
         <w:numPr>
@@ -2549,7 +1887,7 @@
         <w:t xml:space="preserve"> </w:t>
       </w:r>
     </w:p>
-    <w:p>
+    <w:p xmlns:wp14="http://schemas.microsoft.com/office/word/2010/wordml" wp14:textId="77777777">
       <w:pPr>
         <w:pStyle w:val="NormalWeb"/>
         <w:numPr>
@@ -2608,7 +1946,7 @@
         <w:t xml:space="preserve"> </w:t>
       </w:r>
     </w:p>
-    <w:p>
+    <w:p xmlns:wp14="http://schemas.microsoft.com/office/word/2010/wordml" wp14:textId="77777777">
       <w:pPr>
         <w:pStyle w:val="NormalWeb"/>
         <w:numPr>
@@ -2648,13 +1986,12 @@
         <w:t>, é criado um Container para organizar e gerenciar os dados.</w:t>
       </w:r>
     </w:p>
-    <w:p>
+    <w:p xmlns:wp14="http://schemas.microsoft.com/office/word/2010/wordml" wp14:textId="77777777">
       <w:pPr>
         <w:pStyle w:val="NormalWeb"/>
         <w:spacing w:line="360" w:lineRule="auto"/>
       </w:pPr>
       <w:r>
-        <w:lastRenderedPageBreak/>
         <w:t xml:space="preserve">- </w:t>
       </w:r>
       <w:r>
@@ -2664,7 +2001,7 @@
         <w:t xml:space="preserve">: </w:t>
       </w:r>
     </w:p>
-    <w:p>
+    <w:p xmlns:wp14="http://schemas.microsoft.com/office/word/2010/wordml" wp14:textId="77777777">
       <w:pPr>
         <w:pStyle w:val="NormalWeb"/>
         <w:spacing w:line="360" w:lineRule="auto"/>
@@ -2698,7 +2035,7 @@
         <w:t xml:space="preserve"> </w:t>
       </w:r>
     </w:p>
-    <w:p>
+    <w:p xmlns:wp14="http://schemas.microsoft.com/office/word/2010/wordml" wp14:textId="77777777">
       <w:pPr>
         <w:pStyle w:val="NormalWeb"/>
         <w:spacing w:line="360" w:lineRule="auto"/>
@@ -2707,7 +2044,7 @@
         <w:t>Durante esta etapa, as seguintes ações são realizadas:</w:t>
       </w:r>
     </w:p>
-    <w:p>
+    <w:p xmlns:wp14="http://schemas.microsoft.com/office/word/2010/wordml" wp14:textId="77777777">
       <w:pPr>
         <w:pStyle w:val="NormalWeb"/>
         <w:numPr>
@@ -2720,7 +2057,7 @@
         <w:t>Limpeza: Remoção de inconsistências e valores nulos.</w:t>
       </w:r>
     </w:p>
-    <w:p>
+    <w:p xmlns:wp14="http://schemas.microsoft.com/office/word/2010/wordml" wp14:textId="77777777">
       <w:pPr>
         <w:pStyle w:val="NormalWeb"/>
         <w:numPr>
@@ -2733,7 +2070,7 @@
         <w:t>Transformação: Alteração no formato dos dados para padronizar colunas, normalizar valores e calcular campos necessários para análise.</w:t>
       </w:r>
     </w:p>
-    <w:p>
+    <w:p xmlns:wp14="http://schemas.microsoft.com/office/word/2010/wordml" wp14:textId="77777777">
       <w:pPr>
         <w:pStyle w:val="NormalWeb"/>
         <w:spacing w:line="360" w:lineRule="auto"/>
@@ -2745,7 +2082,7 @@
         <w:t>Banco de Dados (SQL Server)</w:t>
       </w:r>
     </w:p>
-    <w:p>
+    <w:p xmlns:wp14="http://schemas.microsoft.com/office/word/2010/wordml" wp14:textId="77777777">
       <w:pPr>
         <w:pStyle w:val="NormalWeb"/>
         <w:spacing w:line="360" w:lineRule="auto"/>
@@ -2757,7 +2094,7 @@
         <w:t>de dados SQL hospedado na nuvem.</w:t>
       </w:r>
     </w:p>
-    <w:p>
+    <w:p xmlns:wp14="http://schemas.microsoft.com/office/word/2010/wordml" wp14:textId="77777777">
       <w:pPr>
         <w:pStyle w:val="NormalWeb"/>
         <w:spacing w:line="360" w:lineRule="auto"/>
@@ -2772,7 +2109,7 @@
         <w:t>Os dados são armazenados em tabelas estruturadas, otimizadas para consultas e análises futuras.</w:t>
       </w:r>
     </w:p>
-    <w:p>
+    <w:p xmlns:wp14="http://schemas.microsoft.com/office/word/2010/wordml" wp14:textId="77777777">
       <w:pPr>
         <w:pStyle w:val="NormalWeb"/>
         <w:spacing w:line="360" w:lineRule="auto"/>
@@ -2803,7 +2140,7 @@
         <w:t xml:space="preserve"> </w:t>
       </w:r>
     </w:p>
-    <w:p>
+    <w:p xmlns:wp14="http://schemas.microsoft.com/office/word/2010/wordml" wp14:textId="77777777">
       <w:pPr>
         <w:pStyle w:val="NormalWeb"/>
         <w:numPr>
@@ -2819,7 +2156,7 @@
         <w:t>serir novos dados de transações;</w:t>
       </w:r>
     </w:p>
-    <w:p>
+    <w:p xmlns:wp14="http://schemas.microsoft.com/office/word/2010/wordml" wp14:textId="77777777">
       <w:pPr>
         <w:pStyle w:val="NormalWeb"/>
         <w:numPr>
@@ -2835,7 +2172,7 @@
         <w:t>os para análise ou visualização;</w:t>
       </w:r>
     </w:p>
-    <w:p>
+    <w:p xmlns:wp14="http://schemas.microsoft.com/office/word/2010/wordml" wp14:textId="77777777">
       <w:pPr>
         <w:pStyle w:val="NormalWeb"/>
         <w:numPr>
@@ -2851,7 +2188,7 @@
         <w:t>informações conforme necessário; e</w:t>
       </w:r>
     </w:p>
-    <w:p>
+    <w:p xmlns:wp14="http://schemas.microsoft.com/office/word/2010/wordml" wp14:textId="77777777">
       <w:pPr>
         <w:pStyle w:val="NormalWeb"/>
         <w:numPr>
@@ -2864,7 +2201,7 @@
         <w:t>Excluir registros redundantes ou inválidos.</w:t>
       </w:r>
     </w:p>
-    <w:p>
+    <w:p xmlns:wp14="http://schemas.microsoft.com/office/word/2010/wordml" wp14:textId="77777777">
       <w:pPr>
         <w:pStyle w:val="NormalWeb"/>
         <w:spacing w:line="360" w:lineRule="auto"/>
@@ -2873,7 +2210,7 @@
         <w:t>6. Análises e Visualização</w:t>
       </w:r>
     </w:p>
-    <w:p>
+    <w:p xmlns:wp14="http://schemas.microsoft.com/office/word/2010/wordml" wp14:textId="77777777">
       <w:pPr>
         <w:pStyle w:val="NormalWeb"/>
         <w:spacing w:line="360" w:lineRule="auto"/>
@@ -2906,7 +2243,7 @@
         <w:t xml:space="preserve"> </w:t>
       </w:r>
     </w:p>
-    <w:p>
+    <w:p xmlns:wp14="http://schemas.microsoft.com/office/word/2010/wordml" wp14:textId="77777777">
       <w:pPr>
         <w:pStyle w:val="NormalWeb"/>
         <w:spacing w:line="360" w:lineRule="auto"/>
@@ -2950,7 +2287,7 @@
         <w:t xml:space="preserve"> </w:t>
       </w:r>
     </w:p>
-    <w:p>
+    <w:p xmlns:wp14="http://schemas.microsoft.com/office/word/2010/wordml" wp14:textId="77777777">
       <w:pPr>
         <w:pStyle w:val="NormalWeb"/>
         <w:numPr>
@@ -2966,7 +2303,7 @@
         <w:t xml:space="preserve"> </w:t>
       </w:r>
     </w:p>
-    <w:p>
+    <w:p xmlns:wp14="http://schemas.microsoft.com/office/word/2010/wordml" wp14:textId="77777777">
       <w:pPr>
         <w:pStyle w:val="NormalWeb"/>
         <w:numPr>
@@ -2982,7 +2319,7 @@
         <w:t xml:space="preserve"> </w:t>
       </w:r>
     </w:p>
-    <w:p>
+    <w:p xmlns:wp14="http://schemas.microsoft.com/office/word/2010/wordml" wp14:textId="77777777">
       <w:pPr>
         <w:pStyle w:val="NormalWeb"/>
         <w:numPr>
@@ -3006,13 +2343,12 @@
         <w:t xml:space="preserve"> </w:t>
       </w:r>
     </w:p>
-    <w:p>
+    <w:p xmlns:wp14="http://schemas.microsoft.com/office/word/2010/wordml" wp14:textId="77777777">
       <w:pPr>
         <w:pStyle w:val="NormalWeb"/>
         <w:spacing w:line="360" w:lineRule="auto"/>
       </w:pPr>
       <w:r>
-        <w:lastRenderedPageBreak/>
         <w:t xml:space="preserve">O </w:t>
       </w:r>
       <w:r>
@@ -3025,7 +2361,7 @@
         <w:t xml:space="preserve"> apresenta esses resultados diretamente ao cliente (usuário final), possibilitando monitoramento em tempo real.</w:t>
       </w:r>
     </w:p>
-    <w:p>
+    <w:p xmlns:wp14="http://schemas.microsoft.com/office/word/2010/wordml" wp14:textId="77777777">
       <w:pPr>
         <w:pStyle w:val="NormalWeb"/>
         <w:spacing w:line="360" w:lineRule="auto"/>
@@ -3037,7 +2373,7 @@
         <w:t>Usuário Final</w:t>
       </w:r>
     </w:p>
-    <w:p>
+    <w:p xmlns:wp14="http://schemas.microsoft.com/office/word/2010/wordml" wp14:textId="77777777">
       <w:pPr>
         <w:pStyle w:val="NormalWeb"/>
         <w:spacing w:line="360" w:lineRule="auto"/>
@@ -3089,7 +2425,7 @@
         <w:t xml:space="preserve"> </w:t>
       </w:r>
     </w:p>
-    <w:p>
+    <w:p xmlns:wp14="http://schemas.microsoft.com/office/word/2010/wordml" wp14:textId="77777777">
       <w:pPr>
         <w:pStyle w:val="NormalWeb"/>
         <w:spacing w:line="360" w:lineRule="auto"/>
@@ -3104,7 +2440,7 @@
         <w:t xml:space="preserve"> </w:t>
       </w:r>
     </w:p>
-    <w:p>
+    <w:p xmlns:wp14="http://schemas.microsoft.com/office/word/2010/wordml" wp14:textId="77777777">
       <w:pPr>
         <w:pStyle w:val="NormalWeb"/>
         <w:spacing w:line="360" w:lineRule="auto"/>
@@ -3151,7 +2487,7 @@
         <w:t>. O sistema é capaz de oferecer relatórios dinâmicos e insights precisos ao usuário final, garantindo eficiência na detecção de fraudes.</w:t>
       </w:r>
     </w:p>
-    <w:p>
+    <w:p xmlns:wp14="http://schemas.microsoft.com/office/word/2010/wordml" wp14:textId="77777777" wp14:noSpellErr="1">
       <w:pPr>
         <w:pStyle w:val="Ttulo2"/>
         <w:spacing w:line="360" w:lineRule="auto"/>
@@ -3162,21 +2498,20 @@
           <w:szCs w:val="24"/>
         </w:rPr>
       </w:pPr>
-      <w:bookmarkStart w:id="4" w:name="_Toc183695083"/>
-      <w:r>
-        <w:rPr>
-          <w:rStyle w:val="Forte"/>
-          <w:rFonts w:ascii="Times New Roman" w:hAnsi="Times New Roman" w:cs="Times New Roman"/>
-          <w:bCs w:val="0"/>
+      <w:bookmarkStart w:name="_Toc1009633487" w:id="1909287454"/>
+      <w:r>
+        <w:rPr>
+          <w:rStyle w:val="Forte"/>
+          <w:rFonts w:ascii="Times New Roman" w:hAnsi="Times New Roman" w:cs="Times New Roman"/>
           <w:color w:val="auto"/>
           <w:sz w:val="24"/>
           <w:szCs w:val="24"/>
         </w:rPr>
         <w:t>4. Objetivos</w:t>
       </w:r>
-      <w:bookmarkEnd w:id="4"/>
-    </w:p>
-    <w:p>
+      <w:bookmarkEnd w:id="1909287454"/>
+    </w:p>
+    <w:p xmlns:wp14="http://schemas.microsoft.com/office/word/2010/wordml" wp14:textId="77777777" wp14:noSpellErr="1">
       <w:pPr>
         <w:pStyle w:val="Ttulo3"/>
         <w:spacing w:line="360" w:lineRule="auto"/>
@@ -3185,20 +2520,20 @@
           <w:szCs w:val="24"/>
         </w:rPr>
       </w:pPr>
-      <w:bookmarkStart w:id="5" w:name="_Toc183695084"/>
-      <w:r>
-        <w:rPr>
-          <w:rStyle w:val="Forte"/>
-          <w:b/>
-          <w:bCs/>
+      <w:bookmarkStart w:name="_Toc2069628781" w:id="1220469892"/>
+      <w:r>
+        <w:rPr>
+          <w:rStyle w:val="Forte"/>
+          <w:b w:val="1"/>
+          <w:bCs w:val="1"/>
           <w:sz w:val="24"/>
           <w:szCs w:val="24"/>
         </w:rPr>
         <w:t>4.1. Objetivo Geral</w:t>
       </w:r>
-      <w:bookmarkEnd w:id="5"/>
-    </w:p>
-    <w:p>
+      <w:bookmarkEnd w:id="1220469892"/>
+    </w:p>
+    <w:p xmlns:wp14="http://schemas.microsoft.com/office/word/2010/wordml" wp14:textId="77777777">
       <w:pPr>
         <w:pStyle w:val="NormalWeb"/>
         <w:spacing w:line="360" w:lineRule="auto"/>
@@ -3207,7 +2542,7 @@
         <w:t>O objetivo principal deste projeto é realizar uma análise exploratória e identificar padrões de fraudes em transações financeiras. Além disso, o projeto visa fornecer visualizações interativas que permitam a detecção de comportamentos fraudulentos em grandes volumes de dados.</w:t>
       </w:r>
     </w:p>
-    <w:p>
+    <w:p xmlns:wp14="http://schemas.microsoft.com/office/word/2010/wordml" wp14:textId="77777777" wp14:noSpellErr="1">
       <w:pPr>
         <w:pStyle w:val="Ttulo3"/>
         <w:spacing w:line="360" w:lineRule="auto"/>
@@ -3216,20 +2551,20 @@
           <w:szCs w:val="24"/>
         </w:rPr>
       </w:pPr>
-      <w:bookmarkStart w:id="6" w:name="_Toc183695085"/>
-      <w:r>
-        <w:rPr>
-          <w:rStyle w:val="Forte"/>
-          <w:b/>
-          <w:bCs/>
+      <w:bookmarkStart w:name="_Toc1214983159" w:id="1648809413"/>
+      <w:r>
+        <w:rPr>
+          <w:rStyle w:val="Forte"/>
+          <w:b w:val="1"/>
+          <w:bCs w:val="1"/>
           <w:sz w:val="24"/>
           <w:szCs w:val="24"/>
         </w:rPr>
         <w:t>4.2. Objetivos Específicos</w:t>
       </w:r>
-      <w:bookmarkEnd w:id="6"/>
-    </w:p>
-    <w:p>
+      <w:bookmarkEnd w:id="1648809413"/>
+    </w:p>
+    <w:p xmlns:wp14="http://schemas.microsoft.com/office/word/2010/wordml" wp14:textId="77777777">
       <w:pPr>
         <w:numPr>
           <w:ilvl w:val="0"/>
@@ -3259,7 +2594,7 @@
         <w:t>ransformação dos dados brutos para um formato adequado para análise.</w:t>
       </w:r>
     </w:p>
-    <w:p>
+    <w:p xmlns:wp14="http://schemas.microsoft.com/office/word/2010/wordml" wp14:textId="77777777">
       <w:pPr>
         <w:numPr>
           <w:ilvl w:val="0"/>
@@ -3298,7 +2633,7 @@
         <w:t xml:space="preserve"> e realizar consultas exploratórias.</w:t>
       </w:r>
     </w:p>
-    <w:p>
+    <w:p xmlns:wp14="http://schemas.microsoft.com/office/word/2010/wordml" wp14:textId="77777777">
       <w:pPr>
         <w:numPr>
           <w:ilvl w:val="0"/>
@@ -3356,7 +2691,7 @@
         <w:t xml:space="preserve"> identificar padrões de fraudes e transações suspeitas.</w:t>
       </w:r>
     </w:p>
-    <w:p>
+    <w:p xmlns:wp14="http://schemas.microsoft.com/office/word/2010/wordml" wp14:textId="77777777">
       <w:pPr>
         <w:numPr>
           <w:ilvl w:val="0"/>
@@ -3378,7 +2713,7 @@
         <w:t>Identificar os tipos de transações mais suscetíveis a fraudes e outros padrões relevantes.</w:t>
       </w:r>
     </w:p>
-    <w:p>
+    <w:p xmlns:wp14="http://schemas.microsoft.com/office/word/2010/wordml" wp14:textId="77777777">
       <w:pPr>
         <w:numPr>
           <w:ilvl w:val="0"/>
@@ -3418,7 +2753,7 @@
         <w:t xml:space="preserve"> recomendações para detecção de fraudes em sistemas financeiros.</w:t>
       </w:r>
     </w:p>
-    <w:p>
+    <w:p xmlns:wp14="http://schemas.microsoft.com/office/word/2010/wordml" wp14:textId="77777777" wp14:noSpellErr="1">
       <w:pPr>
         <w:pStyle w:val="Ttulo2"/>
         <w:spacing w:line="360" w:lineRule="auto"/>
@@ -3429,22 +2764,20 @@
           <w:szCs w:val="24"/>
         </w:rPr>
       </w:pPr>
-      <w:bookmarkStart w:id="7" w:name="_Toc183695086"/>
-      <w:r>
-        <w:rPr>
-          <w:rStyle w:val="Forte"/>
-          <w:rFonts w:ascii="Times New Roman" w:hAnsi="Times New Roman" w:cs="Times New Roman"/>
-          <w:bCs w:val="0"/>
+      <w:bookmarkStart w:name="_Toc2073597347" w:id="1366048657"/>
+      <w:r>
+        <w:rPr>
+          <w:rStyle w:val="Forte"/>
+          <w:rFonts w:ascii="Times New Roman" w:hAnsi="Times New Roman" w:cs="Times New Roman"/>
           <w:color w:val="auto"/>
           <w:sz w:val="24"/>
           <w:szCs w:val="24"/>
         </w:rPr>
-        <w:lastRenderedPageBreak/>
         <w:t>5. Materiais e Métodos</w:t>
       </w:r>
-      <w:bookmarkEnd w:id="7"/>
-    </w:p>
-    <w:p>
+      <w:bookmarkEnd w:id="1366048657"/>
+    </w:p>
+    <w:p xmlns:wp14="http://schemas.microsoft.com/office/word/2010/wordml" wp14:textId="77777777" wp14:noSpellErr="1">
       <w:pPr>
         <w:pStyle w:val="Ttulo3"/>
         <w:spacing w:line="360" w:lineRule="auto"/>
@@ -3453,20 +2786,20 @@
           <w:szCs w:val="24"/>
         </w:rPr>
       </w:pPr>
-      <w:bookmarkStart w:id="8" w:name="_Toc183695087"/>
-      <w:r>
-        <w:rPr>
-          <w:rStyle w:val="Forte"/>
-          <w:b/>
-          <w:bCs/>
+      <w:bookmarkStart w:name="_Toc811164213" w:id="1056965564"/>
+      <w:r>
+        <w:rPr>
+          <w:rStyle w:val="Forte"/>
+          <w:b w:val="1"/>
+          <w:bCs w:val="1"/>
           <w:sz w:val="24"/>
           <w:szCs w:val="24"/>
         </w:rPr>
         <w:t>5.1. Descrição das Tecnologias Utilizadas</w:t>
       </w:r>
-      <w:bookmarkEnd w:id="8"/>
-    </w:p>
-    <w:p>
+      <w:bookmarkEnd w:id="1056965564"/>
+    </w:p>
+    <w:p xmlns:wp14="http://schemas.microsoft.com/office/word/2010/wordml" wp14:textId="77777777">
       <w:pPr>
         <w:pStyle w:val="NormalWeb"/>
         <w:numPr>
@@ -3493,7 +2826,7 @@
         <w:t>yodbc):</w:t>
       </w:r>
     </w:p>
-    <w:p>
+    <w:p xmlns:wp14="http://schemas.microsoft.com/office/word/2010/wordml" wp14:textId="77777777">
       <w:pPr>
         <w:numPr>
           <w:ilvl w:val="1"/>
@@ -3525,7 +2858,7 @@
         <w:t xml:space="preserve"> foi utilizado para manipulação dos dados, realizando a limpeza e transformação das informações.</w:t>
       </w:r>
     </w:p>
-    <w:p>
+    <w:p xmlns:wp14="http://schemas.microsoft.com/office/word/2010/wordml" wp14:textId="77777777">
       <w:pPr>
         <w:numPr>
           <w:ilvl w:val="1"/>
@@ -3567,7 +2900,7 @@
         <w:t xml:space="preserve"> foi utilizado para a integração entre Python e SQL Server, permitindo o carregamento dos dados e execução de consultas SQL.</w:t>
       </w:r>
     </w:p>
-    <w:p>
+    <w:p xmlns:wp14="http://schemas.microsoft.com/office/word/2010/wordml" wp14:textId="77777777">
       <w:pPr>
         <w:numPr>
           <w:ilvl w:val="1"/>
@@ -3610,7 +2943,7 @@
         <w:t>foi utilizado para gerar Gráficos estáticos para auxiliar no entendimento das analises</w:t>
       </w:r>
     </w:p>
-    <w:p>
+    <w:p xmlns:wp14="http://schemas.microsoft.com/office/word/2010/wordml" wp14:textId="77777777">
       <w:pPr>
         <w:pStyle w:val="NormalWeb"/>
         <w:numPr>
@@ -3630,7 +2963,7 @@
         <w:t>SQL Server:</w:t>
       </w:r>
     </w:p>
-    <w:p>
+    <w:p xmlns:wp14="http://schemas.microsoft.com/office/word/2010/wordml" wp14:textId="77777777">
       <w:pPr>
         <w:numPr>
           <w:ilvl w:val="1"/>
@@ -3652,7 +2985,7 @@
         <w:t>O SQL Server foi utilizado como banco de dados relacional para armazenar e consultar as transações financeiras.</w:t>
       </w:r>
     </w:p>
-    <w:p>
+    <w:p xmlns:wp14="http://schemas.microsoft.com/office/word/2010/wordml" wp14:textId="77777777">
       <w:pPr>
         <w:numPr>
           <w:ilvl w:val="1"/>
@@ -3674,7 +3007,7 @@
         <w:t>Foi fundamental para a realização de consultas SQL e manipulação eficiente dos dados.</w:t>
       </w:r>
     </w:p>
-    <w:p>
+    <w:p xmlns:wp14="http://schemas.microsoft.com/office/word/2010/wordml" wp14:textId="77777777">
       <w:pPr>
         <w:pStyle w:val="NormalWeb"/>
         <w:numPr>
@@ -3694,7 +3027,7 @@
         <w:t>Power BI:</w:t>
       </w:r>
     </w:p>
-    <w:p>
+    <w:p xmlns:wp14="http://schemas.microsoft.com/office/word/2010/wordml" wp14:textId="77777777">
       <w:pPr>
         <w:numPr>
           <w:ilvl w:val="1"/>
@@ -3752,7 +3085,7 @@
         <w:t xml:space="preserve"> encontrados.</w:t>
       </w:r>
     </w:p>
-    <w:p>
+    <w:p xmlns:wp14="http://schemas.microsoft.com/office/word/2010/wordml" wp14:textId="77777777">
       <w:pPr>
         <w:numPr>
           <w:ilvl w:val="1"/>
@@ -3774,7 +3107,7 @@
         <w:t>Ferramentas como gráficos de barras, pizza e linha foram utilizadas para representar visualmente a distribuição de fraudes e o comportamento das transações.</w:t>
       </w:r>
     </w:p>
-    <w:p>
+    <w:p xmlns:wp14="http://schemas.microsoft.com/office/word/2010/wordml" wp14:textId="77777777">
       <w:pPr>
         <w:pStyle w:val="NormalWeb"/>
         <w:numPr>
@@ -3851,7 +3184,7 @@
         <w:t>:</w:t>
       </w:r>
     </w:p>
-    <w:p>
+    <w:p xmlns:wp14="http://schemas.microsoft.com/office/word/2010/wordml" wp14:textId="77777777">
       <w:pPr>
         <w:numPr>
           <w:ilvl w:val="1"/>
@@ -3929,7 +3262,7 @@
         <w:t xml:space="preserve"> foi utilizado para armazenar o arquivo original com dados das transações financeiras.</w:t>
       </w:r>
     </w:p>
-    <w:p>
+    <w:p xmlns:wp14="http://schemas.microsoft.com/office/word/2010/wordml" wp14:textId="77777777">
       <w:pPr>
         <w:numPr>
           <w:ilvl w:val="1"/>
@@ -4058,7 +3391,7 @@
         <w:t>, garantindo a segurança dos dados sensíveis.</w:t>
       </w:r>
     </w:p>
-    <w:p>
+    <w:p xmlns:wp14="http://schemas.microsoft.com/office/word/2010/wordml" wp14:textId="77777777">
       <w:pPr>
         <w:numPr>
           <w:ilvl w:val="0"/>
@@ -4094,7 +3427,7 @@
         <w:t>:</w:t>
       </w:r>
     </w:p>
-    <w:p>
+    <w:p xmlns:wp14="http://schemas.microsoft.com/office/word/2010/wordml" wp14:textId="77777777">
       <w:pPr>
         <w:numPr>
           <w:ilvl w:val="1"/>
@@ -4126,7 +3459,7 @@
         <w:t xml:space="preserve"> foi utilizado para o planejamento e colaboração durante o projeto, permitindo que a equipe trabalhasse de forma ágil e eficiente.</w:t>
       </w:r>
     </w:p>
-    <w:p>
+    <w:p xmlns:wp14="http://schemas.microsoft.com/office/word/2010/wordml" wp14:textId="77777777">
       <w:pPr>
         <w:spacing w:before="100" w:beforeAutospacing="1" w:after="100" w:afterAutospacing="1" w:line="360" w:lineRule="auto"/>
         <w:ind w:left="1440"/>
@@ -4142,7 +3475,6 @@
           <w:sz w:val="24"/>
           <w:szCs w:val="24"/>
         </w:rPr>
-        <w:lastRenderedPageBreak/>
         <w:t xml:space="preserve">Com o </w:t>
       </w:r>
       <w:r>
@@ -4163,7 +3495,7 @@
         <w:t>, conseguimos visualizar fluxos de trabalho, mapear processos e acompanhar as tarefas de forma interativa, promovendo uma comunicação eficaz durante todas as etapas do projeto</w:t>
       </w:r>
     </w:p>
-    <w:p>
+    <w:p xmlns:wp14="http://schemas.microsoft.com/office/word/2010/wordml" wp14:textId="77777777">
       <w:pPr>
         <w:numPr>
           <w:ilvl w:val="0"/>
@@ -4201,7 +3533,7 @@
         <w:t>:</w:t>
       </w:r>
     </w:p>
-    <w:p>
+    <w:p xmlns:wp14="http://schemas.microsoft.com/office/word/2010/wordml" wp14:textId="77777777">
       <w:pPr>
         <w:numPr>
           <w:ilvl w:val="1"/>
@@ -4233,9 +3565,9 @@
         <w:t xml:space="preserve"> foi utilizado para versionamento de código, controle de alterações e compartilhamento entre os membros da equipe.</w:t>
       </w:r>
     </w:p>
-    <w:p>
-      <w:pPr>
-        <w:spacing w:before="100" w:beforeAutospacing="1" w:after="100" w:afterAutospacing="1" w:line="360" w:lineRule="auto"/>
+    <w:p xmlns:wp14="http://schemas.microsoft.com/office/word/2010/wordml" wp14:textId="01C261C4">
+      <w:pPr>
+        <w:spacing w:before="100" w:beforeAutospacing="on" w:after="100" w:afterAutospacing="on" w:line="360" w:lineRule="auto"/>
         <w:ind w:left="1440"/>
         <w:rPr>
           <w:rFonts w:ascii="Times New Roman" w:hAnsi="Times New Roman" w:cs="Times New Roman"/>
@@ -4254,7 +3586,8 @@
       <w:r>
         <w:rPr>
           <w:rFonts w:ascii="Times New Roman" w:hAnsi="Times New Roman" w:cs="Times New Roman"/>
-          <w:i/>
+          <w:i w:val="1"/>
+          <w:iCs w:val="1"/>
           <w:sz w:val="24"/>
           <w:szCs w:val="24"/>
         </w:rPr>
@@ -4266,28 +3599,18 @@
           <w:sz w:val="24"/>
           <w:szCs w:val="24"/>
         </w:rPr>
-        <w:t xml:space="preserve"> facilitou a colaboração entre os desenvolvedores, garantindo que as modificações no código fossem acompanhadas e integradas de maneira eficiente, além de possibilitar o uso de </w:t>
-      </w:r>
-      <w:proofErr w:type="spellStart"/>
-      <w:r>
-        <w:rPr>
-          <w:rFonts w:ascii="Times New Roman" w:hAnsi="Times New Roman" w:cs="Times New Roman"/>
-          <w:sz w:val="24"/>
-          <w:szCs w:val="24"/>
-        </w:rPr>
-        <w:t>branches</w:t>
-      </w:r>
-      <w:proofErr w:type="spellEnd"/>
-      <w:r>
-        <w:rPr>
-          <w:rFonts w:ascii="Times New Roman" w:hAnsi="Times New Roman" w:cs="Times New Roman"/>
-          <w:sz w:val="24"/>
-          <w:szCs w:val="24"/>
-        </w:rPr>
-        <w:t xml:space="preserve"> para diferentes funcionalidades e a revisão de código.</w:t>
-      </w:r>
-    </w:p>
-    <w:p>
+        <w:t xml:space="preserve"> facilitou a colaboração entre os desenvolvedores, garantindo que as modificações no código fossem acompanhadas e integradas de maneira eficiente, além de possibilitar </w:t>
+      </w:r>
+      <w:r>
+        <w:rPr>
+          <w:rFonts w:ascii="Times New Roman" w:hAnsi="Times New Roman" w:cs="Times New Roman"/>
+          <w:sz w:val="24"/>
+          <w:szCs w:val="24"/>
+        </w:rPr>
+        <w:t>a revisão de código.</w:t>
+      </w:r>
+    </w:p>
+    <w:p xmlns:wp14="http://schemas.microsoft.com/office/word/2010/wordml" wp14:textId="77777777" wp14:noSpellErr="1">
       <w:pPr>
         <w:pStyle w:val="Ttulo2"/>
         <w:spacing w:line="360" w:lineRule="auto"/>
@@ -4298,21 +3621,20 @@
           <w:szCs w:val="24"/>
         </w:rPr>
       </w:pPr>
-      <w:bookmarkStart w:id="9" w:name="_Toc183695088"/>
-      <w:r>
-        <w:rPr>
-          <w:rStyle w:val="Forte"/>
-          <w:rFonts w:ascii="Times New Roman" w:hAnsi="Times New Roman" w:cs="Times New Roman"/>
-          <w:bCs w:val="0"/>
+      <w:bookmarkStart w:name="_Toc438476587" w:id="978700863"/>
+      <w:r>
+        <w:rPr>
+          <w:rStyle w:val="Forte"/>
+          <w:rFonts w:ascii="Times New Roman" w:hAnsi="Times New Roman" w:cs="Times New Roman"/>
           <w:color w:val="auto"/>
           <w:sz w:val="24"/>
           <w:szCs w:val="24"/>
         </w:rPr>
         <w:t>6. Conclusão</w:t>
       </w:r>
-      <w:bookmarkEnd w:id="9"/>
-    </w:p>
-    <w:p>
+      <w:bookmarkEnd w:id="978700863"/>
+    </w:p>
+    <w:p xmlns:wp14="http://schemas.microsoft.com/office/word/2010/wordml" wp14:textId="77777777">
       <w:pPr>
         <w:pStyle w:val="NormalWeb"/>
         <w:spacing w:line="360" w:lineRule="auto"/>
@@ -4350,7 +3672,7 @@
         <w:t xml:space="preserve"> garantiu segurança e eficiência no manuseio de grandes volumes de dados.</w:t>
       </w:r>
     </w:p>
-    <w:p>
+    <w:p xmlns:wp14="http://schemas.microsoft.com/office/word/2010/wordml" wp14:textId="77777777" wp14:noSpellErr="1">
       <w:pPr>
         <w:pStyle w:val="Ttulo2"/>
         <w:spacing w:line="360" w:lineRule="auto"/>
@@ -4364,9 +3686,8 @@
           <w:szCs w:val="24"/>
         </w:rPr>
       </w:pPr>
-      <w:bookmarkStart w:id="10" w:name="_Toc183695089"/>
-    </w:p>
-    <w:p>
+    </w:p>
+    <w:p xmlns:wp14="http://schemas.microsoft.com/office/word/2010/wordml" wp14:textId="77777777" wp14:noSpellErr="1">
       <w:pPr>
         <w:pStyle w:val="Ttulo2"/>
         <w:spacing w:line="360" w:lineRule="auto"/>
@@ -4377,20 +3698,20 @@
           <w:szCs w:val="24"/>
         </w:rPr>
       </w:pPr>
-      <w:r>
-        <w:rPr>
-          <w:rStyle w:val="Forte"/>
-          <w:rFonts w:ascii="Times New Roman" w:hAnsi="Times New Roman" w:cs="Times New Roman"/>
-          <w:bCs w:val="0"/>
+      <w:bookmarkStart w:name="_Toc693709075" w:id="1177546666"/>
+      <w:r>
+        <w:rPr>
+          <w:rStyle w:val="Forte"/>
+          <w:rFonts w:ascii="Times New Roman" w:hAnsi="Times New Roman" w:cs="Times New Roman"/>
           <w:color w:val="auto"/>
           <w:sz w:val="24"/>
           <w:szCs w:val="24"/>
         </w:rPr>
         <w:t>7. Referências</w:t>
       </w:r>
-      <w:bookmarkEnd w:id="10"/>
-    </w:p>
-    <w:p>
+      <w:bookmarkEnd w:id="1177546666"/>
+    </w:p>
+    <w:p xmlns:wp14="http://schemas.microsoft.com/office/word/2010/wordml" wp14:textId="77777777">
       <w:pPr>
         <w:numPr>
           <w:ilvl w:val="0"/>
@@ -4515,7 +3836,7 @@
         <w:t>.</w:t>
       </w:r>
     </w:p>
-    <w:p>
+    <w:p xmlns:wp14="http://schemas.microsoft.com/office/word/2010/wordml" wp14:textId="77777777">
       <w:pPr>
         <w:numPr>
           <w:ilvl w:val="1"/>
@@ -4536,7 +3857,7 @@
         </w:rPr>
         <w:t xml:space="preserve">Link: </w:t>
       </w:r>
-      <w:hyperlink r:id="rId10" w:history="1">
+      <w:hyperlink w:history="1" r:id="rId10">
         <w:r>
           <w:rPr>
             <w:rStyle w:val="Hyperlink"/>
@@ -4575,7 +3896,7 @@
         </w:r>
       </w:hyperlink>
     </w:p>
-    <w:p>
+    <w:p xmlns:wp14="http://schemas.microsoft.com/office/word/2010/wordml" wp14:textId="77777777">
       <w:pPr>
         <w:numPr>
           <w:ilvl w:val="0"/>
@@ -4609,7 +3930,7 @@
         <w:t>Power BI.</w:t>
       </w:r>
     </w:p>
-    <w:p>
+    <w:p xmlns:wp14="http://schemas.microsoft.com/office/word/2010/wordml" wp14:textId="77777777">
       <w:pPr>
         <w:numPr>
           <w:ilvl w:val="1"/>
@@ -4630,7 +3951,7 @@
         </w:rPr>
         <w:t xml:space="preserve">Link: </w:t>
       </w:r>
-      <w:hyperlink r:id="rId11" w:history="1">
+      <w:hyperlink w:history="1" r:id="rId11">
         <w:r>
           <w:rPr>
             <w:rStyle w:val="Hyperlink"/>
@@ -4663,7 +3984,7 @@
         </w:r>
       </w:hyperlink>
     </w:p>
-    <w:p>
+    <w:p xmlns:wp14="http://schemas.microsoft.com/office/word/2010/wordml" wp14:textId="77777777">
       <w:pPr>
         <w:numPr>
           <w:ilvl w:val="0"/>
@@ -4697,7 +4018,7 @@
         <w:t>SQL Server.</w:t>
       </w:r>
     </w:p>
-    <w:p>
+    <w:p xmlns:wp14="http://schemas.microsoft.com/office/word/2010/wordml" wp14:textId="77777777">
       <w:pPr>
         <w:numPr>
           <w:ilvl w:val="1"/>
@@ -4718,7 +4039,7 @@
         </w:rPr>
         <w:t xml:space="preserve">Link: </w:t>
       </w:r>
-      <w:hyperlink r:id="rId12" w:history="1">
+      <w:hyperlink w:history="1" r:id="rId12">
         <w:r>
           <w:rPr>
             <w:rStyle w:val="Hyperlink"/>
@@ -4751,7 +4072,7 @@
         </w:r>
       </w:hyperlink>
     </w:p>
-    <w:p>
+    <w:p xmlns:wp14="http://schemas.microsoft.com/office/word/2010/wordml" wp14:textId="77777777">
       <w:pPr>
         <w:numPr>
           <w:ilvl w:val="0"/>
@@ -4795,7 +4116,7 @@
         <w:t>.</w:t>
       </w:r>
     </w:p>
-    <w:p>
+    <w:p xmlns:wp14="http://schemas.microsoft.com/office/word/2010/wordml" wp14:textId="77777777">
       <w:pPr>
         <w:numPr>
           <w:ilvl w:val="1"/>
@@ -4816,7 +4137,7 @@
         </w:rPr>
         <w:t xml:space="preserve">Link: </w:t>
       </w:r>
-      <w:hyperlink r:id="rId13" w:history="1">
+      <w:hyperlink w:history="1" r:id="rId13">
         <w:proofErr w:type="spellStart"/>
         <w:r>
           <w:rPr>
@@ -4851,7 +4172,7 @@
         <w:proofErr w:type="spellEnd"/>
       </w:hyperlink>
     </w:p>
-    <w:p>
+    <w:p xmlns:wp14="http://schemas.microsoft.com/office/word/2010/wordml" wp14:textId="77777777">
       <w:pPr>
         <w:numPr>
           <w:ilvl w:val="0"/>
@@ -4886,7 +4207,7 @@
         <w:t>GitHub</w:t>
       </w:r>
     </w:p>
-    <w:p>
+    <w:p xmlns:wp14="http://schemas.microsoft.com/office/word/2010/wordml" wp14:textId="77777777">
       <w:pPr>
         <w:numPr>
           <w:ilvl w:val="1"/>
@@ -4910,7 +4231,7 @@
         </w:rPr>
         <w:t xml:space="preserve">Link: </w:t>
       </w:r>
-      <w:hyperlink r:id="rId14" w:history="1">
+      <w:hyperlink w:history="1" r:id="rId14">
         <w:r>
           <w:rPr>
             <w:rStyle w:val="Hyperlink"/>
@@ -4952,11 +4273,11 @@
           <w:t>b</w:t>
         </w:r>
       </w:hyperlink>
-      <w:bookmarkStart w:id="11" w:name="_GoBack"/>
+      <w:bookmarkStart w:name="_GoBack" w:id="11"/>
       <w:bookmarkEnd w:id="11"/>
     </w:p>
     <w:sectPr>
-      <w:pgSz w:w="11906" w:h="16838"/>
+      <w:pgSz w:w="11906" w:h="16838" w:orient="portrait"/>
       <w:pgMar w:top="1417" w:right="1701" w:bottom="1417" w:left="1701" w:header="708" w:footer="708" w:gutter="0"/>
       <w:cols w:space="708"/>
       <w:docGrid w:linePitch="360"/>
@@ -4968,7 +4289,7 @@
 <file path=word/endnotes.xml><?xml version="1.0" encoding="utf-8"?>
 <w:endnotes xmlns:wpc="http://schemas.microsoft.com/office/word/2010/wordprocessingCanvas" xmlns:cx="http://schemas.microsoft.com/office/drawing/2014/chartex" xmlns:cx1="http://schemas.microsoft.com/office/drawing/2015/9/8/chartex" xmlns:mc="http://schemas.openxmlformats.org/markup-compatibility/2006" xmlns:o="urn:schemas-microsoft-com:office:office" xmlns:r="http://schemas.openxmlformats.org/officeDocument/2006/relationships" xmlns:m="http://schemas.openxmlformats.org/officeDocument/2006/math" xmlns:v="urn:schemas-microsoft-com:vml" xmlns:wp14="http://schemas.microsoft.com/office/word/2010/wordprocessingDrawing" xmlns:wp="http://schemas.openxmlformats.org/drawingml/2006/wordprocessingDrawing" xmlns:w10="urn:schemas-microsoft-com:office:word" xmlns:w="http://schemas.openxmlformats.org/wordprocessingml/2006/main" xmlns:w14="http://schemas.microsoft.com/office/word/2010/wordml" xmlns:w15="http://schemas.microsoft.com/office/word/2012/wordml" xmlns:w16se="http://schemas.microsoft.com/office/word/2015/wordml/symex" xmlns:wpg="http://schemas.microsoft.com/office/word/2010/wordprocessingGroup" xmlns:wpi="http://schemas.microsoft.com/office/word/2010/wordprocessingInk" xmlns:wne="http://schemas.microsoft.com/office/word/2006/wordml" xmlns:wps="http://schemas.microsoft.com/office/word/2010/wordprocessingShape" mc:Ignorable="w14 w15 w16se wp14">
   <w:endnote w:type="separator" w:id="-1">
-    <w:p>
+    <w:p xmlns:wp14="http://schemas.microsoft.com/office/word/2010/wordml" wp14:textId="77777777">
       <w:pPr>
         <w:spacing w:after="0" w:line="240" w:lineRule="auto"/>
       </w:pPr>
@@ -4978,7 +4299,7 @@
     </w:p>
   </w:endnote>
   <w:endnote w:type="continuationSeparator" w:id="0">
-    <w:p>
+    <w:p xmlns:wp14="http://schemas.microsoft.com/office/word/2010/wordml" wp14:textId="77777777">
       <w:pPr>
         <w:spacing w:after="0" w:line="240" w:lineRule="auto"/>
       </w:pPr>
@@ -4993,7 +4314,7 @@
 <file path=word/footnotes.xml><?xml version="1.0" encoding="utf-8"?>
 <w:footnotes xmlns:wpc="http://schemas.microsoft.com/office/word/2010/wordprocessingCanvas" xmlns:cx="http://schemas.microsoft.com/office/drawing/2014/chartex" xmlns:cx1="http://schemas.microsoft.com/office/drawing/2015/9/8/chartex" xmlns:mc="http://schemas.openxmlformats.org/markup-compatibility/2006" xmlns:o="urn:schemas-microsoft-com:office:office" xmlns:r="http://schemas.openxmlformats.org/officeDocument/2006/relationships" xmlns:m="http://schemas.openxmlformats.org/officeDocument/2006/math" xmlns:v="urn:schemas-microsoft-com:vml" xmlns:wp14="http://schemas.microsoft.com/office/word/2010/wordprocessingDrawing" xmlns:wp="http://schemas.openxmlformats.org/drawingml/2006/wordprocessingDrawing" xmlns:w10="urn:schemas-microsoft-com:office:word" xmlns:w="http://schemas.openxmlformats.org/wordprocessingml/2006/main" xmlns:w14="http://schemas.microsoft.com/office/word/2010/wordml" xmlns:w15="http://schemas.microsoft.com/office/word/2012/wordml" xmlns:w16se="http://schemas.microsoft.com/office/word/2015/wordml/symex" xmlns:wpg="http://schemas.microsoft.com/office/word/2010/wordprocessingGroup" xmlns:wpi="http://schemas.microsoft.com/office/word/2010/wordprocessingInk" xmlns:wne="http://schemas.microsoft.com/office/word/2006/wordml" xmlns:wps="http://schemas.microsoft.com/office/word/2010/wordprocessingShape" mc:Ignorable="w14 w15 w16se wp14">
   <w:footnote w:type="separator" w:id="-1">
-    <w:p>
+    <w:p xmlns:wp14="http://schemas.microsoft.com/office/word/2010/wordml" wp14:textId="77777777">
       <w:pPr>
         <w:spacing w:after="0" w:line="240" w:lineRule="auto"/>
       </w:pPr>
@@ -5003,7 +4324,7 @@
     </w:p>
   </w:footnote>
   <w:footnote w:type="continuationSeparator" w:id="0">
-    <w:p>
+    <w:p xmlns:wp14="http://schemas.microsoft.com/office/word/2010/wordml" wp14:textId="77777777">
       <w:pPr>
         <w:spacing w:after="0" w:line="240" w:lineRule="auto"/>
       </w:pPr>
@@ -5045,7 +4366,7 @@
         <w:ind w:left="1440" w:hanging="360"/>
       </w:pPr>
       <w:rPr>
-        <w:rFonts w:ascii="Courier New" w:hAnsi="Courier New" w:hint="default"/>
+        <w:rFonts w:hint="default" w:ascii="Courier New" w:hAnsi="Courier New"/>
         <w:sz w:val="20"/>
       </w:rPr>
     </w:lvl>
@@ -5147,7 +4468,7 @@
         <w:ind w:left="720" w:hanging="360"/>
       </w:pPr>
       <w:rPr>
-        <w:rFonts w:ascii="Symbol" w:hAnsi="Symbol" w:hint="default"/>
+        <w:rFonts w:hint="default" w:ascii="Symbol" w:hAnsi="Symbol"/>
       </w:rPr>
     </w:lvl>
     <w:lvl w:ilvl="1" w:tplc="04160003" w:tentative="1">
@@ -5159,7 +4480,7 @@
         <w:ind w:left="1440" w:hanging="360"/>
       </w:pPr>
       <w:rPr>
-        <w:rFonts w:ascii="Courier New" w:hAnsi="Courier New" w:cs="Courier New" w:hint="default"/>
+        <w:rFonts w:hint="default" w:ascii="Courier New" w:hAnsi="Courier New" w:cs="Courier New"/>
       </w:rPr>
     </w:lvl>
     <w:lvl w:ilvl="2" w:tplc="04160005" w:tentative="1">
@@ -5171,7 +4492,7 @@
         <w:ind w:left="2160" w:hanging="360"/>
       </w:pPr>
       <w:rPr>
-        <w:rFonts w:ascii="Wingdings" w:hAnsi="Wingdings" w:hint="default"/>
+        <w:rFonts w:hint="default" w:ascii="Wingdings" w:hAnsi="Wingdings"/>
       </w:rPr>
     </w:lvl>
     <w:lvl w:ilvl="3" w:tplc="04160001" w:tentative="1">
@@ -5183,7 +4504,7 @@
         <w:ind w:left="2880" w:hanging="360"/>
       </w:pPr>
       <w:rPr>
-        <w:rFonts w:ascii="Symbol" w:hAnsi="Symbol" w:hint="default"/>
+        <w:rFonts w:hint="default" w:ascii="Symbol" w:hAnsi="Symbol"/>
       </w:rPr>
     </w:lvl>
     <w:lvl w:ilvl="4" w:tplc="04160003" w:tentative="1">
@@ -5195,7 +4516,7 @@
         <w:ind w:left="3600" w:hanging="360"/>
       </w:pPr>
       <w:rPr>
-        <w:rFonts w:ascii="Courier New" w:hAnsi="Courier New" w:cs="Courier New" w:hint="default"/>
+        <w:rFonts w:hint="default" w:ascii="Courier New" w:hAnsi="Courier New" w:cs="Courier New"/>
       </w:rPr>
     </w:lvl>
     <w:lvl w:ilvl="5" w:tplc="04160005" w:tentative="1">
@@ -5207,7 +4528,7 @@
         <w:ind w:left="4320" w:hanging="360"/>
       </w:pPr>
       <w:rPr>
-        <w:rFonts w:ascii="Wingdings" w:hAnsi="Wingdings" w:hint="default"/>
+        <w:rFonts w:hint="default" w:ascii="Wingdings" w:hAnsi="Wingdings"/>
       </w:rPr>
     </w:lvl>
     <w:lvl w:ilvl="6" w:tplc="04160001" w:tentative="1">
@@ -5219,7 +4540,7 @@
         <w:ind w:left="5040" w:hanging="360"/>
       </w:pPr>
       <w:rPr>
-        <w:rFonts w:ascii="Symbol" w:hAnsi="Symbol" w:hint="default"/>
+        <w:rFonts w:hint="default" w:ascii="Symbol" w:hAnsi="Symbol"/>
       </w:rPr>
     </w:lvl>
     <w:lvl w:ilvl="7" w:tplc="04160003" w:tentative="1">
@@ -5231,7 +4552,7 @@
         <w:ind w:left="5760" w:hanging="360"/>
       </w:pPr>
       <w:rPr>
-        <w:rFonts w:ascii="Courier New" w:hAnsi="Courier New" w:cs="Courier New" w:hint="default"/>
+        <w:rFonts w:hint="default" w:ascii="Courier New" w:hAnsi="Courier New" w:cs="Courier New"/>
       </w:rPr>
     </w:lvl>
     <w:lvl w:ilvl="8" w:tplc="04160005" w:tentative="1">
@@ -5243,7 +4564,7 @@
         <w:ind w:left="6480" w:hanging="360"/>
       </w:pPr>
       <w:rPr>
-        <w:rFonts w:ascii="Wingdings" w:hAnsi="Wingdings" w:hint="default"/>
+        <w:rFonts w:hint="default" w:ascii="Wingdings" w:hAnsi="Wingdings"/>
       </w:rPr>
     </w:lvl>
   </w:abstractNum>
@@ -5260,7 +4581,7 @@
         <w:ind w:left="720" w:hanging="360"/>
       </w:pPr>
       <w:rPr>
-        <w:rFonts w:ascii="WordVisi_MSFontService" w:hAnsi="WordVisi_MSFontService" w:cs="Segoe UI" w:hint="default"/>
+        <w:rFonts w:hint="default" w:ascii="WordVisi_MSFontService" w:hAnsi="WordVisi_MSFontService" w:cs="Segoe UI"/>
         <w:b w:val="0"/>
         <w:color w:val="auto"/>
         <w:sz w:val="22"/>
@@ -5355,7 +4676,7 @@
         <w:ind w:left="720" w:hanging="360"/>
       </w:pPr>
       <w:rPr>
-        <w:rFonts w:ascii="Symbol" w:hAnsi="Symbol" w:hint="default"/>
+        <w:rFonts w:hint="default" w:ascii="Symbol" w:hAnsi="Symbol"/>
         <w:sz w:val="20"/>
       </w:rPr>
     </w:lvl>
@@ -5371,7 +4692,7 @@
         <w:ind w:left="1440" w:hanging="360"/>
       </w:pPr>
       <w:rPr>
-        <w:rFonts w:ascii="Courier New" w:hAnsi="Courier New" w:hint="default"/>
+        <w:rFonts w:hint="default" w:ascii="Courier New" w:hAnsi="Courier New"/>
         <w:sz w:val="20"/>
       </w:rPr>
     </w:lvl>
@@ -5387,7 +4708,7 @@
         <w:ind w:left="2160" w:hanging="360"/>
       </w:pPr>
       <w:rPr>
-        <w:rFonts w:ascii="Wingdings" w:hAnsi="Wingdings" w:hint="default"/>
+        <w:rFonts w:hint="default" w:ascii="Wingdings" w:hAnsi="Wingdings"/>
         <w:sz w:val="20"/>
       </w:rPr>
     </w:lvl>
@@ -5403,7 +4724,7 @@
         <w:ind w:left="2880" w:hanging="360"/>
       </w:pPr>
       <w:rPr>
-        <w:rFonts w:ascii="Wingdings" w:hAnsi="Wingdings" w:hint="default"/>
+        <w:rFonts w:hint="default" w:ascii="Wingdings" w:hAnsi="Wingdings"/>
         <w:sz w:val="20"/>
       </w:rPr>
     </w:lvl>
@@ -5419,7 +4740,7 @@
         <w:ind w:left="3600" w:hanging="360"/>
       </w:pPr>
       <w:rPr>
-        <w:rFonts w:ascii="Wingdings" w:hAnsi="Wingdings" w:hint="default"/>
+        <w:rFonts w:hint="default" w:ascii="Wingdings" w:hAnsi="Wingdings"/>
         <w:sz w:val="20"/>
       </w:rPr>
     </w:lvl>
@@ -5435,7 +4756,7 @@
         <w:ind w:left="4320" w:hanging="360"/>
       </w:pPr>
       <w:rPr>
-        <w:rFonts w:ascii="Wingdings" w:hAnsi="Wingdings" w:hint="default"/>
+        <w:rFonts w:hint="default" w:ascii="Wingdings" w:hAnsi="Wingdings"/>
         <w:sz w:val="20"/>
       </w:rPr>
     </w:lvl>
@@ -5451,7 +4772,7 @@
         <w:ind w:left="5040" w:hanging="360"/>
       </w:pPr>
       <w:rPr>
-        <w:rFonts w:ascii="Wingdings" w:hAnsi="Wingdings" w:hint="default"/>
+        <w:rFonts w:hint="default" w:ascii="Wingdings" w:hAnsi="Wingdings"/>
         <w:sz w:val="20"/>
       </w:rPr>
     </w:lvl>
@@ -5467,7 +4788,7 @@
         <w:ind w:left="5760" w:hanging="360"/>
       </w:pPr>
       <w:rPr>
-        <w:rFonts w:ascii="Wingdings" w:hAnsi="Wingdings" w:hint="default"/>
+        <w:rFonts w:hint="default" w:ascii="Wingdings" w:hAnsi="Wingdings"/>
         <w:sz w:val="20"/>
       </w:rPr>
     </w:lvl>
@@ -5483,7 +4804,7 @@
         <w:ind w:left="6480" w:hanging="360"/>
       </w:pPr>
       <w:rPr>
-        <w:rFonts w:ascii="Wingdings" w:hAnsi="Wingdings" w:hint="default"/>
+        <w:rFonts w:hint="default" w:ascii="Wingdings" w:hAnsi="Wingdings"/>
         <w:sz w:val="20"/>
       </w:rPr>
     </w:lvl>
@@ -5706,7 +5027,7 @@
         <w:ind w:left="720" w:hanging="360"/>
       </w:pPr>
       <w:rPr>
-        <w:rFonts w:ascii="Symbol" w:hAnsi="Symbol" w:hint="default"/>
+        <w:rFonts w:hint="default" w:ascii="Symbol" w:hAnsi="Symbol"/>
         <w:sz w:val="20"/>
       </w:rPr>
     </w:lvl>
@@ -5722,7 +5043,7 @@
         <w:ind w:left="1440" w:hanging="360"/>
       </w:pPr>
       <w:rPr>
-        <w:rFonts w:ascii="Courier New" w:hAnsi="Courier New" w:hint="default"/>
+        <w:rFonts w:hint="default" w:ascii="Courier New" w:hAnsi="Courier New"/>
         <w:sz w:val="20"/>
       </w:rPr>
     </w:lvl>
@@ -5738,7 +5059,7 @@
         <w:ind w:left="2160" w:hanging="360"/>
       </w:pPr>
       <w:rPr>
-        <w:rFonts w:ascii="Wingdings" w:hAnsi="Wingdings" w:hint="default"/>
+        <w:rFonts w:hint="default" w:ascii="Wingdings" w:hAnsi="Wingdings"/>
         <w:sz w:val="20"/>
       </w:rPr>
     </w:lvl>
@@ -5754,7 +5075,7 @@
         <w:ind w:left="2880" w:hanging="360"/>
       </w:pPr>
       <w:rPr>
-        <w:rFonts w:ascii="Wingdings" w:hAnsi="Wingdings" w:hint="default"/>
+        <w:rFonts w:hint="default" w:ascii="Wingdings" w:hAnsi="Wingdings"/>
         <w:sz w:val="20"/>
       </w:rPr>
     </w:lvl>
@@ -5770,7 +5091,7 @@
         <w:ind w:left="3600" w:hanging="360"/>
       </w:pPr>
       <w:rPr>
-        <w:rFonts w:ascii="Wingdings" w:hAnsi="Wingdings" w:hint="default"/>
+        <w:rFonts w:hint="default" w:ascii="Wingdings" w:hAnsi="Wingdings"/>
         <w:sz w:val="20"/>
       </w:rPr>
     </w:lvl>
@@ -5786,7 +5107,7 @@
         <w:ind w:left="4320" w:hanging="360"/>
       </w:pPr>
       <w:rPr>
-        <w:rFonts w:ascii="Wingdings" w:hAnsi="Wingdings" w:hint="default"/>
+        <w:rFonts w:hint="default" w:ascii="Wingdings" w:hAnsi="Wingdings"/>
         <w:sz w:val="20"/>
       </w:rPr>
     </w:lvl>
@@ -5802,7 +5123,7 @@
         <w:ind w:left="5040" w:hanging="360"/>
       </w:pPr>
       <w:rPr>
-        <w:rFonts w:ascii="Wingdings" w:hAnsi="Wingdings" w:hint="default"/>
+        <w:rFonts w:hint="default" w:ascii="Wingdings" w:hAnsi="Wingdings"/>
         <w:sz w:val="20"/>
       </w:rPr>
     </w:lvl>
@@ -5818,7 +5139,7 @@
         <w:ind w:left="5760" w:hanging="360"/>
       </w:pPr>
       <w:rPr>
-        <w:rFonts w:ascii="Wingdings" w:hAnsi="Wingdings" w:hint="default"/>
+        <w:rFonts w:hint="default" w:ascii="Wingdings" w:hAnsi="Wingdings"/>
         <w:sz w:val="20"/>
       </w:rPr>
     </w:lvl>
@@ -5834,7 +5155,7 @@
         <w:ind w:left="6480" w:hanging="360"/>
       </w:pPr>
       <w:rPr>
-        <w:rFonts w:ascii="Wingdings" w:hAnsi="Wingdings" w:hint="default"/>
+        <w:rFonts w:hint="default" w:ascii="Wingdings" w:hAnsi="Wingdings"/>
         <w:sz w:val="20"/>
       </w:rPr>
     </w:lvl>
@@ -5852,7 +5173,7 @@
         <w:ind w:left="720" w:hanging="360"/>
       </w:pPr>
       <w:rPr>
-        <w:rFonts w:ascii="Symbol" w:hAnsi="Symbol" w:hint="default"/>
+        <w:rFonts w:hint="default" w:ascii="Symbol" w:hAnsi="Symbol"/>
       </w:rPr>
     </w:lvl>
     <w:lvl w:ilvl="1" w:tplc="04160003" w:tentative="1">
@@ -5864,7 +5185,7 @@
         <w:ind w:left="1440" w:hanging="360"/>
       </w:pPr>
       <w:rPr>
-        <w:rFonts w:ascii="Courier New" w:hAnsi="Courier New" w:cs="Courier New" w:hint="default"/>
+        <w:rFonts w:hint="default" w:ascii="Courier New" w:hAnsi="Courier New" w:cs="Courier New"/>
       </w:rPr>
     </w:lvl>
     <w:lvl w:ilvl="2" w:tplc="04160005" w:tentative="1">
@@ -5876,7 +5197,7 @@
         <w:ind w:left="2160" w:hanging="360"/>
       </w:pPr>
       <w:rPr>
-        <w:rFonts w:ascii="Wingdings" w:hAnsi="Wingdings" w:hint="default"/>
+        <w:rFonts w:hint="default" w:ascii="Wingdings" w:hAnsi="Wingdings"/>
       </w:rPr>
     </w:lvl>
     <w:lvl w:ilvl="3" w:tplc="04160001" w:tentative="1">
@@ -5888,7 +5209,7 @@
         <w:ind w:left="2880" w:hanging="360"/>
       </w:pPr>
       <w:rPr>
-        <w:rFonts w:ascii="Symbol" w:hAnsi="Symbol" w:hint="default"/>
+        <w:rFonts w:hint="default" w:ascii="Symbol" w:hAnsi="Symbol"/>
       </w:rPr>
     </w:lvl>
     <w:lvl w:ilvl="4" w:tplc="04160003" w:tentative="1">
@@ -5900,7 +5221,7 @@
         <w:ind w:left="3600" w:hanging="360"/>
       </w:pPr>
       <w:rPr>
-        <w:rFonts w:ascii="Courier New" w:hAnsi="Courier New" w:cs="Courier New" w:hint="default"/>
+        <w:rFonts w:hint="default" w:ascii="Courier New" w:hAnsi="Courier New" w:cs="Courier New"/>
       </w:rPr>
     </w:lvl>
     <w:lvl w:ilvl="5" w:tplc="04160005" w:tentative="1">
@@ -5912,7 +5233,7 @@
         <w:ind w:left="4320" w:hanging="360"/>
       </w:pPr>
       <w:rPr>
-        <w:rFonts w:ascii="Wingdings" w:hAnsi="Wingdings" w:hint="default"/>
+        <w:rFonts w:hint="default" w:ascii="Wingdings" w:hAnsi="Wingdings"/>
       </w:rPr>
     </w:lvl>
     <w:lvl w:ilvl="6" w:tplc="04160001" w:tentative="1">
@@ -5924,7 +5245,7 @@
         <w:ind w:left="5040" w:hanging="360"/>
       </w:pPr>
       <w:rPr>
-        <w:rFonts w:ascii="Symbol" w:hAnsi="Symbol" w:hint="default"/>
+        <w:rFonts w:hint="default" w:ascii="Symbol" w:hAnsi="Symbol"/>
       </w:rPr>
     </w:lvl>
     <w:lvl w:ilvl="7" w:tplc="04160003" w:tentative="1">
@@ -5936,7 +5257,7 @@
         <w:ind w:left="5760" w:hanging="360"/>
       </w:pPr>
       <w:rPr>
-        <w:rFonts w:ascii="Courier New" w:hAnsi="Courier New" w:cs="Courier New" w:hint="default"/>
+        <w:rFonts w:hint="default" w:ascii="Courier New" w:hAnsi="Courier New" w:cs="Courier New"/>
       </w:rPr>
     </w:lvl>
     <w:lvl w:ilvl="8" w:tplc="04160005" w:tentative="1">
@@ -5948,7 +5269,7 @@
         <w:ind w:left="6480" w:hanging="360"/>
       </w:pPr>
       <w:rPr>
-        <w:rFonts w:ascii="Wingdings" w:hAnsi="Wingdings" w:hint="default"/>
+        <w:rFonts w:hint="default" w:ascii="Wingdings" w:hAnsi="Wingdings"/>
       </w:rPr>
     </w:lvl>
   </w:abstractNum>
@@ -5965,7 +5286,7 @@
         <w:ind w:left="720" w:hanging="360"/>
       </w:pPr>
       <w:rPr>
-        <w:rFonts w:ascii="Symbol" w:hAnsi="Symbol" w:hint="default"/>
+        <w:rFonts w:hint="default" w:ascii="Symbol" w:hAnsi="Symbol"/>
       </w:rPr>
     </w:lvl>
     <w:lvl w:ilvl="1" w:tplc="04160003" w:tentative="1">
@@ -5977,7 +5298,7 @@
         <w:ind w:left="1440" w:hanging="360"/>
       </w:pPr>
       <w:rPr>
-        <w:rFonts w:ascii="Courier New" w:hAnsi="Courier New" w:cs="Courier New" w:hint="default"/>
+        <w:rFonts w:hint="default" w:ascii="Courier New" w:hAnsi="Courier New" w:cs="Courier New"/>
       </w:rPr>
     </w:lvl>
     <w:lvl w:ilvl="2" w:tplc="04160005" w:tentative="1">
@@ -5989,7 +5310,7 @@
         <w:ind w:left="2160" w:hanging="360"/>
       </w:pPr>
       <w:rPr>
-        <w:rFonts w:ascii="Wingdings" w:hAnsi="Wingdings" w:hint="default"/>
+        <w:rFonts w:hint="default" w:ascii="Wingdings" w:hAnsi="Wingdings"/>
       </w:rPr>
     </w:lvl>
     <w:lvl w:ilvl="3" w:tplc="04160001" w:tentative="1">
@@ -6001,7 +5322,7 @@
         <w:ind w:left="2880" w:hanging="360"/>
       </w:pPr>
       <w:rPr>
-        <w:rFonts w:ascii="Symbol" w:hAnsi="Symbol" w:hint="default"/>
+        <w:rFonts w:hint="default" w:ascii="Symbol" w:hAnsi="Symbol"/>
       </w:rPr>
     </w:lvl>
     <w:lvl w:ilvl="4" w:tplc="04160003" w:tentative="1">
@@ -6013,7 +5334,7 @@
         <w:ind w:left="3600" w:hanging="360"/>
       </w:pPr>
       <w:rPr>
-        <w:rFonts w:ascii="Courier New" w:hAnsi="Courier New" w:cs="Courier New" w:hint="default"/>
+        <w:rFonts w:hint="default" w:ascii="Courier New" w:hAnsi="Courier New" w:cs="Courier New"/>
       </w:rPr>
     </w:lvl>
     <w:lvl w:ilvl="5" w:tplc="04160005" w:tentative="1">
@@ -6025,7 +5346,7 @@
         <w:ind w:left="4320" w:hanging="360"/>
       </w:pPr>
       <w:rPr>
-        <w:rFonts w:ascii="Wingdings" w:hAnsi="Wingdings" w:hint="default"/>
+        <w:rFonts w:hint="default" w:ascii="Wingdings" w:hAnsi="Wingdings"/>
       </w:rPr>
     </w:lvl>
     <w:lvl w:ilvl="6" w:tplc="04160001" w:tentative="1">
@@ -6037,7 +5358,7 @@
         <w:ind w:left="5040" w:hanging="360"/>
       </w:pPr>
       <w:rPr>
-        <w:rFonts w:ascii="Symbol" w:hAnsi="Symbol" w:hint="default"/>
+        <w:rFonts w:hint="default" w:ascii="Symbol" w:hAnsi="Symbol"/>
       </w:rPr>
     </w:lvl>
     <w:lvl w:ilvl="7" w:tplc="04160003" w:tentative="1">
@@ -6049,7 +5370,7 @@
         <w:ind w:left="5760" w:hanging="360"/>
       </w:pPr>
       <w:rPr>
-        <w:rFonts w:ascii="Courier New" w:hAnsi="Courier New" w:cs="Courier New" w:hint="default"/>
+        <w:rFonts w:hint="default" w:ascii="Courier New" w:hAnsi="Courier New" w:cs="Courier New"/>
       </w:rPr>
     </w:lvl>
     <w:lvl w:ilvl="8" w:tplc="04160005" w:tentative="1">
@@ -6061,7 +5382,7 @@
         <w:ind w:left="6480" w:hanging="360"/>
       </w:pPr>
       <w:rPr>
-        <w:rFonts w:ascii="Wingdings" w:hAnsi="Wingdings" w:hint="default"/>
+        <w:rFonts w:hint="default" w:ascii="Wingdings" w:hAnsi="Wingdings"/>
       </w:rPr>
     </w:lvl>
   </w:abstractNum>
@@ -6078,7 +5399,7 @@
         <w:ind w:left="720" w:hanging="360"/>
       </w:pPr>
       <w:rPr>
-        <w:rFonts w:ascii="Symbol" w:hAnsi="Symbol" w:hint="default"/>
+        <w:rFonts w:hint="default" w:ascii="Symbol" w:hAnsi="Symbol"/>
       </w:rPr>
     </w:lvl>
     <w:lvl w:ilvl="1" w:tplc="04160003" w:tentative="1">
@@ -6090,7 +5411,7 @@
         <w:ind w:left="1440" w:hanging="360"/>
       </w:pPr>
       <w:rPr>
-        <w:rFonts w:ascii="Courier New" w:hAnsi="Courier New" w:cs="Courier New" w:hint="default"/>
+        <w:rFonts w:hint="default" w:ascii="Courier New" w:hAnsi="Courier New" w:cs="Courier New"/>
       </w:rPr>
     </w:lvl>
     <w:lvl w:ilvl="2" w:tplc="04160005" w:tentative="1">
@@ -6102,7 +5423,7 @@
         <w:ind w:left="2160" w:hanging="360"/>
       </w:pPr>
       <w:rPr>
-        <w:rFonts w:ascii="Wingdings" w:hAnsi="Wingdings" w:hint="default"/>
+        <w:rFonts w:hint="default" w:ascii="Wingdings" w:hAnsi="Wingdings"/>
       </w:rPr>
     </w:lvl>
     <w:lvl w:ilvl="3" w:tplc="04160001" w:tentative="1">
@@ -6114,7 +5435,7 @@
         <w:ind w:left="2880" w:hanging="360"/>
       </w:pPr>
       <w:rPr>
-        <w:rFonts w:ascii="Symbol" w:hAnsi="Symbol" w:hint="default"/>
+        <w:rFonts w:hint="default" w:ascii="Symbol" w:hAnsi="Symbol"/>
       </w:rPr>
     </w:lvl>
     <w:lvl w:ilvl="4" w:tplc="04160003" w:tentative="1">
@@ -6126,7 +5447,7 @@
         <w:ind w:left="3600" w:hanging="360"/>
       </w:pPr>
       <w:rPr>
-        <w:rFonts w:ascii="Courier New" w:hAnsi="Courier New" w:cs="Courier New" w:hint="default"/>
+        <w:rFonts w:hint="default" w:ascii="Courier New" w:hAnsi="Courier New" w:cs="Courier New"/>
       </w:rPr>
     </w:lvl>
     <w:lvl w:ilvl="5" w:tplc="04160005" w:tentative="1">
@@ -6138,7 +5459,7 @@
         <w:ind w:left="4320" w:hanging="360"/>
       </w:pPr>
       <w:rPr>
-        <w:rFonts w:ascii="Wingdings" w:hAnsi="Wingdings" w:hint="default"/>
+        <w:rFonts w:hint="default" w:ascii="Wingdings" w:hAnsi="Wingdings"/>
       </w:rPr>
     </w:lvl>
     <w:lvl w:ilvl="6" w:tplc="04160001" w:tentative="1">
@@ -6150,7 +5471,7 @@
         <w:ind w:left="5040" w:hanging="360"/>
       </w:pPr>
       <w:rPr>
-        <w:rFonts w:ascii="Symbol" w:hAnsi="Symbol" w:hint="default"/>
+        <w:rFonts w:hint="default" w:ascii="Symbol" w:hAnsi="Symbol"/>
       </w:rPr>
     </w:lvl>
     <w:lvl w:ilvl="7" w:tplc="04160003" w:tentative="1">
@@ -6162,7 +5483,7 @@
         <w:ind w:left="5760" w:hanging="360"/>
       </w:pPr>
       <w:rPr>
-        <w:rFonts w:ascii="Courier New" w:hAnsi="Courier New" w:cs="Courier New" w:hint="default"/>
+        <w:rFonts w:hint="default" w:ascii="Courier New" w:hAnsi="Courier New" w:cs="Courier New"/>
       </w:rPr>
     </w:lvl>
     <w:lvl w:ilvl="8" w:tplc="04160005" w:tentative="1">
@@ -6174,7 +5495,7 @@
         <w:ind w:left="6480" w:hanging="360"/>
       </w:pPr>
       <w:rPr>
-        <w:rFonts w:ascii="Wingdings" w:hAnsi="Wingdings" w:hint="default"/>
+        <w:rFonts w:hint="default" w:ascii="Wingdings" w:hAnsi="Wingdings"/>
       </w:rPr>
     </w:lvl>
   </w:abstractNum>
@@ -6284,7 +5605,7 @@
         <w:ind w:left="720" w:hanging="360"/>
       </w:pPr>
       <w:rPr>
-        <w:rFonts w:ascii="Symbol" w:hAnsi="Symbol" w:hint="default"/>
+        <w:rFonts w:hint="default" w:ascii="Symbol" w:hAnsi="Symbol"/>
         <w:sz w:val="20"/>
       </w:rPr>
     </w:lvl>
@@ -6300,7 +5621,7 @@
         <w:ind w:left="1440" w:hanging="360"/>
       </w:pPr>
       <w:rPr>
-        <w:rFonts w:ascii="Courier New" w:hAnsi="Courier New" w:hint="default"/>
+        <w:rFonts w:hint="default" w:ascii="Courier New" w:hAnsi="Courier New"/>
         <w:sz w:val="20"/>
       </w:rPr>
     </w:lvl>
@@ -6316,7 +5637,7 @@
         <w:ind w:left="2160" w:hanging="360"/>
       </w:pPr>
       <w:rPr>
-        <w:rFonts w:ascii="Wingdings" w:hAnsi="Wingdings" w:hint="default"/>
+        <w:rFonts w:hint="default" w:ascii="Wingdings" w:hAnsi="Wingdings"/>
         <w:sz w:val="20"/>
       </w:rPr>
     </w:lvl>
@@ -6332,7 +5653,7 @@
         <w:ind w:left="2880" w:hanging="360"/>
       </w:pPr>
       <w:rPr>
-        <w:rFonts w:ascii="Wingdings" w:hAnsi="Wingdings" w:hint="default"/>
+        <w:rFonts w:hint="default" w:ascii="Wingdings" w:hAnsi="Wingdings"/>
         <w:sz w:val="20"/>
       </w:rPr>
     </w:lvl>
@@ -6348,7 +5669,7 @@
         <w:ind w:left="3600" w:hanging="360"/>
       </w:pPr>
       <w:rPr>
-        <w:rFonts w:ascii="Wingdings" w:hAnsi="Wingdings" w:hint="default"/>
+        <w:rFonts w:hint="default" w:ascii="Wingdings" w:hAnsi="Wingdings"/>
         <w:sz w:val="20"/>
       </w:rPr>
     </w:lvl>
@@ -6364,7 +5685,7 @@
         <w:ind w:left="4320" w:hanging="360"/>
       </w:pPr>
       <w:rPr>
-        <w:rFonts w:ascii="Wingdings" w:hAnsi="Wingdings" w:hint="default"/>
+        <w:rFonts w:hint="default" w:ascii="Wingdings" w:hAnsi="Wingdings"/>
         <w:sz w:val="20"/>
       </w:rPr>
     </w:lvl>
@@ -6380,7 +5701,7 @@
         <w:ind w:left="5040" w:hanging="360"/>
       </w:pPr>
       <w:rPr>
-        <w:rFonts w:ascii="Wingdings" w:hAnsi="Wingdings" w:hint="default"/>
+        <w:rFonts w:hint="default" w:ascii="Wingdings" w:hAnsi="Wingdings"/>
         <w:sz w:val="20"/>
       </w:rPr>
     </w:lvl>
@@ -6396,7 +5717,7 @@
         <w:ind w:left="5760" w:hanging="360"/>
       </w:pPr>
       <w:rPr>
-        <w:rFonts w:ascii="Wingdings" w:hAnsi="Wingdings" w:hint="default"/>
+        <w:rFonts w:hint="default" w:ascii="Wingdings" w:hAnsi="Wingdings"/>
         <w:sz w:val="20"/>
       </w:rPr>
     </w:lvl>
@@ -6412,7 +5733,7 @@
         <w:ind w:left="6480" w:hanging="360"/>
       </w:pPr>
       <w:rPr>
-        <w:rFonts w:ascii="Wingdings" w:hAnsi="Wingdings" w:hint="default"/>
+        <w:rFonts w:hint="default" w:ascii="Wingdings" w:hAnsi="Wingdings"/>
         <w:sz w:val="20"/>
       </w:rPr>
     </w:lvl>
@@ -6430,7 +5751,7 @@
         <w:ind w:left="720" w:hanging="360"/>
       </w:pPr>
       <w:rPr>
-        <w:rFonts w:ascii="Symbol" w:hAnsi="Symbol" w:hint="default"/>
+        <w:rFonts w:hint="default" w:ascii="Symbol" w:hAnsi="Symbol"/>
       </w:rPr>
     </w:lvl>
     <w:lvl w:ilvl="1" w:tplc="04160003" w:tentative="1">
@@ -6442,7 +5763,7 @@
         <w:ind w:left="1440" w:hanging="360"/>
       </w:pPr>
       <w:rPr>
-        <w:rFonts w:ascii="Courier New" w:hAnsi="Courier New" w:cs="Courier New" w:hint="default"/>
+        <w:rFonts w:hint="default" w:ascii="Courier New" w:hAnsi="Courier New" w:cs="Courier New"/>
       </w:rPr>
     </w:lvl>
     <w:lvl w:ilvl="2" w:tplc="04160005" w:tentative="1">
@@ -6454,7 +5775,7 @@
         <w:ind w:left="2160" w:hanging="360"/>
       </w:pPr>
       <w:rPr>
-        <w:rFonts w:ascii="Wingdings" w:hAnsi="Wingdings" w:hint="default"/>
+        <w:rFonts w:hint="default" w:ascii="Wingdings" w:hAnsi="Wingdings"/>
       </w:rPr>
     </w:lvl>
     <w:lvl w:ilvl="3" w:tplc="04160001" w:tentative="1">
@@ -6466,7 +5787,7 @@
         <w:ind w:left="2880" w:hanging="360"/>
       </w:pPr>
       <w:rPr>
-        <w:rFonts w:ascii="Symbol" w:hAnsi="Symbol" w:hint="default"/>
+        <w:rFonts w:hint="default" w:ascii="Symbol" w:hAnsi="Symbol"/>
       </w:rPr>
     </w:lvl>
     <w:lvl w:ilvl="4" w:tplc="04160003" w:tentative="1">
@@ -6478,7 +5799,7 @@
         <w:ind w:left="3600" w:hanging="360"/>
       </w:pPr>
       <w:rPr>
-        <w:rFonts w:ascii="Courier New" w:hAnsi="Courier New" w:cs="Courier New" w:hint="default"/>
+        <w:rFonts w:hint="default" w:ascii="Courier New" w:hAnsi="Courier New" w:cs="Courier New"/>
       </w:rPr>
     </w:lvl>
     <w:lvl w:ilvl="5" w:tplc="04160005" w:tentative="1">
@@ -6490,7 +5811,7 @@
         <w:ind w:left="4320" w:hanging="360"/>
       </w:pPr>
       <w:rPr>
-        <w:rFonts w:ascii="Wingdings" w:hAnsi="Wingdings" w:hint="default"/>
+        <w:rFonts w:hint="default" w:ascii="Wingdings" w:hAnsi="Wingdings"/>
       </w:rPr>
     </w:lvl>
     <w:lvl w:ilvl="6" w:tplc="04160001" w:tentative="1">
@@ -6502,7 +5823,7 @@
         <w:ind w:left="5040" w:hanging="360"/>
       </w:pPr>
       <w:rPr>
-        <w:rFonts w:ascii="Symbol" w:hAnsi="Symbol" w:hint="default"/>
+        <w:rFonts w:hint="default" w:ascii="Symbol" w:hAnsi="Symbol"/>
       </w:rPr>
     </w:lvl>
     <w:lvl w:ilvl="7" w:tplc="04160003" w:tentative="1">
@@ -6514,7 +5835,7 @@
         <w:ind w:left="5760" w:hanging="360"/>
       </w:pPr>
       <w:rPr>
-        <w:rFonts w:ascii="Courier New" w:hAnsi="Courier New" w:cs="Courier New" w:hint="default"/>
+        <w:rFonts w:hint="default" w:ascii="Courier New" w:hAnsi="Courier New" w:cs="Courier New"/>
       </w:rPr>
     </w:lvl>
     <w:lvl w:ilvl="8" w:tplc="04160005" w:tentative="1">
@@ -6526,7 +5847,7 @@
         <w:ind w:left="6480" w:hanging="360"/>
       </w:pPr>
       <w:rPr>
-        <w:rFonts w:ascii="Wingdings" w:hAnsi="Wingdings" w:hint="default"/>
+        <w:rFonts w:hint="default" w:ascii="Wingdings" w:hAnsi="Wingdings"/>
       </w:rPr>
     </w:lvl>
   </w:abstractNum>
@@ -6543,7 +5864,7 @@
         <w:ind w:left="720" w:hanging="360"/>
       </w:pPr>
       <w:rPr>
-        <w:rFonts w:ascii="WordVisi_MSFontService" w:hAnsi="WordVisi_MSFontService" w:cs="Segoe UI" w:hint="default"/>
+        <w:rFonts w:hint="default" w:ascii="WordVisi_MSFontService" w:hAnsi="WordVisi_MSFontService" w:cs="Segoe UI"/>
         <w:b w:val="0"/>
         <w:color w:val="auto"/>
         <w:sz w:val="22"/>
@@ -6763,7 +6084,7 @@
         <w:ind w:left="1440" w:hanging="360"/>
       </w:pPr>
       <w:rPr>
-        <w:rFonts w:ascii="Courier New" w:hAnsi="Courier New" w:hint="default"/>
+        <w:rFonts w:hint="default" w:ascii="Courier New" w:hAnsi="Courier New"/>
         <w:sz w:val="20"/>
       </w:rPr>
     </w:lvl>
@@ -6868,7 +6189,7 @@
         <w:ind w:left="720" w:hanging="360"/>
       </w:pPr>
       <w:rPr>
-        <w:rFonts w:ascii="Symbol" w:hAnsi="Symbol" w:hint="default"/>
+        <w:rFonts w:hint="default" w:ascii="Symbol" w:hAnsi="Symbol"/>
         <w:sz w:val="20"/>
       </w:rPr>
     </w:lvl>
@@ -6884,7 +6205,7 @@
         <w:ind w:left="1440" w:hanging="360"/>
       </w:pPr>
       <w:rPr>
-        <w:rFonts w:ascii="Courier New" w:hAnsi="Courier New" w:hint="default"/>
+        <w:rFonts w:hint="default" w:ascii="Courier New" w:hAnsi="Courier New"/>
         <w:sz w:val="20"/>
       </w:rPr>
     </w:lvl>
@@ -6900,7 +6221,7 @@
         <w:ind w:left="2160" w:hanging="360"/>
       </w:pPr>
       <w:rPr>
-        <w:rFonts w:ascii="Wingdings" w:hAnsi="Wingdings" w:hint="default"/>
+        <w:rFonts w:hint="default" w:ascii="Wingdings" w:hAnsi="Wingdings"/>
         <w:sz w:val="20"/>
       </w:rPr>
     </w:lvl>
@@ -6916,7 +6237,7 @@
         <w:ind w:left="2880" w:hanging="360"/>
       </w:pPr>
       <w:rPr>
-        <w:rFonts w:ascii="Wingdings" w:hAnsi="Wingdings" w:hint="default"/>
+        <w:rFonts w:hint="default" w:ascii="Wingdings" w:hAnsi="Wingdings"/>
         <w:sz w:val="20"/>
       </w:rPr>
     </w:lvl>
@@ -6932,7 +6253,7 @@
         <w:ind w:left="3600" w:hanging="360"/>
       </w:pPr>
       <w:rPr>
-        <w:rFonts w:ascii="Wingdings" w:hAnsi="Wingdings" w:hint="default"/>
+        <w:rFonts w:hint="default" w:ascii="Wingdings" w:hAnsi="Wingdings"/>
         <w:sz w:val="20"/>
       </w:rPr>
     </w:lvl>
@@ -6948,7 +6269,7 @@
         <w:ind w:left="4320" w:hanging="360"/>
       </w:pPr>
       <w:rPr>
-        <w:rFonts w:ascii="Wingdings" w:hAnsi="Wingdings" w:hint="default"/>
+        <w:rFonts w:hint="default" w:ascii="Wingdings" w:hAnsi="Wingdings"/>
         <w:sz w:val="20"/>
       </w:rPr>
     </w:lvl>
@@ -6964,7 +6285,7 @@
         <w:ind w:left="5040" w:hanging="360"/>
       </w:pPr>
       <w:rPr>
-        <w:rFonts w:ascii="Wingdings" w:hAnsi="Wingdings" w:hint="default"/>
+        <w:rFonts w:hint="default" w:ascii="Wingdings" w:hAnsi="Wingdings"/>
         <w:sz w:val="20"/>
       </w:rPr>
     </w:lvl>
@@ -6980,7 +6301,7 @@
         <w:ind w:left="5760" w:hanging="360"/>
       </w:pPr>
       <w:rPr>
-        <w:rFonts w:ascii="Wingdings" w:hAnsi="Wingdings" w:hint="default"/>
+        <w:rFonts w:hint="default" w:ascii="Wingdings" w:hAnsi="Wingdings"/>
         <w:sz w:val="20"/>
       </w:rPr>
     </w:lvl>
@@ -6996,7 +6317,7 @@
         <w:ind w:left="6480" w:hanging="360"/>
       </w:pPr>
       <w:rPr>
-        <w:rFonts w:ascii="Wingdings" w:hAnsi="Wingdings" w:hint="default"/>
+        <w:rFonts w:hint="default" w:ascii="Wingdings" w:hAnsi="Wingdings"/>
         <w:sz w:val="20"/>
       </w:rPr>
     </w:lvl>
@@ -7149,11 +6470,11 @@
 </file>
 
 <file path=word/styles.xml><?xml version="1.0" encoding="utf-8"?>
-<w:styles xmlns:mc="http://schemas.openxmlformats.org/markup-compatibility/2006" xmlns:r="http://schemas.openxmlformats.org/officeDocument/2006/relationships" xmlns:w="http://schemas.openxmlformats.org/wordprocessingml/2006/main" xmlns:w14="http://schemas.microsoft.com/office/word/2010/wordml" xmlns:w15="http://schemas.microsoft.com/office/word/2012/wordml" xmlns:w16se="http://schemas.microsoft.com/office/word/2015/wordml/symex" mc:Ignorable="w14 w15 w16se">
+<w:styles xmlns:wp14="http://schemas.microsoft.com/office/word/2010/wordprocessingDrawing" xmlns:mc="http://schemas.openxmlformats.org/markup-compatibility/2006" xmlns:r="http://schemas.openxmlformats.org/officeDocument/2006/relationships" xmlns:w="http://schemas.openxmlformats.org/wordprocessingml/2006/main" xmlns:w14="http://schemas.microsoft.com/office/word/2010/wordml" xmlns:w15="http://schemas.microsoft.com/office/word/2012/wordml" xmlns:w16se="http://schemas.microsoft.com/office/word/2015/wordml/symex" mc:Ignorable="w14 w15 w16se wp14">
   <w:docDefaults>
     <w:rPrDefault>
       <w:rPr>
-        <w:rFonts w:asciiTheme="minorHAnsi" w:eastAsiaTheme="minorHAnsi" w:hAnsiTheme="minorHAnsi" w:cstheme="minorBidi"/>
+        <w:rFonts w:asciiTheme="minorHAnsi" w:hAnsiTheme="minorHAnsi" w:eastAsiaTheme="minorHAnsi" w:cstheme="minorBidi"/>
         <w:sz w:val="22"/>
         <w:szCs w:val="22"/>
         <w:lang w:val="pt-BR" w:eastAsia="en-US" w:bidi="ar-SA"/>
@@ -7168,14 +6489,14 @@
   <w:latentStyles w:defLockedState="0" w:defUIPriority="99" w:defSemiHidden="0" w:defUnhideWhenUsed="0" w:defQFormat="0" w:count="371">
     <w:lsdException w:name="Normal" w:uiPriority="0" w:qFormat="1"/>
     <w:lsdException w:name="heading 1" w:uiPriority="9" w:qFormat="1"/>
-    <w:lsdException w:name="heading 2" w:semiHidden="1" w:uiPriority="9" w:unhideWhenUsed="1" w:qFormat="1"/>
-    <w:lsdException w:name="heading 3" w:semiHidden="1" w:uiPriority="9" w:unhideWhenUsed="1" w:qFormat="1"/>
-    <w:lsdException w:name="heading 4" w:semiHidden="1" w:uiPriority="9" w:unhideWhenUsed="1" w:qFormat="1"/>
-    <w:lsdException w:name="heading 5" w:semiHidden="1" w:uiPriority="9" w:unhideWhenUsed="1" w:qFormat="1"/>
-    <w:lsdException w:name="heading 6" w:semiHidden="1" w:uiPriority="9" w:unhideWhenUsed="1" w:qFormat="1"/>
-    <w:lsdException w:name="heading 7" w:semiHidden="1" w:uiPriority="9" w:unhideWhenUsed="1" w:qFormat="1"/>
-    <w:lsdException w:name="heading 8" w:semiHidden="1" w:uiPriority="9" w:unhideWhenUsed="1" w:qFormat="1"/>
-    <w:lsdException w:name="heading 9" w:semiHidden="1" w:uiPriority="9" w:unhideWhenUsed="1" w:qFormat="1"/>
+    <w:lsdException w:name="heading 2" w:uiPriority="9" w:semiHidden="1" w:unhideWhenUsed="1" w:qFormat="1"/>
+    <w:lsdException w:name="heading 3" w:uiPriority="9" w:semiHidden="1" w:unhideWhenUsed="1" w:qFormat="1"/>
+    <w:lsdException w:name="heading 4" w:uiPriority="9" w:semiHidden="1" w:unhideWhenUsed="1" w:qFormat="1"/>
+    <w:lsdException w:name="heading 5" w:uiPriority="9" w:semiHidden="1" w:unhideWhenUsed="1" w:qFormat="1"/>
+    <w:lsdException w:name="heading 6" w:uiPriority="9" w:semiHidden="1" w:unhideWhenUsed="1" w:qFormat="1"/>
+    <w:lsdException w:name="heading 7" w:uiPriority="9" w:semiHidden="1" w:unhideWhenUsed="1" w:qFormat="1"/>
+    <w:lsdException w:name="heading 8" w:uiPriority="9" w:semiHidden="1" w:unhideWhenUsed="1" w:qFormat="1"/>
+    <w:lsdException w:name="heading 9" w:uiPriority="9" w:semiHidden="1" w:unhideWhenUsed="1" w:qFormat="1"/>
     <w:lsdException w:name="index 1" w:semiHidden="1" w:unhideWhenUsed="1"/>
     <w:lsdException w:name="index 2" w:semiHidden="1" w:unhideWhenUsed="1"/>
     <w:lsdException w:name="index 3" w:semiHidden="1" w:unhideWhenUsed="1"/>
@@ -7185,22 +6506,22 @@
     <w:lsdException w:name="index 7" w:semiHidden="1" w:unhideWhenUsed="1"/>
     <w:lsdException w:name="index 8" w:semiHidden="1" w:unhideWhenUsed="1"/>
     <w:lsdException w:name="index 9" w:semiHidden="1" w:unhideWhenUsed="1"/>
-    <w:lsdException w:name="toc 1" w:semiHidden="1" w:uiPriority="39" w:unhideWhenUsed="1"/>
-    <w:lsdException w:name="toc 2" w:semiHidden="1" w:uiPriority="39" w:unhideWhenUsed="1"/>
-    <w:lsdException w:name="toc 3" w:semiHidden="1" w:uiPriority="39" w:unhideWhenUsed="1"/>
-    <w:lsdException w:name="toc 4" w:semiHidden="1" w:uiPriority="39" w:unhideWhenUsed="1"/>
-    <w:lsdException w:name="toc 5" w:semiHidden="1" w:uiPriority="39" w:unhideWhenUsed="1"/>
-    <w:lsdException w:name="toc 6" w:semiHidden="1" w:uiPriority="39" w:unhideWhenUsed="1"/>
-    <w:lsdException w:name="toc 7" w:semiHidden="1" w:uiPriority="39" w:unhideWhenUsed="1"/>
-    <w:lsdException w:name="toc 8" w:semiHidden="1" w:uiPriority="39" w:unhideWhenUsed="1"/>
-    <w:lsdException w:name="toc 9" w:semiHidden="1" w:uiPriority="39" w:unhideWhenUsed="1"/>
+    <w:lsdException w:name="toc 1" w:uiPriority="39" w:semiHidden="1" w:unhideWhenUsed="1"/>
+    <w:lsdException w:name="toc 2" w:uiPriority="39" w:semiHidden="1" w:unhideWhenUsed="1"/>
+    <w:lsdException w:name="toc 3" w:uiPriority="39" w:semiHidden="1" w:unhideWhenUsed="1"/>
+    <w:lsdException w:name="toc 4" w:uiPriority="39" w:semiHidden="1" w:unhideWhenUsed="1"/>
+    <w:lsdException w:name="toc 5" w:uiPriority="39" w:semiHidden="1" w:unhideWhenUsed="1"/>
+    <w:lsdException w:name="toc 6" w:uiPriority="39" w:semiHidden="1" w:unhideWhenUsed="1"/>
+    <w:lsdException w:name="toc 7" w:uiPriority="39" w:semiHidden="1" w:unhideWhenUsed="1"/>
+    <w:lsdException w:name="toc 8" w:uiPriority="39" w:semiHidden="1" w:unhideWhenUsed="1"/>
+    <w:lsdException w:name="toc 9" w:uiPriority="39" w:semiHidden="1" w:unhideWhenUsed="1"/>
     <w:lsdException w:name="Normal Indent" w:semiHidden="1" w:unhideWhenUsed="1"/>
     <w:lsdException w:name="footnote text" w:semiHidden="1" w:unhideWhenUsed="1"/>
     <w:lsdException w:name="annotation text" w:semiHidden="1" w:unhideWhenUsed="1"/>
     <w:lsdException w:name="header" w:semiHidden="1" w:unhideWhenUsed="1"/>
     <w:lsdException w:name="footer" w:semiHidden="1" w:unhideWhenUsed="1"/>
     <w:lsdException w:name="index heading" w:semiHidden="1" w:unhideWhenUsed="1"/>
-    <w:lsdException w:name="caption" w:semiHidden="1" w:uiPriority="35" w:unhideWhenUsed="1" w:qFormat="1"/>
+    <w:lsdException w:name="caption" w:uiPriority="35" w:semiHidden="1" w:unhideWhenUsed="1" w:qFormat="1"/>
     <w:lsdException w:name="table of figures" w:semiHidden="1" w:unhideWhenUsed="1"/>
     <w:lsdException w:name="envelope address" w:semiHidden="1" w:unhideWhenUsed="1"/>
     <w:lsdException w:name="envelope return" w:semiHidden="1" w:unhideWhenUsed="1"/>
@@ -7231,7 +6552,7 @@
     <w:lsdException w:name="Title" w:uiPriority="10" w:qFormat="1"/>
     <w:lsdException w:name="Closing" w:semiHidden="1" w:unhideWhenUsed="1"/>
     <w:lsdException w:name="Signature" w:semiHidden="1" w:unhideWhenUsed="1"/>
-    <w:lsdException w:name="Default Paragraph Font" w:semiHidden="1" w:uiPriority="1" w:unhideWhenUsed="1"/>
+    <w:lsdException w:name="Default Paragraph Font" w:uiPriority="1" w:semiHidden="1" w:unhideWhenUsed="1"/>
     <w:lsdException w:name="Body Text" w:semiHidden="1" w:unhideWhenUsed="1"/>
     <w:lsdException w:name="Body Text Indent" w:semiHidden="1" w:unhideWhenUsed="1"/>
     <w:lsdException w:name="List Continue" w:semiHidden="1" w:unhideWhenUsed="1"/>
@@ -7431,8 +6752,8 @@
     <w:lsdException w:name="Subtle Reference" w:uiPriority="31" w:qFormat="1"/>
     <w:lsdException w:name="Intense Reference" w:uiPriority="32" w:qFormat="1"/>
     <w:lsdException w:name="Book Title" w:uiPriority="33" w:qFormat="1"/>
-    <w:lsdException w:name="Bibliography" w:semiHidden="1" w:uiPriority="37" w:unhideWhenUsed="1"/>
-    <w:lsdException w:name="TOC Heading" w:semiHidden="1" w:uiPriority="39" w:unhideWhenUsed="1" w:qFormat="1"/>
+    <w:lsdException w:name="Bibliography" w:uiPriority="37" w:semiHidden="1" w:unhideWhenUsed="1"/>
+    <w:lsdException w:name="TOC Heading" w:uiPriority="39" w:semiHidden="1" w:unhideWhenUsed="1" w:qFormat="1"/>
     <w:lsdException w:name="Plain Table 1" w:uiPriority="41"/>
     <w:lsdException w:name="Plain Table 2" w:uiPriority="42"/>
     <w:lsdException w:name="Plain Table 3" w:uiPriority="43"/>
@@ -7538,7 +6859,7 @@
     <w:lsdException w:name="List Table 6 Colorful Accent 6" w:uiPriority="51"/>
     <w:lsdException w:name="List Table 7 Colorful Accent 6" w:uiPriority="52"/>
   </w:latentStyles>
-  <w:style w:type="paragraph" w:default="1" w:styleId="Normal">
+  <w:style w:type="paragraph" w:styleId="Normal" w:default="1">
     <w:name w:val="Normal"/>
     <w:qFormat/>
   </w:style>
@@ -7557,7 +6878,7 @@
       <w:outlineLvl w:val="0"/>
     </w:pPr>
     <w:rPr>
-      <w:rFonts w:asciiTheme="majorHAnsi" w:eastAsiaTheme="majorEastAsia" w:hAnsiTheme="majorHAnsi" w:cstheme="majorBidi"/>
+      <w:rFonts w:asciiTheme="majorHAnsi" w:hAnsiTheme="majorHAnsi" w:eastAsiaTheme="majorEastAsia" w:cstheme="majorBidi"/>
       <w:color w:val="2E74B5" w:themeColor="accent1" w:themeShade="BF"/>
       <w:sz w:val="32"/>
       <w:szCs w:val="32"/>
@@ -7580,7 +6901,7 @@
       <w:outlineLvl w:val="1"/>
     </w:pPr>
     <w:rPr>
-      <w:rFonts w:asciiTheme="majorHAnsi" w:eastAsiaTheme="majorEastAsia" w:hAnsiTheme="majorHAnsi" w:cstheme="majorBidi"/>
+      <w:rFonts w:asciiTheme="majorHAnsi" w:hAnsiTheme="majorHAnsi" w:eastAsiaTheme="majorEastAsia" w:cstheme="majorBidi"/>
       <w:color w:val="2E74B5" w:themeColor="accent1" w:themeShade="BF"/>
       <w:sz w:val="26"/>
       <w:szCs w:val="26"/>
@@ -7598,7 +6919,7 @@
       <w:outlineLvl w:val="2"/>
     </w:pPr>
     <w:rPr>
-      <w:rFonts w:ascii="Times New Roman" w:eastAsia="Times New Roman" w:hAnsi="Times New Roman" w:cs="Times New Roman"/>
+      <w:rFonts w:ascii="Times New Roman" w:hAnsi="Times New Roman" w:eastAsia="Times New Roman" w:cs="Times New Roman"/>
       <w:b/>
       <w:bCs/>
       <w:sz w:val="27"/>
@@ -7606,13 +6927,13 @@
       <w:lang w:eastAsia="pt-BR"/>
     </w:rPr>
   </w:style>
-  <w:style w:type="character" w:default="1" w:styleId="Fontepargpadro">
+  <w:style w:type="character" w:styleId="Fontepargpadro" w:default="1">
     <w:name w:val="Default Paragraph Font"/>
     <w:uiPriority w:val="1"/>
     <w:semiHidden/>
     <w:unhideWhenUsed/>
   </w:style>
-  <w:style w:type="table" w:default="1" w:styleId="Tabelanormal">
+  <w:style w:type="table" w:styleId="Tabelanormal" w:default="1">
     <w:name w:val="Normal Table"/>
     <w:uiPriority w:val="99"/>
     <w:semiHidden/>
@@ -7627,20 +6948,20 @@
       </w:tblCellMar>
     </w:tblPr>
   </w:style>
-  <w:style w:type="numbering" w:default="1" w:styleId="Semlista">
+  <w:style w:type="numbering" w:styleId="Semlista" w:default="1">
     <w:name w:val="No List"/>
     <w:uiPriority w:val="99"/>
     <w:semiHidden/>
     <w:unhideWhenUsed/>
   </w:style>
-  <w:style w:type="character" w:customStyle="1" w:styleId="Ttulo3Char">
+  <w:style w:type="character" w:styleId="Ttulo3Char" w:customStyle="1">
     <w:name w:val="Título 3 Char"/>
     <w:basedOn w:val="Fontepargpadro"/>
     <w:link w:val="Ttulo3"/>
     <w:uiPriority w:val="9"/>
     <w:rsid w:val="00FB3156"/>
     <w:rPr>
-      <w:rFonts w:ascii="Times New Roman" w:eastAsia="Times New Roman" w:hAnsi="Times New Roman" w:cs="Times New Roman"/>
+      <w:rFonts w:ascii="Times New Roman" w:hAnsi="Times New Roman" w:eastAsia="Times New Roman" w:cs="Times New Roman"/>
       <w:b/>
       <w:bCs/>
       <w:sz w:val="27"/>
@@ -7658,7 +6979,7 @@
       <w:spacing w:before="100" w:beforeAutospacing="1" w:after="100" w:afterAutospacing="1" w:line="240" w:lineRule="auto"/>
     </w:pPr>
     <w:rPr>
-      <w:rFonts w:ascii="Times New Roman" w:eastAsia="Times New Roman" w:hAnsi="Times New Roman" w:cs="Times New Roman"/>
+      <w:rFonts w:ascii="Times New Roman" w:hAnsi="Times New Roman" w:eastAsia="Times New Roman" w:cs="Times New Roman"/>
       <w:sz w:val="24"/>
       <w:szCs w:val="24"/>
       <w:lang w:eastAsia="pt-BR"/>
@@ -7675,7 +6996,7 @@
       <w:bCs/>
     </w:rPr>
   </w:style>
-  <w:style w:type="character" w:customStyle="1" w:styleId="Ttulo2Char">
+  <w:style w:type="character" w:styleId="Ttulo2Char" w:customStyle="1">
     <w:name w:val="Título 2 Char"/>
     <w:basedOn w:val="Fontepargpadro"/>
     <w:link w:val="Ttulo2"/>
@@ -7683,7 +7004,7 @@
     <w:semiHidden/>
     <w:rsid w:val="0050097C"/>
     <w:rPr>
-      <w:rFonts w:asciiTheme="majorHAnsi" w:eastAsiaTheme="majorEastAsia" w:hAnsiTheme="majorHAnsi" w:cstheme="majorBidi"/>
+      <w:rFonts w:asciiTheme="majorHAnsi" w:hAnsiTheme="majorHAnsi" w:eastAsiaTheme="majorEastAsia" w:cstheme="majorBidi"/>
       <w:color w:val="2E74B5" w:themeColor="accent1" w:themeShade="BF"/>
       <w:sz w:val="26"/>
       <w:szCs w:val="26"/>
@@ -7700,7 +7021,7 @@
       <w:u w:val="single"/>
     </w:rPr>
   </w:style>
-  <w:style w:type="paragraph" w:customStyle="1" w:styleId="paragraph">
+  <w:style w:type="paragraph" w:styleId="paragraph" w:customStyle="1">
     <w:name w:val="paragraph"/>
     <w:basedOn w:val="Normal"/>
     <w:rsid w:val="00542C61"/>
@@ -7708,33 +7029,33 @@
       <w:spacing w:before="100" w:beforeAutospacing="1" w:after="100" w:afterAutospacing="1" w:line="240" w:lineRule="auto"/>
     </w:pPr>
     <w:rPr>
-      <w:rFonts w:ascii="Times New Roman" w:eastAsia="Times New Roman" w:hAnsi="Times New Roman" w:cs="Times New Roman"/>
+      <w:rFonts w:ascii="Times New Roman" w:hAnsi="Times New Roman" w:eastAsia="Times New Roman" w:cs="Times New Roman"/>
       <w:sz w:val="24"/>
       <w:szCs w:val="24"/>
       <w:lang w:eastAsia="pt-BR"/>
     </w:rPr>
   </w:style>
-  <w:style w:type="character" w:customStyle="1" w:styleId="normaltextrun">
+  <w:style w:type="character" w:styleId="normaltextrun" w:customStyle="1">
     <w:name w:val="normaltextrun"/>
     <w:basedOn w:val="Fontepargpadro"/>
     <w:rsid w:val="00542C61"/>
   </w:style>
-  <w:style w:type="character" w:customStyle="1" w:styleId="eop">
+  <w:style w:type="character" w:styleId="eop" w:customStyle="1">
     <w:name w:val="eop"/>
     <w:basedOn w:val="Fontepargpadro"/>
     <w:rsid w:val="00542C61"/>
   </w:style>
-  <w:style w:type="character" w:customStyle="1" w:styleId="contentcontrolboundarysink">
+  <w:style w:type="character" w:styleId="contentcontrolboundarysink" w:customStyle="1">
     <w:name w:val="contentcontrolboundarysink"/>
     <w:basedOn w:val="Fontepargpadro"/>
     <w:rsid w:val="00542C61"/>
   </w:style>
-  <w:style w:type="character" w:customStyle="1" w:styleId="contentcontrol">
+  <w:style w:type="character" w:styleId="contentcontrol" w:customStyle="1">
     <w:name w:val="contentcontrol"/>
     <w:basedOn w:val="Fontepargpadro"/>
     <w:rsid w:val="00542C61"/>
   </w:style>
-  <w:style w:type="character" w:customStyle="1" w:styleId="tabchar">
+  <w:style w:type="character" w:styleId="tabchar" w:customStyle="1">
     <w:name w:val="tabchar"/>
     <w:basedOn w:val="Fontepargpadro"/>
     <w:rsid w:val="00542C61"/>
@@ -7754,7 +7075,7 @@
       <w:spacing w:after="0" w:line="240" w:lineRule="auto"/>
     </w:pPr>
   </w:style>
-  <w:style w:type="character" w:customStyle="1" w:styleId="CabealhoChar">
+  <w:style w:type="character" w:styleId="CabealhoChar" w:customStyle="1">
     <w:name w:val="Cabeçalho Char"/>
     <w:basedOn w:val="Fontepargpadro"/>
     <w:link w:val="Cabealho"/>
@@ -7776,21 +7097,21 @@
       <w:spacing w:after="0" w:line="240" w:lineRule="auto"/>
     </w:pPr>
   </w:style>
-  <w:style w:type="character" w:customStyle="1" w:styleId="RodapChar">
+  <w:style w:type="character" w:styleId="RodapChar" w:customStyle="1">
     <w:name w:val="Rodapé Char"/>
     <w:basedOn w:val="Fontepargpadro"/>
     <w:link w:val="Rodap"/>
     <w:uiPriority w:val="99"/>
     <w:rsid w:val="00542C61"/>
   </w:style>
-  <w:style w:type="character" w:customStyle="1" w:styleId="Ttulo1Char">
+  <w:style w:type="character" w:styleId="Ttulo1Char" w:customStyle="1">
     <w:name w:val="Título 1 Char"/>
     <w:basedOn w:val="Fontepargpadro"/>
     <w:link w:val="Ttulo1"/>
     <w:uiPriority w:val="9"/>
     <w:rsid w:val="00542C61"/>
     <w:rPr>
-      <w:rFonts w:asciiTheme="majorHAnsi" w:eastAsiaTheme="majorEastAsia" w:hAnsiTheme="majorHAnsi" w:cstheme="majorBidi"/>
+      <w:rFonts w:asciiTheme="majorHAnsi" w:hAnsiTheme="majorHAnsi" w:eastAsiaTheme="majorEastAsia" w:cstheme="majorBidi"/>
       <w:color w:val="2E74B5" w:themeColor="accent1" w:themeShade="BF"/>
       <w:sz w:val="32"/>
       <w:szCs w:val="32"/>
@@ -7824,7 +7145,7 @@
       <w:ind w:left="220"/>
     </w:pPr>
     <w:rPr>
-      <w:rFonts w:eastAsiaTheme="minorEastAsia" w:cs="Times New Roman"/>
+      <w:rFonts w:cs="Times New Roman" w:eastAsiaTheme="minorEastAsia"/>
       <w:lang w:eastAsia="pt-BR"/>
     </w:rPr>
   </w:style>
@@ -7840,7 +7161,7 @@
       <w:spacing w:after="100"/>
     </w:pPr>
     <w:rPr>
-      <w:rFonts w:eastAsiaTheme="minorEastAsia" w:cs="Times New Roman"/>
+      <w:rFonts w:cs="Times New Roman" w:eastAsiaTheme="minorEastAsia"/>
       <w:lang w:eastAsia="pt-BR"/>
     </w:rPr>
   </w:style>
@@ -7857,7 +7178,7 @@
       <w:ind w:left="440"/>
     </w:pPr>
     <w:rPr>
-      <w:rFonts w:eastAsiaTheme="minorEastAsia" w:cs="Times New Roman"/>
+      <w:rFonts w:cs="Times New Roman" w:eastAsiaTheme="minorEastAsia"/>
       <w:lang w:eastAsia="pt-BR"/>
     </w:rPr>
   </w:style>

</xml_diff>